<commit_message>
vault backup: 2023-10-11 17:51:33
</commit_message>
<xml_diff>
--- a/Resumes & Documents/Resume(2)_JeremyManiago_Fall2023.docx
+++ b/Resumes & Documents/Resume(2)_JeremyManiago_Fall2023.docx
@@ -999,7 +999,25 @@
           <w:sz w:val="20"/>
           <w:szCs w:val="20"/>
         </w:rPr>
-        <w:t xml:space="preserve"> (3D modeling, Flow Simulation, Finite Element Analysis), </w:t>
+        <w:t xml:space="preserve"> </w:t>
+      </w:r>
+      <w:r>
+        <w:rPr>
+          <w:rFonts w:ascii="Arial" w:hAnsi="Arial" w:cs="Arial"/>
+          <w:color w:val="000000"/>
+          <w:sz w:val="20"/>
+          <w:szCs w:val="20"/>
+        </w:rPr>
+        <w:t>(</w:t>
+      </w:r>
+      <w:r>
+        <w:rPr>
+          <w:rFonts w:ascii="Arial" w:hAnsi="Arial" w:cs="Arial"/>
+          <w:color w:val="000000"/>
+          <w:sz w:val="20"/>
+          <w:szCs w:val="20"/>
+        </w:rPr>
+        <w:t xml:space="preserve">3D modeling, Flow Simulation, Finite Element Analysis), </w:t>
       </w:r>
       <w:r>
         <w:rPr>
@@ -1017,7 +1035,25 @@
           <w:sz w:val="20"/>
           <w:szCs w:val="20"/>
         </w:rPr>
-        <w:t>, Excel</w:t>
+        <w:t xml:space="preserve">, </w:t>
+      </w:r>
+      <w:r>
+        <w:rPr>
+          <w:rFonts w:ascii="Arial" w:hAnsi="Arial" w:cs="Arial"/>
+          <w:color w:val="000000"/>
+          <w:sz w:val="20"/>
+          <w:szCs w:val="20"/>
+        </w:rPr>
+        <w:t xml:space="preserve">AutoCAD, </w:t>
+      </w:r>
+      <w:r>
+        <w:rPr>
+          <w:rFonts w:ascii="Arial" w:hAnsi="Arial" w:cs="Arial"/>
+          <w:color w:val="000000"/>
+          <w:sz w:val="20"/>
+          <w:szCs w:val="20"/>
+        </w:rPr>
+        <w:t>Excel</w:t>
       </w:r>
       <w:r>
         <w:rPr>
@@ -1175,16 +1211,7 @@
           <w:sz w:val="20"/>
           <w:szCs w:val="20"/>
         </w:rPr>
-        <w:t>3D printing</w:t>
-      </w:r>
-      <w:r>
-        <w:rPr>
-          <w:rFonts w:ascii="Arial" w:hAnsi="Arial" w:cs="Arial"/>
-          <w:color w:val="000000"/>
-          <w:sz w:val="20"/>
-          <w:szCs w:val="20"/>
-        </w:rPr>
-        <w:t>,</w:t>
+        <w:t>3D printing,</w:t>
       </w:r>
       <w:r>
         <w:rPr>
@@ -1582,7 +1609,7 @@
           <w:ilvl w:val="0"/>
           <w:numId w:val="10"/>
         </w:numPr>
-        <w:spacing w:before="0" w:beforeAutospacing="0" w:after="240" w:afterAutospacing="0"/>
+        <w:spacing w:before="0" w:beforeAutospacing="0" w:after="120" w:afterAutospacing="0"/>
         <w:textAlignment w:val="baseline"/>
         <w:rPr>
           <w:rFonts w:ascii="Arial" w:hAnsi="Arial" w:cs="Arial"/>
@@ -1866,7 +1893,25 @@
           <w:sz w:val="20"/>
           <w:szCs w:val="20"/>
         </w:rPr>
-        <w:t>Participated in a 2-week long introduction course in plasma physics and fusion energy.</w:t>
+        <w:t>Participated in a 2-week long</w:t>
+      </w:r>
+      <w:r>
+        <w:rPr>
+          <w:rFonts w:ascii="Arial" w:hAnsi="Arial" w:cs="Arial"/>
+          <w:color w:val="000000"/>
+          <w:sz w:val="20"/>
+          <w:szCs w:val="20"/>
+        </w:rPr>
+        <w:t xml:space="preserve"> training</w:t>
+      </w:r>
+      <w:r>
+        <w:rPr>
+          <w:rFonts w:ascii="Arial" w:hAnsi="Arial" w:cs="Arial"/>
+          <w:color w:val="000000"/>
+          <w:sz w:val="20"/>
+          <w:szCs w:val="20"/>
+        </w:rPr>
+        <w:t xml:space="preserve"> course in plasma physics and fusion energy.</w:t>
       </w:r>
     </w:p>
     <w:p>
@@ -1892,7 +1937,25 @@
           <w:sz w:val="20"/>
           <w:szCs w:val="20"/>
         </w:rPr>
-        <w:t>Researched novel x-ray 2D dual crystal spectroscopy imaging system expected to outperform previous methods in imaging inertial confinement fusion (ICF) and high energy density (HED) plasmas.</w:t>
+        <w:t xml:space="preserve">Researched novel x-ray 2D dual crystal spectroscopy imaging system </w:t>
+      </w:r>
+      <w:r>
+        <w:rPr>
+          <w:rFonts w:ascii="Arial" w:hAnsi="Arial" w:cs="Arial"/>
+          <w:color w:val="000000"/>
+          <w:sz w:val="20"/>
+          <w:szCs w:val="20"/>
+        </w:rPr>
+        <w:t xml:space="preserve">that alleviates imaging errors from </w:t>
+      </w:r>
+      <w:r>
+        <w:rPr>
+          <w:rFonts w:ascii="Arial" w:hAnsi="Arial" w:cs="Arial"/>
+          <w:color w:val="000000"/>
+          <w:sz w:val="20"/>
+          <w:szCs w:val="20"/>
+        </w:rPr>
+        <w:t>previous methods in imaging inertial confinement fusion (ICF) and high energy density (HED) plasmas.</w:t>
       </w:r>
     </w:p>
     <w:p>
@@ -1936,7 +1999,25 @@
           <w:sz w:val="20"/>
           <w:szCs w:val="20"/>
         </w:rPr>
-        <w:t xml:space="preserve"> to calculate optimal crystal positions for the system and translate them into a raytracing python package. Simulated up to 50 million photons using the python package.</w:t>
+        <w:t xml:space="preserve"> to calculate optimal crystal positions for the system and translate them into a raytracing python package</w:t>
+      </w:r>
+      <w:r>
+        <w:rPr>
+          <w:rFonts w:ascii="Arial" w:hAnsi="Arial" w:cs="Arial"/>
+          <w:color w:val="000000"/>
+          <w:sz w:val="20"/>
+          <w:szCs w:val="20"/>
+        </w:rPr>
+        <w:t>, which allowed for simulations of up to 50 million photons</w:t>
+      </w:r>
+      <w:r>
+        <w:rPr>
+          <w:rFonts w:ascii="Arial" w:hAnsi="Arial" w:cs="Arial"/>
+          <w:color w:val="000000"/>
+          <w:sz w:val="20"/>
+          <w:szCs w:val="20"/>
+        </w:rPr>
+        <w:t>.</w:t>
       </w:r>
     </w:p>
     <w:p>
@@ -1962,7 +2043,25 @@
           <w:sz w:val="20"/>
           <w:szCs w:val="20"/>
         </w:rPr>
-        <w:t>Analyzed detector image efficiency and obtained spatial resolutions as low as 3 microns.</w:t>
+        <w:t>Analyzed detector image efficiency and obtained</w:t>
+      </w:r>
+      <w:r>
+        <w:rPr>
+          <w:rFonts w:ascii="Arial" w:hAnsi="Arial" w:cs="Arial"/>
+          <w:color w:val="000000"/>
+          <w:sz w:val="20"/>
+          <w:szCs w:val="20"/>
+        </w:rPr>
+        <w:t xml:space="preserve"> </w:t>
+      </w:r>
+      <w:r>
+        <w:rPr>
+          <w:rFonts w:ascii="Arial" w:hAnsi="Arial" w:cs="Arial"/>
+          <w:color w:val="000000"/>
+          <w:sz w:val="20"/>
+          <w:szCs w:val="20"/>
+        </w:rPr>
+        <w:t>spatial resolutions as low as 3 microns.</w:t>
       </w:r>
     </w:p>
     <w:p>
@@ -6889,12 +6988,19 @@
 </file>
 
 <file path=customXml/item1.xml><?xml version="1.0" encoding="utf-8"?>
-<p:properties xmlns:p="http://schemas.microsoft.com/office/2006/metadata/properties" xmlns:xsi="http://www.w3.org/2001/XMLSchema-instance" xmlns:pc="http://schemas.microsoft.com/office/infopath/2007/PartnerControls">
-  <documentManagement/>
-</p:properties>
+<b:Sources xmlns:b="http://schemas.openxmlformats.org/officeDocument/2006/bibliography" xmlns="http://schemas.openxmlformats.org/officeDocument/2006/bibliography" SelectedStyle="\APASixthEditionOfficeOnline.xsl" StyleName="APA" Version="6"/>
 </file>
 
 <file path=customXml/item2.xml><?xml version="1.0" encoding="utf-8"?>
+<?mso-contentType ?>
+<FormTemplates xmlns="http://schemas.microsoft.com/sharepoint/v3/contenttype/forms">
+  <Display>DocumentLibraryForm</Display>
+  <Edit>DocumentLibraryForm</Edit>
+  <New>DocumentLibraryForm</New>
+</FormTemplates>
+</file>
+
+<file path=customXml/item3.xml><?xml version="1.0" encoding="utf-8"?>
 <ct:contentTypeSchema xmlns:ct="http://schemas.microsoft.com/office/2006/metadata/contentType" xmlns:ma="http://schemas.microsoft.com/office/2006/metadata/properties/metaAttributes" ct:_="" ma:_="" ma:contentTypeName="Document" ma:contentTypeID="0x010100EFBE6572CC1F704BACA930A05847CBEE" ma:contentTypeVersion="7" ma:contentTypeDescription="Create a new document." ma:contentTypeScope="" ma:versionID="af765f61370aaf1dade7fba15ab5033d">
   <xsd:schema xmlns:xsd="http://www.w3.org/2001/XMLSchema" xmlns:xs="http://www.w3.org/2001/XMLSchema" xmlns:p="http://schemas.microsoft.com/office/2006/metadata/properties" xmlns:ns3="91bb7543-5a79-4c28-9c8f-3e3ce0a73ca7" xmlns:ns4="daf18a47-7779-4220-b6bf-8a27b9e00709" targetNamespace="http://schemas.microsoft.com/office/2006/metadata/properties" ma:root="true" ma:fieldsID="abea4db8484141d44bd49b2104cd20aa" ns3:_="" ns4:_="">
     <xsd:import namespace="91bb7543-5a79-4c28-9c8f-3e3ce0a73ca7"/>
@@ -7079,29 +7185,29 @@
 </ct:contentTypeSchema>
 </file>
 
-<file path=customXml/item3.xml><?xml version="1.0" encoding="utf-8"?>
-<?mso-contentType ?>
-<FormTemplates xmlns="http://schemas.microsoft.com/sharepoint/v3/contenttype/forms">
-  <Display>DocumentLibraryForm</Display>
-  <Edit>DocumentLibraryForm</Edit>
-  <New>DocumentLibraryForm</New>
-</FormTemplates>
-</file>
-
 <file path=customXml/item4.xml><?xml version="1.0" encoding="utf-8"?>
-<b:Sources xmlns:b="http://schemas.openxmlformats.org/officeDocument/2006/bibliography" xmlns="http://schemas.openxmlformats.org/officeDocument/2006/bibliography" SelectedStyle="\APASixthEditionOfficeOnline.xsl" StyleName="APA" Version="6"/>
+<p:properties xmlns:p="http://schemas.microsoft.com/office/2006/metadata/properties" xmlns:xsi="http://www.w3.org/2001/XMLSchema-instance" xmlns:pc="http://schemas.microsoft.com/office/infopath/2007/PartnerControls">
+  <documentManagement/>
+</p:properties>
 </file>
 
 <file path=customXml/itemProps1.xml><?xml version="1.0" encoding="utf-8"?>
-<ds:datastoreItem xmlns:ds="http://schemas.openxmlformats.org/officeDocument/2006/customXml" ds:itemID="{4683FDA3-B0D4-46E0-AFC6-EDC4359CD05A}">
+<ds:datastoreItem xmlns:ds="http://schemas.openxmlformats.org/officeDocument/2006/customXml" ds:itemID="{6B4C798F-2236-4369-94C9-52A7572D84D5}">
   <ds:schemaRefs>
-    <ds:schemaRef ds:uri="http://schemas.microsoft.com/office/2006/metadata/properties"/>
-    <ds:schemaRef ds:uri="http://schemas.microsoft.com/office/infopath/2007/PartnerControls"/>
+    <ds:schemaRef ds:uri="http://schemas.openxmlformats.org/officeDocument/2006/bibliography"/>
   </ds:schemaRefs>
 </ds:datastoreItem>
 </file>
 
 <file path=customXml/itemProps2.xml><?xml version="1.0" encoding="utf-8"?>
+<ds:datastoreItem xmlns:ds="http://schemas.openxmlformats.org/officeDocument/2006/customXml" ds:itemID="{8A0FDBBF-7B20-4961-8DC8-19394652E411}">
+  <ds:schemaRefs>
+    <ds:schemaRef ds:uri="http://schemas.microsoft.com/sharepoint/v3/contenttype/forms"/>
+  </ds:schemaRefs>
+</ds:datastoreItem>
+</file>
+
+<file path=customXml/itemProps3.xml><?xml version="1.0" encoding="utf-8"?>
 <ds:datastoreItem xmlns:ds="http://schemas.openxmlformats.org/officeDocument/2006/customXml" ds:itemID="{F7508C3B-0B63-404F-8AE5-D7F6278FA436}">
   <ds:schemaRefs>
     <ds:schemaRef ds:uri="http://schemas.microsoft.com/office/2006/metadata/contentType"/>
@@ -7120,18 +7226,11 @@
 </ds:datastoreItem>
 </file>
 
-<file path=customXml/itemProps3.xml><?xml version="1.0" encoding="utf-8"?>
-<ds:datastoreItem xmlns:ds="http://schemas.openxmlformats.org/officeDocument/2006/customXml" ds:itemID="{8A0FDBBF-7B20-4961-8DC8-19394652E411}">
+<file path=customXml/itemProps4.xml><?xml version="1.0" encoding="utf-8"?>
+<ds:datastoreItem xmlns:ds="http://schemas.openxmlformats.org/officeDocument/2006/customXml" ds:itemID="{4683FDA3-B0D4-46E0-AFC6-EDC4359CD05A}">
   <ds:schemaRefs>
-    <ds:schemaRef ds:uri="http://schemas.microsoft.com/sharepoint/v3/contenttype/forms"/>
-  </ds:schemaRefs>
-</ds:datastoreItem>
-</file>
-
-<file path=customXml/itemProps4.xml><?xml version="1.0" encoding="utf-8"?>
-<ds:datastoreItem xmlns:ds="http://schemas.openxmlformats.org/officeDocument/2006/customXml" ds:itemID="{6B4C798F-2236-4369-94C9-52A7572D84D5}">
-  <ds:schemaRefs>
-    <ds:schemaRef ds:uri="http://schemas.openxmlformats.org/officeDocument/2006/bibliography"/>
+    <ds:schemaRef ds:uri="http://schemas.microsoft.com/office/2006/metadata/properties"/>
+    <ds:schemaRef ds:uri="http://schemas.microsoft.com/office/infopath/2007/PartnerControls"/>
   </ds:schemaRefs>
 </ds:datastoreItem>
 </file>
</xml_diff>

<commit_message>
vault backup: 2023-10-12 21:40:50
</commit_message>
<xml_diff>
--- a/Resumes & Documents/Resume(2)_JeremyManiago_Fall2023.docx
+++ b/Resumes & Documents/Resume(2)_JeremyManiago_Fall2023.docx
@@ -1,6 +1,6 @@
 
 <file path=word/document.xml><?xml version="1.0" encoding="utf-8"?>
-<w:document xmlns:wpc="http://schemas.microsoft.com/office/word/2010/wordprocessingCanvas" xmlns:cx="http://schemas.microsoft.com/office/drawing/2014/chartex" xmlns:cx1="http://schemas.microsoft.com/office/drawing/2015/9/8/chartex" xmlns:cx2="http://schemas.microsoft.com/office/drawing/2015/10/21/chartex" xmlns:cx3="http://schemas.microsoft.com/office/drawing/2016/5/9/chartex" xmlns:cx4="http://schemas.microsoft.com/office/drawing/2016/5/10/chartex" xmlns:cx5="http://schemas.microsoft.com/office/drawing/2016/5/11/chartex" xmlns:cx6="http://schemas.microsoft.com/office/drawing/2016/5/12/chartex" xmlns:cx7="http://schemas.microsoft.com/office/drawing/2016/5/13/chartex" xmlns:cx8="http://schemas.microsoft.com/office/drawing/2016/5/14/chartex" xmlns:mc="http://schemas.openxmlformats.org/markup-compatibility/2006" xmlns:aink="http://schemas.microsoft.com/office/drawing/2016/ink" xmlns:am3d="http://schemas.microsoft.com/office/drawing/2017/model3d" xmlns:o="urn:schemas-microsoft-com:office:office" xmlns:oel="http://schemas.microsoft.com/office/2019/extlst" xmlns:r="http://schemas.openxmlformats.org/officeDocument/2006/relationships" xmlns:m="http://schemas.openxmlformats.org/officeDocument/2006/math" xmlns:v="urn:schemas-microsoft-com:vml" xmlns:wp14="http://schemas.microsoft.com/office/word/2010/wordprocessingDrawing" xmlns:wp="http://schemas.openxmlformats.org/drawingml/2006/wordprocessingDrawing" xmlns:w10="urn:schemas-microsoft-com:office:word" xmlns:w="http://schemas.openxmlformats.org/wordprocessingml/2006/main" xmlns:w14="http://schemas.microsoft.com/office/word/2010/wordml" xmlns:w15="http://schemas.microsoft.com/office/word/2012/wordml" xmlns:w16cex="http://schemas.microsoft.com/office/word/2018/wordml/cex" xmlns:w16cid="http://schemas.microsoft.com/office/word/2016/wordml/cid" xmlns:w16="http://schemas.microsoft.com/office/word/2018/wordml" xmlns:w16sdtdh="http://schemas.microsoft.com/office/word/2020/wordml/sdtdatahash" xmlns:w16se="http://schemas.microsoft.com/office/word/2015/wordml/symex" xmlns:wpg="http://schemas.microsoft.com/office/word/2010/wordprocessingGroup" xmlns:wpi="http://schemas.microsoft.com/office/word/2010/wordprocessingInk" xmlns:wne="http://schemas.microsoft.com/office/word/2006/wordml" xmlns:wps="http://schemas.microsoft.com/office/word/2010/wordprocessingShape" mc:Ignorable="w14 w15 w16se w16cid w16 w16cex w16sdtdh wp14">
+<w:document xmlns:wpc="http://schemas.microsoft.com/office/word/2010/wordprocessingCanvas" xmlns:cx="http://schemas.microsoft.com/office/drawing/2014/chartex" xmlns:cx1="http://schemas.microsoft.com/office/drawing/2015/9/8/chartex" xmlns:cx2="http://schemas.microsoft.com/office/drawing/2015/10/21/chartex" xmlns:cx3="http://schemas.microsoft.com/office/drawing/2016/5/9/chartex" xmlns:cx4="http://schemas.microsoft.com/office/drawing/2016/5/10/chartex" xmlns:cx5="http://schemas.microsoft.com/office/drawing/2016/5/11/chartex" xmlns:cx6="http://schemas.microsoft.com/office/drawing/2016/5/12/chartex" xmlns:cx7="http://schemas.microsoft.com/office/drawing/2016/5/13/chartex" xmlns:cx8="http://schemas.microsoft.com/office/drawing/2016/5/14/chartex" xmlns:mc="http://schemas.openxmlformats.org/markup-compatibility/2006" xmlns:aink="http://schemas.microsoft.com/office/drawing/2016/ink" xmlns:am3d="http://schemas.microsoft.com/office/drawing/2017/model3d" xmlns:o="urn:schemas-microsoft-com:office:office" xmlns:r="http://schemas.openxmlformats.org/officeDocument/2006/relationships" xmlns:m="http://schemas.openxmlformats.org/officeDocument/2006/math" xmlns:v="urn:schemas-microsoft-com:vml" xmlns:wp14="http://schemas.microsoft.com/office/word/2010/wordprocessingDrawing" xmlns:wp="http://schemas.openxmlformats.org/drawingml/2006/wordprocessingDrawing" xmlns:w10="urn:schemas-microsoft-com:office:word" xmlns:w="http://schemas.openxmlformats.org/wordprocessingml/2006/main" xmlns:w14="http://schemas.microsoft.com/office/word/2010/wordml" xmlns:w15="http://schemas.microsoft.com/office/word/2012/wordml" xmlns:w16cex="http://schemas.microsoft.com/office/word/2018/wordml/cex" xmlns:w16cid="http://schemas.microsoft.com/office/word/2016/wordml/cid" xmlns:w16="http://schemas.microsoft.com/office/word/2018/wordml" xmlns:w16sdtdh="http://schemas.microsoft.com/office/word/2020/wordml/sdtdatahash" xmlns:w16se="http://schemas.microsoft.com/office/word/2015/wordml/symex" xmlns:wpg="http://schemas.microsoft.com/office/word/2010/wordprocessingGroup" xmlns:wpi="http://schemas.microsoft.com/office/word/2010/wordprocessingInk" xmlns:wne="http://schemas.microsoft.com/office/word/2006/wordml" xmlns:wps="http://schemas.microsoft.com/office/word/2010/wordprocessingShape" mc:Ignorable="w14 w15 w16se w16cid w16 w16cex w16sdtdh wp14">
   <w:body>
     <w:p>
       <w:pPr>
@@ -203,7 +203,7 @@
     <w:p>
       <w:pPr>
         <w:pStyle w:val="NormalWeb"/>
-        <w:spacing w:before="0" w:beforeAutospacing="0" w:after="0" w:afterAutospacing="0"/>
+        <w:spacing w:before="120" w:beforeAutospacing="0" w:after="0" w:afterAutospacing="0"/>
         <w:rPr>
           <w:rFonts w:ascii="Arial" w:hAnsi="Arial" w:cs="Arial"/>
           <w:sz w:val="20"/>
@@ -527,6 +527,8 @@
       <w:r>
         <w:rPr>
           <w:rFonts w:ascii="Arial" w:hAnsi="Arial" w:cs="Arial"/>
+          <w:b/>
+          <w:bCs/>
           <w:i/>
           <w:iCs/>
           <w:color w:val="000000"/>
@@ -538,6 +540,8 @@
       <w:r>
         <w:rPr>
           <w:rFonts w:ascii="Arial" w:hAnsi="Arial" w:cs="Arial"/>
+          <w:b/>
+          <w:bCs/>
           <w:i/>
           <w:iCs/>
           <w:color w:val="000000"/>
@@ -551,6 +555,8 @@
         <w:rPr>
           <w:rStyle w:val="CommentReference"/>
           <w:rFonts w:asciiTheme="minorHAnsi" w:eastAsiaTheme="minorHAnsi" w:hAnsiTheme="minorHAnsi" w:cstheme="minorBidi"/>
+          <w:b/>
+          <w:bCs/>
         </w:rPr>
         <w:commentReference w:id="2"/>
       </w:r>
@@ -753,33 +759,6 @@
           <w:szCs w:val="20"/>
         </w:rPr>
         <w:t xml:space="preserve">System Dynamics &amp; Control, </w:t>
-      </w:r>
-      <w:r>
-        <w:rPr>
-          <w:rFonts w:ascii="Arial" w:hAnsi="Arial" w:cs="Arial"/>
-          <w:color w:val="000000"/>
-          <w:sz w:val="20"/>
-          <w:szCs w:val="20"/>
-        </w:rPr>
-        <w:t>Mechatronics</w:t>
-      </w:r>
-      <w:r>
-        <w:rPr>
-          <w:rFonts w:ascii="Arial" w:hAnsi="Arial" w:cs="Arial"/>
-          <w:color w:val="000000"/>
-          <w:sz w:val="20"/>
-          <w:szCs w:val="20"/>
-        </w:rPr>
-        <w:t>,</w:t>
-      </w:r>
-      <w:r>
-        <w:rPr>
-          <w:rFonts w:ascii="Arial" w:hAnsi="Arial" w:cs="Arial"/>
-          <w:color w:val="000000"/>
-          <w:sz w:val="20"/>
-          <w:szCs w:val="20"/>
-        </w:rPr>
-        <w:t xml:space="preserve"> </w:t>
       </w:r>
       <w:r>
         <w:rPr>
@@ -844,13 +823,26 @@
       <w:r>
         <w:rPr>
           <w:rFonts w:ascii="Arial" w:hAnsi="Arial" w:cs="Arial"/>
+          <w:b/>
+          <w:bCs/>
           <w:i/>
           <w:iCs/>
           <w:color w:val="000000"/>
           <w:sz w:val="20"/>
           <w:szCs w:val="20"/>
         </w:rPr>
-        <w:t>Affiliations:</w:t>
+        <w:t>Affiliations</w:t>
+      </w:r>
+      <w:r>
+        <w:rPr>
+          <w:rFonts w:ascii="Arial" w:hAnsi="Arial" w:cs="Arial"/>
+          <w:i/>
+          <w:iCs/>
+          <w:color w:val="000000"/>
+          <w:sz w:val="20"/>
+          <w:szCs w:val="20"/>
+        </w:rPr>
+        <w:t>:</w:t>
       </w:r>
       <w:r>
         <w:rPr>
@@ -936,7 +928,7 @@
     <w:p>
       <w:pPr>
         <w:pStyle w:val="NormalWeb"/>
-        <w:spacing w:before="0" w:beforeAutospacing="0" w:after="0" w:afterAutospacing="0"/>
+        <w:spacing w:before="120" w:beforeAutospacing="0" w:after="0" w:afterAutospacing="0"/>
         <w:textAlignment w:val="baseline"/>
         <w:rPr>
           <w:rFonts w:ascii="Arial" w:hAnsi="Arial" w:cs="Arial"/>
@@ -948,13 +940,26 @@
       <w:r>
         <w:rPr>
           <w:rFonts w:ascii="Arial" w:hAnsi="Arial" w:cs="Arial"/>
+          <w:b/>
+          <w:bCs/>
           <w:i/>
           <w:iCs/>
           <w:color w:val="000000"/>
           <w:sz w:val="20"/>
           <w:szCs w:val="20"/>
         </w:rPr>
-        <w:t>Software:</w:t>
+        <w:t>Software</w:t>
+      </w:r>
+      <w:r>
+        <w:rPr>
+          <w:rFonts w:ascii="Arial" w:hAnsi="Arial" w:cs="Arial"/>
+          <w:i/>
+          <w:iCs/>
+          <w:color w:val="000000"/>
+          <w:sz w:val="20"/>
+          <w:szCs w:val="20"/>
+        </w:rPr>
+        <w:t>:</w:t>
       </w:r>
       <w:r>
         <w:rPr>
@@ -999,8 +1004,27 @@
           <w:sz w:val="20"/>
           <w:szCs w:val="20"/>
         </w:rPr>
-        <w:t xml:space="preserve"> (3D modeling, Flow Simulation, Finite Element Analysis), </w:t>
-      </w:r>
+        <w:t xml:space="preserve"> </w:t>
+      </w:r>
+      <w:r>
+        <w:rPr>
+          <w:rFonts w:ascii="Arial" w:hAnsi="Arial" w:cs="Arial"/>
+          <w:color w:val="000000"/>
+          <w:sz w:val="20"/>
+          <w:szCs w:val="20"/>
+        </w:rPr>
+        <w:t>(</w:t>
+      </w:r>
+      <w:r>
+        <w:rPr>
+          <w:rFonts w:ascii="Arial" w:hAnsi="Arial" w:cs="Arial"/>
+          <w:color w:val="000000"/>
+          <w:sz w:val="20"/>
+          <w:szCs w:val="20"/>
+        </w:rPr>
+        <w:t xml:space="preserve">3D modeling, Flow Simulation, Finite Element Analysis), </w:t>
+      </w:r>
+      <w:proofErr w:type="spellStart"/>
       <w:r>
         <w:rPr>
           <w:rFonts w:ascii="Arial" w:hAnsi="Arial" w:cs="Arial"/>
@@ -1010,14 +1034,33 @@
         </w:rPr>
         <w:t>OnShape</w:t>
       </w:r>
-      <w:r>
-        <w:rPr>
-          <w:rFonts w:ascii="Arial" w:hAnsi="Arial" w:cs="Arial"/>
-          <w:color w:val="000000"/>
-          <w:sz w:val="20"/>
-          <w:szCs w:val="20"/>
-        </w:rPr>
-        <w:t>, Excel</w:t>
+      <w:proofErr w:type="spellEnd"/>
+      <w:r>
+        <w:rPr>
+          <w:rFonts w:ascii="Arial" w:hAnsi="Arial" w:cs="Arial"/>
+          <w:color w:val="000000"/>
+          <w:sz w:val="20"/>
+          <w:szCs w:val="20"/>
+        </w:rPr>
+        <w:t xml:space="preserve">, </w:t>
+      </w:r>
+      <w:r>
+        <w:rPr>
+          <w:rFonts w:ascii="Arial" w:hAnsi="Arial" w:cs="Arial"/>
+          <w:color w:val="000000"/>
+          <w:sz w:val="20"/>
+          <w:szCs w:val="20"/>
+        </w:rPr>
+        <w:t xml:space="preserve">AutoCAD, </w:t>
+      </w:r>
+      <w:r>
+        <w:rPr>
+          <w:rFonts w:ascii="Arial" w:hAnsi="Arial" w:cs="Arial"/>
+          <w:color w:val="000000"/>
+          <w:sz w:val="20"/>
+          <w:szCs w:val="20"/>
+        </w:rPr>
+        <w:t>Excel</w:t>
       </w:r>
       <w:r>
         <w:rPr>
@@ -1062,13 +1105,26 @@
       <w:r>
         <w:rPr>
           <w:rFonts w:ascii="Arial" w:hAnsi="Arial" w:cs="Arial"/>
+          <w:b/>
+          <w:bCs/>
           <w:i/>
           <w:iCs/>
           <w:color w:val="000000"/>
           <w:sz w:val="20"/>
           <w:szCs w:val="20"/>
         </w:rPr>
-        <w:t>Programming:</w:t>
+        <w:t>Programming</w:t>
+      </w:r>
+      <w:r>
+        <w:rPr>
+          <w:rFonts w:ascii="Arial" w:hAnsi="Arial" w:cs="Arial"/>
+          <w:i/>
+          <w:iCs/>
+          <w:color w:val="000000"/>
+          <w:sz w:val="20"/>
+          <w:szCs w:val="20"/>
+        </w:rPr>
+        <w:t>:</w:t>
       </w:r>
       <w:r>
         <w:rPr>
@@ -1140,13 +1196,26 @@
       <w:r>
         <w:rPr>
           <w:rFonts w:ascii="Arial" w:hAnsi="Arial" w:cs="Arial"/>
+          <w:b/>
+          <w:bCs/>
           <w:i/>
           <w:iCs/>
           <w:color w:val="000000"/>
           <w:sz w:val="20"/>
           <w:szCs w:val="20"/>
         </w:rPr>
-        <w:t>Hands-on:</w:t>
+        <w:t>Hands-on</w:t>
+      </w:r>
+      <w:r>
+        <w:rPr>
+          <w:rFonts w:ascii="Arial" w:hAnsi="Arial" w:cs="Arial"/>
+          <w:i/>
+          <w:iCs/>
+          <w:color w:val="000000"/>
+          <w:sz w:val="20"/>
+          <w:szCs w:val="20"/>
+        </w:rPr>
+        <w:t>:</w:t>
       </w:r>
       <w:r>
         <w:rPr>
@@ -1175,16 +1244,7 @@
           <w:sz w:val="20"/>
           <w:szCs w:val="20"/>
         </w:rPr>
-        <w:t>3D printing</w:t>
-      </w:r>
-      <w:r>
-        <w:rPr>
-          <w:rFonts w:ascii="Arial" w:hAnsi="Arial" w:cs="Arial"/>
-          <w:color w:val="000000"/>
-          <w:sz w:val="20"/>
-          <w:szCs w:val="20"/>
-        </w:rPr>
-        <w:t>,</w:t>
+        <w:t>3D printing,</w:t>
       </w:r>
       <w:r>
         <w:rPr>
@@ -1239,15 +1299,6 @@
           <w:szCs w:val="20"/>
         </w:rPr>
         <w:t>aterial testing, mechatronics sensors</w:t>
-      </w:r>
-      <w:r>
-        <w:rPr>
-          <w:rFonts w:ascii="Arial" w:hAnsi="Arial" w:cs="Arial"/>
-          <w:color w:val="000000"/>
-          <w:sz w:val="20"/>
-          <w:szCs w:val="20"/>
-        </w:rPr>
-        <w:t xml:space="preserve">, </w:t>
       </w:r>
     </w:p>
     <w:p>
@@ -1265,6 +1316,8 @@
       <w:r>
         <w:rPr>
           <w:rFonts w:ascii="Arial" w:hAnsi="Arial" w:cs="Arial"/>
+          <w:b/>
+          <w:bCs/>
           <w:i/>
           <w:iCs/>
           <w:color w:val="000000"/>
@@ -1336,7 +1389,7 @@
     <w:p>
       <w:pPr>
         <w:pStyle w:val="NormalWeb"/>
-        <w:spacing w:before="0" w:beforeAutospacing="0" w:after="0" w:afterAutospacing="0"/>
+        <w:spacing w:before="120" w:beforeAutospacing="0" w:after="0" w:afterAutospacing="0" w:line="276" w:lineRule="auto"/>
         <w:rPr>
           <w:rFonts w:ascii="Arial" w:hAnsi="Arial" w:cs="Arial"/>
           <w:sz w:val="20"/>
@@ -1537,7 +1590,7 @@
           <w:ilvl w:val="0"/>
           <w:numId w:val="10"/>
         </w:numPr>
-        <w:spacing w:before="0" w:beforeAutospacing="0" w:after="0" w:afterAutospacing="0"/>
+        <w:spacing w:before="0" w:beforeAutospacing="0" w:after="0" w:afterAutospacing="0" w:line="276" w:lineRule="auto"/>
         <w:textAlignment w:val="baseline"/>
         <w:rPr>
           <w:rFonts w:ascii="Arial" w:hAnsi="Arial" w:cs="Arial"/>
@@ -1582,7 +1635,7 @@
           <w:ilvl w:val="0"/>
           <w:numId w:val="10"/>
         </w:numPr>
-        <w:spacing w:before="0" w:beforeAutospacing="0" w:after="240" w:afterAutospacing="0"/>
+        <w:spacing w:before="0" w:beforeAutospacing="0" w:after="120" w:afterAutospacing="0" w:line="276" w:lineRule="auto"/>
         <w:textAlignment w:val="baseline"/>
         <w:rPr>
           <w:rFonts w:ascii="Arial" w:hAnsi="Arial" w:cs="Arial"/>
@@ -1598,7 +1651,45 @@
           <w:sz w:val="20"/>
           <w:szCs w:val="20"/>
         </w:rPr>
-        <w:t>Trained new AIAA members by exposing 3D CAD modelling software such as SolidWorks &amp; OnShape and by holding workshops in CAD and CFD.</w:t>
+        <w:t>Trained new AIAA members by exposing</w:t>
+      </w:r>
+      <w:r>
+        <w:rPr>
+          <w:rFonts w:ascii="Arial" w:hAnsi="Arial" w:cs="Arial"/>
+          <w:color w:val="000000"/>
+          <w:sz w:val="20"/>
+          <w:szCs w:val="20"/>
+        </w:rPr>
+        <w:t xml:space="preserve"> them to</w:t>
+      </w:r>
+      <w:r>
+        <w:rPr>
+          <w:rFonts w:ascii="Arial" w:hAnsi="Arial" w:cs="Arial"/>
+          <w:color w:val="000000"/>
+          <w:sz w:val="20"/>
+          <w:szCs w:val="20"/>
+        </w:rPr>
+        <w:t xml:space="preserve"> 3D CAD modelling software such as SolidWorks &amp; </w:t>
+      </w:r>
+      <w:proofErr w:type="spellStart"/>
+      <w:r>
+        <w:rPr>
+          <w:rFonts w:ascii="Arial" w:hAnsi="Arial" w:cs="Arial"/>
+          <w:color w:val="000000"/>
+          <w:sz w:val="20"/>
+          <w:szCs w:val="20"/>
+        </w:rPr>
+        <w:t>OnShape</w:t>
+      </w:r>
+      <w:proofErr w:type="spellEnd"/>
+      <w:r>
+        <w:rPr>
+          <w:rFonts w:ascii="Arial" w:hAnsi="Arial" w:cs="Arial"/>
+          <w:color w:val="000000"/>
+          <w:sz w:val="20"/>
+          <w:szCs w:val="20"/>
+        </w:rPr>
+        <w:t xml:space="preserve"> and by holding workshops in CAD and CFD.</w:t>
       </w:r>
       <w:commentRangeEnd w:id="4"/>
       <w:r>
@@ -1612,7 +1703,7 @@
     <w:p>
       <w:pPr>
         <w:pStyle w:val="NormalWeb"/>
-        <w:spacing w:before="0" w:beforeAutospacing="0" w:after="0" w:afterAutospacing="0"/>
+        <w:spacing w:before="0" w:beforeAutospacing="0" w:after="0" w:afterAutospacing="0" w:line="276" w:lineRule="auto"/>
         <w:rPr>
           <w:rFonts w:ascii="Arial" w:hAnsi="Arial" w:cs="Arial"/>
           <w:sz w:val="20"/>
@@ -1850,7 +1941,7 @@
           <w:ilvl w:val="0"/>
           <w:numId w:val="10"/>
         </w:numPr>
-        <w:spacing w:before="0" w:beforeAutospacing="0" w:after="0" w:afterAutospacing="0"/>
+        <w:spacing w:before="0" w:beforeAutospacing="0" w:after="0" w:afterAutospacing="0" w:line="276" w:lineRule="auto"/>
         <w:textAlignment w:val="baseline"/>
         <w:rPr>
           <w:rFonts w:ascii="Arial" w:hAnsi="Arial" w:cs="Arial"/>
@@ -1866,7 +1957,25 @@
           <w:sz w:val="20"/>
           <w:szCs w:val="20"/>
         </w:rPr>
-        <w:t>Participated in a 2-week long introduction course in plasma physics and fusion energy.</w:t>
+        <w:t>Participated in a 2-week long</w:t>
+      </w:r>
+      <w:r>
+        <w:rPr>
+          <w:rFonts w:ascii="Arial" w:hAnsi="Arial" w:cs="Arial"/>
+          <w:color w:val="000000"/>
+          <w:sz w:val="20"/>
+          <w:szCs w:val="20"/>
+        </w:rPr>
+        <w:t xml:space="preserve"> training</w:t>
+      </w:r>
+      <w:r>
+        <w:rPr>
+          <w:rFonts w:ascii="Arial" w:hAnsi="Arial" w:cs="Arial"/>
+          <w:color w:val="000000"/>
+          <w:sz w:val="20"/>
+          <w:szCs w:val="20"/>
+        </w:rPr>
+        <w:t xml:space="preserve"> course in plasma physics and fusion energy.</w:t>
       </w:r>
     </w:p>
     <w:p>
@@ -1876,7 +1985,7 @@
           <w:ilvl w:val="0"/>
           <w:numId w:val="10"/>
         </w:numPr>
-        <w:spacing w:before="0" w:beforeAutospacing="0" w:after="0" w:afterAutospacing="0"/>
+        <w:spacing w:before="0" w:beforeAutospacing="0" w:after="0" w:afterAutospacing="0" w:line="276" w:lineRule="auto"/>
         <w:textAlignment w:val="baseline"/>
         <w:rPr>
           <w:rFonts w:ascii="Arial" w:hAnsi="Arial" w:cs="Arial"/>
@@ -1892,7 +2001,25 @@
           <w:sz w:val="20"/>
           <w:szCs w:val="20"/>
         </w:rPr>
-        <w:t>Researched novel x-ray 2D dual crystal spectroscopy imaging system expected to outperform previous methods in imaging inertial confinement fusion (ICF) and high energy density (HED) plasmas.</w:t>
+        <w:t xml:space="preserve">Researched novel x-ray 2D dual crystal spectroscopy imaging system </w:t>
+      </w:r>
+      <w:r>
+        <w:rPr>
+          <w:rFonts w:ascii="Arial" w:hAnsi="Arial" w:cs="Arial"/>
+          <w:color w:val="000000"/>
+          <w:sz w:val="20"/>
+          <w:szCs w:val="20"/>
+        </w:rPr>
+        <w:t xml:space="preserve">that alleviates imaging errors from </w:t>
+      </w:r>
+      <w:r>
+        <w:rPr>
+          <w:rFonts w:ascii="Arial" w:hAnsi="Arial" w:cs="Arial"/>
+          <w:color w:val="000000"/>
+          <w:sz w:val="20"/>
+          <w:szCs w:val="20"/>
+        </w:rPr>
+        <w:t>previous methods in imaging inertial confinement fusion (ICF) and high energy density (HED) plasmas.</w:t>
       </w:r>
     </w:p>
     <w:p>
@@ -1902,7 +2029,7 @@
           <w:ilvl w:val="0"/>
           <w:numId w:val="10"/>
         </w:numPr>
-        <w:spacing w:before="0" w:beforeAutospacing="0" w:after="0" w:afterAutospacing="0"/>
+        <w:spacing w:before="0" w:beforeAutospacing="0" w:after="0" w:afterAutospacing="0" w:line="276" w:lineRule="auto"/>
         <w:textAlignment w:val="baseline"/>
         <w:rPr>
           <w:rFonts w:ascii="Arial" w:hAnsi="Arial" w:cs="Arial"/>
@@ -1936,7 +2063,25 @@
           <w:sz w:val="20"/>
           <w:szCs w:val="20"/>
         </w:rPr>
-        <w:t xml:space="preserve"> to calculate optimal crystal positions for the system and translate them into a raytracing python package. Simulated up to 50 million photons using the python package.</w:t>
+        <w:t xml:space="preserve"> to calculate optimal crystal positions and translate them into a raytracing python package</w:t>
+      </w:r>
+      <w:r>
+        <w:rPr>
+          <w:rFonts w:ascii="Arial" w:hAnsi="Arial" w:cs="Arial"/>
+          <w:color w:val="000000"/>
+          <w:sz w:val="20"/>
+          <w:szCs w:val="20"/>
+        </w:rPr>
+        <w:t>.</w:t>
+      </w:r>
+      <w:r>
+        <w:rPr>
+          <w:rFonts w:ascii="Arial" w:hAnsi="Arial" w:cs="Arial"/>
+          <w:color w:val="000000"/>
+          <w:sz w:val="20"/>
+          <w:szCs w:val="20"/>
+        </w:rPr>
+        <w:t xml:space="preserve"> </w:t>
       </w:r>
     </w:p>
     <w:p>
@@ -1946,7 +2091,7 @@
           <w:ilvl w:val="0"/>
           <w:numId w:val="10"/>
         </w:numPr>
-        <w:spacing w:before="0" w:beforeAutospacing="0" w:after="120" w:afterAutospacing="0"/>
+        <w:spacing w:before="0" w:beforeAutospacing="0" w:after="120" w:afterAutospacing="0" w:line="276" w:lineRule="auto"/>
         <w:textAlignment w:val="baseline"/>
         <w:rPr>
           <w:rFonts w:ascii="Arial" w:hAnsi="Arial" w:cs="Arial"/>
@@ -1962,13 +2107,31 @@
           <w:sz w:val="20"/>
           <w:szCs w:val="20"/>
         </w:rPr>
-        <w:t>Analyzed detector image efficiency and obtained spatial resolutions as low as 3 microns.</w:t>
+        <w:t>Analyzed detector image efficiency and obtained</w:t>
+      </w:r>
+      <w:r>
+        <w:rPr>
+          <w:rFonts w:ascii="Arial" w:hAnsi="Arial" w:cs="Arial"/>
+          <w:color w:val="000000"/>
+          <w:sz w:val="20"/>
+          <w:szCs w:val="20"/>
+        </w:rPr>
+        <w:t xml:space="preserve"> </w:t>
+      </w:r>
+      <w:r>
+        <w:rPr>
+          <w:rFonts w:ascii="Arial" w:hAnsi="Arial" w:cs="Arial"/>
+          <w:color w:val="000000"/>
+          <w:sz w:val="20"/>
+          <w:szCs w:val="20"/>
+        </w:rPr>
+        <w:t>spatial resolutions as low as 3 microns.</w:t>
       </w:r>
     </w:p>
     <w:p>
       <w:pPr>
         <w:pStyle w:val="NormalWeb"/>
-        <w:spacing w:before="0" w:beforeAutospacing="0" w:after="0" w:afterAutospacing="0"/>
+        <w:spacing w:before="0" w:beforeAutospacing="0" w:after="0" w:afterAutospacing="0" w:line="276" w:lineRule="auto"/>
         <w:rPr>
           <w:rFonts w:ascii="Arial" w:hAnsi="Arial" w:cs="Arial"/>
           <w:sz w:val="20"/>
@@ -2099,7 +2262,7 @@
           <w:ilvl w:val="0"/>
           <w:numId w:val="13"/>
         </w:numPr>
-        <w:spacing w:before="0" w:beforeAutospacing="0"/>
+        <w:spacing w:before="0" w:beforeAutospacing="0" w:line="276" w:lineRule="auto"/>
         <w:textAlignment w:val="baseline"/>
         <w:rPr>
           <w:rFonts w:ascii="Arial" w:hAnsi="Arial" w:cs="Arial"/>
@@ -2115,7 +2278,25 @@
           <w:sz w:val="20"/>
           <w:szCs w:val="20"/>
         </w:rPr>
-        <w:t>Conceptualized and designed a cooling chamber with variable temperature control below 0 degrees Celsius to prevent supercooled droplets from crystallizing during testing.</w:t>
+        <w:t>Conceptualized and</w:t>
+      </w:r>
+      <w:r>
+        <w:rPr>
+          <w:rFonts w:ascii="Arial" w:hAnsi="Arial" w:cs="Arial"/>
+          <w:color w:val="000000"/>
+          <w:sz w:val="20"/>
+          <w:szCs w:val="20"/>
+        </w:rPr>
+        <w:t xml:space="preserve"> </w:t>
+      </w:r>
+      <w:r>
+        <w:rPr>
+          <w:rFonts w:ascii="Arial" w:hAnsi="Arial" w:cs="Arial"/>
+          <w:color w:val="000000"/>
+          <w:sz w:val="20"/>
+          <w:szCs w:val="20"/>
+        </w:rPr>
+        <w:t>a cooling chamber with variable temperature control below 0 degrees Celsius to prevent supercooled droplets from crystallizing during testing.</w:t>
       </w:r>
     </w:p>
     <w:p>
@@ -2125,6 +2306,7 @@
           <w:ilvl w:val="0"/>
           <w:numId w:val="13"/>
         </w:numPr>
+        <w:spacing w:line="276" w:lineRule="auto"/>
         <w:textAlignment w:val="baseline"/>
         <w:rPr>
           <w:rFonts w:ascii="Arial" w:hAnsi="Arial" w:cs="Arial"/>
@@ -2231,7 +2413,7 @@
           <w:ilvl w:val="0"/>
           <w:numId w:val="13"/>
         </w:numPr>
-        <w:spacing w:after="120" w:afterAutospacing="0"/>
+        <w:spacing w:after="120" w:afterAutospacing="0" w:line="276" w:lineRule="auto"/>
         <w:textAlignment w:val="baseline"/>
         <w:rPr>
           <w:rFonts w:ascii="Arial" w:hAnsi="Arial" w:cs="Arial"/>
@@ -2284,33 +2466,6 @@
           <w:szCs w:val="20"/>
         </w:rPr>
         <w:t>cost-effective cooling chamber</w:t>
-      </w:r>
-      <w:r>
-        <w:rPr>
-          <w:rFonts w:ascii="Arial" w:hAnsi="Arial" w:cs="Arial"/>
-          <w:color w:val="000000"/>
-          <w:sz w:val="20"/>
-          <w:szCs w:val="20"/>
-        </w:rPr>
-        <w:t xml:space="preserve"> and researched suppliers that can provide cheap alternatives</w:t>
-      </w:r>
-      <w:r>
-        <w:rPr>
-          <w:rFonts w:ascii="Arial" w:hAnsi="Arial" w:cs="Arial"/>
-          <w:color w:val="000000"/>
-          <w:sz w:val="20"/>
-          <w:szCs w:val="20"/>
-        </w:rPr>
-        <w:t xml:space="preserve"> to parts</w:t>
-      </w:r>
-      <w:r>
-        <w:rPr>
-          <w:rFonts w:ascii="Arial" w:hAnsi="Arial" w:cs="Arial"/>
-          <w:color w:val="000000"/>
-          <w:sz w:val="20"/>
-          <w:szCs w:val="20"/>
-        </w:rPr>
-        <w:t>.</w:t>
       </w:r>
     </w:p>
     <w:p>
@@ -2319,7 +2474,7 @@
         <w:pBdr>
           <w:bottom w:val="single" w:sz="12" w:space="1" w:color="auto"/>
         </w:pBdr>
-        <w:spacing w:before="0" w:beforeAutospacing="0" w:after="0" w:afterAutospacing="0"/>
+        <w:spacing w:before="0" w:beforeAutospacing="0" w:after="0" w:afterAutospacing="0" w:line="276" w:lineRule="auto"/>
         <w:rPr>
           <w:rFonts w:ascii="Arial" w:hAnsi="Arial" w:cs="Arial"/>
         </w:rPr>
@@ -2337,7 +2492,7 @@
     <w:p>
       <w:pPr>
         <w:pStyle w:val="NormalWeb"/>
-        <w:spacing w:before="0" w:beforeAutospacing="0" w:after="0" w:afterAutospacing="0"/>
+        <w:spacing w:before="120" w:beforeAutospacing="0" w:after="0" w:afterAutospacing="0" w:line="276" w:lineRule="auto"/>
         <w:rPr>
           <w:rFonts w:ascii="Arial" w:hAnsi="Arial" w:cs="Arial"/>
           <w:sz w:val="20"/>
@@ -2571,7 +2726,7 @@
           <w:ilvl w:val="0"/>
           <w:numId w:val="11"/>
         </w:numPr>
-        <w:spacing w:before="0" w:beforeAutospacing="0" w:after="0" w:afterAutospacing="0"/>
+        <w:spacing w:before="0" w:beforeAutospacing="0" w:after="0" w:afterAutospacing="0" w:line="276" w:lineRule="auto"/>
         <w:textAlignment w:val="baseline"/>
         <w:rPr>
           <w:rFonts w:ascii="Arial" w:hAnsi="Arial" w:cs="Arial"/>
@@ -2635,7 +2790,7 @@
           <w:ilvl w:val="0"/>
           <w:numId w:val="11"/>
         </w:numPr>
-        <w:spacing w:before="0" w:beforeAutospacing="0" w:after="0" w:afterAutospacing="0"/>
+        <w:spacing w:before="0" w:beforeAutospacing="0" w:after="0" w:afterAutospacing="0" w:line="276" w:lineRule="auto"/>
         <w:textAlignment w:val="baseline"/>
         <w:rPr>
           <w:rFonts w:ascii="Arial" w:hAnsi="Arial" w:cs="Arial"/>
@@ -2671,7 +2826,25 @@
           <w:sz w:val="20"/>
           <w:szCs w:val="20"/>
         </w:rPr>
-        <w:t xml:space="preserve">and finite element analysis (FEA) to assess structural integrity of landing gear, which lead to appropriately selecting </w:t>
+        <w:t xml:space="preserve">and finite element analysis (FEA) to assess structural integrity of landing gear, </w:t>
+      </w:r>
+      <w:r>
+        <w:rPr>
+          <w:rFonts w:ascii="Arial" w:hAnsi="Arial" w:cs="Arial"/>
+          <w:color w:val="000000"/>
+          <w:sz w:val="20"/>
+          <w:szCs w:val="20"/>
+        </w:rPr>
+        <w:t xml:space="preserve">leading to </w:t>
+      </w:r>
+      <w:r>
+        <w:rPr>
+          <w:rFonts w:ascii="Arial" w:hAnsi="Arial" w:cs="Arial"/>
+          <w:color w:val="000000"/>
+          <w:sz w:val="20"/>
+          <w:szCs w:val="20"/>
+        </w:rPr>
+        <w:t xml:space="preserve">selecting </w:t>
       </w:r>
       <w:r>
         <w:rPr>
@@ -2708,7 +2881,7 @@
           <w:ilvl w:val="0"/>
           <w:numId w:val="11"/>
         </w:numPr>
-        <w:spacing w:before="0" w:beforeAutospacing="0" w:after="120" w:afterAutospacing="0"/>
+        <w:spacing w:before="0" w:beforeAutospacing="0" w:after="120" w:afterAutospacing="0" w:line="276" w:lineRule="auto"/>
         <w:textAlignment w:val="baseline"/>
         <w:rPr>
           <w:rFonts w:ascii="Arial" w:hAnsi="Arial" w:cs="Arial"/>
@@ -2764,6 +2937,7 @@
         </w:rPr>
         <w:t xml:space="preserve">carbon </w:t>
       </w:r>
+      <w:proofErr w:type="spellStart"/>
       <w:r>
         <w:rPr>
           <w:rFonts w:ascii="Arial" w:hAnsi="Arial" w:cs="Arial"/>
@@ -2780,7 +2954,17 @@
           <w:sz w:val="20"/>
           <w:szCs w:val="20"/>
         </w:rPr>
-        <w:t xml:space="preserve">nnegra composites. Utilized wet-layup method for applying epoxy &amp; resin and vacuum-bagging for </w:t>
+        <w:t>nnegra</w:t>
+      </w:r>
+      <w:proofErr w:type="spellEnd"/>
+      <w:r>
+        <w:rPr>
+          <w:rFonts w:ascii="Arial" w:hAnsi="Arial" w:cs="Arial"/>
+          <w:color w:val="000000"/>
+          <w:sz w:val="20"/>
+          <w:szCs w:val="20"/>
+        </w:rPr>
+        <w:t xml:space="preserve"> composites. Utilized wet-layup method for applying epoxy &amp; resin and vacuum-bagging for </w:t>
       </w:r>
       <w:r>
         <w:rPr>
@@ -2804,7 +2988,7 @@
     <w:p>
       <w:pPr>
         <w:pStyle w:val="NormalWeb"/>
-        <w:spacing w:before="0" w:beforeAutospacing="0" w:after="0" w:afterAutospacing="0"/>
+        <w:spacing w:before="0" w:beforeAutospacing="0" w:after="0" w:afterAutospacing="0" w:line="276" w:lineRule="auto"/>
         <w:rPr>
           <w:rFonts w:ascii="Arial" w:hAnsi="Arial" w:cs="Arial"/>
           <w:b/>
@@ -2963,7 +3147,7 @@
           <w:ilvl w:val="0"/>
           <w:numId w:val="8"/>
         </w:numPr>
-        <w:spacing w:before="0" w:beforeAutospacing="0" w:after="0" w:afterAutospacing="0"/>
+        <w:spacing w:before="0" w:beforeAutospacing="0" w:after="0" w:afterAutospacing="0" w:line="276" w:lineRule="auto"/>
         <w:textAlignment w:val="baseline"/>
         <w:rPr>
           <w:rFonts w:ascii="Arial" w:hAnsi="Arial" w:cs="Arial"/>
@@ -3009,7 +3193,7 @@
           <w:ilvl w:val="0"/>
           <w:numId w:val="8"/>
         </w:numPr>
-        <w:spacing w:before="0" w:beforeAutospacing="0" w:after="0" w:afterAutospacing="0"/>
+        <w:spacing w:before="0" w:beforeAutospacing="0" w:after="0" w:afterAutospacing="0" w:line="276" w:lineRule="auto"/>
         <w:textAlignment w:val="baseline"/>
         <w:rPr>
           <w:rFonts w:ascii="Arial" w:hAnsi="Arial" w:cs="Arial"/>
@@ -3064,7 +3248,7 @@
           <w:ilvl w:val="0"/>
           <w:numId w:val="8"/>
         </w:numPr>
-        <w:spacing w:before="0" w:beforeAutospacing="0" w:after="120" w:afterAutospacing="0"/>
+        <w:spacing w:before="0" w:beforeAutospacing="0" w:after="120" w:afterAutospacing="0" w:line="276" w:lineRule="auto"/>
         <w:textAlignment w:val="baseline"/>
         <w:rPr>
           <w:rFonts w:ascii="Arial" w:hAnsi="Arial" w:cs="Arial"/>
@@ -3097,7 +3281,7 @@
     <w:p>
       <w:pPr>
         <w:pStyle w:val="NormalWeb"/>
-        <w:spacing w:before="0" w:beforeAutospacing="0" w:after="0" w:afterAutospacing="0"/>
+        <w:spacing w:before="0" w:beforeAutospacing="0" w:after="0" w:afterAutospacing="0" w:line="276" w:lineRule="auto"/>
         <w:rPr>
           <w:rStyle w:val="apple-tab-span"/>
           <w:rFonts w:ascii="Arial" w:hAnsi="Arial" w:cs="Arial"/>
@@ -3363,7 +3547,7 @@
           <w:ilvl w:val="0"/>
           <w:numId w:val="8"/>
         </w:numPr>
-        <w:spacing w:before="0" w:beforeAutospacing="0" w:after="0" w:afterAutospacing="0"/>
+        <w:spacing w:before="0" w:beforeAutospacing="0" w:after="0" w:afterAutospacing="0" w:line="276" w:lineRule="auto"/>
         <w:textAlignment w:val="baseline"/>
         <w:rPr>
           <w:rFonts w:ascii="Arial" w:hAnsi="Arial" w:cs="Arial"/>
@@ -3400,7 +3584,7 @@
           <w:ilvl w:val="0"/>
           <w:numId w:val="8"/>
         </w:numPr>
-        <w:spacing w:before="0" w:beforeAutospacing="0" w:after="0" w:afterAutospacing="0"/>
+        <w:spacing w:before="0" w:beforeAutospacing="0" w:after="0" w:afterAutospacing="0" w:line="276" w:lineRule="auto"/>
         <w:textAlignment w:val="baseline"/>
         <w:rPr>
           <w:rFonts w:ascii="Arial" w:hAnsi="Arial" w:cs="Arial"/>
@@ -3437,7 +3621,7 @@
           <w:ilvl w:val="0"/>
           <w:numId w:val="8"/>
         </w:numPr>
-        <w:spacing w:before="0" w:beforeAutospacing="0" w:after="120" w:afterAutospacing="0"/>
+        <w:spacing w:before="0" w:beforeAutospacing="0" w:after="120" w:afterAutospacing="0" w:line="276" w:lineRule="auto"/>
         <w:textAlignment w:val="baseline"/>
         <w:rPr>
           <w:rFonts w:ascii="Arial" w:hAnsi="Arial" w:cs="Arial"/>
@@ -3465,280 +3649,6 @@
           <w:szCs w:val="20"/>
         </w:rPr>
         <w:t>.</w:t>
-      </w:r>
-    </w:p>
-    <w:p>
-      <w:pPr>
-        <w:pStyle w:val="NormalWeb"/>
-        <w:pBdr>
-          <w:bottom w:val="single" w:sz="12" w:space="1" w:color="auto"/>
-        </w:pBdr>
-        <w:spacing w:before="0" w:beforeAutospacing="0" w:after="0" w:afterAutospacing="0"/>
-        <w:rPr>
-          <w:rFonts w:ascii="Arial" w:hAnsi="Arial" w:cs="Arial"/>
-        </w:rPr>
-      </w:pPr>
-      <w:commentRangeStart w:id="6"/>
-      <w:r>
-        <w:rPr>
-          <w:rFonts w:ascii="Arial" w:hAnsi="Arial" w:cs="Arial"/>
-          <w:b/>
-          <w:bCs/>
-          <w:color w:val="000000"/>
-        </w:rPr>
-        <w:t>AWARDS &amp; ACHIEVEMENTS </w:t>
-      </w:r>
-      <w:commentRangeEnd w:id="6"/>
-      <w:r>
-        <w:rPr>
-          <w:rStyle w:val="CommentReference"/>
-          <w:rFonts w:asciiTheme="minorHAnsi" w:eastAsiaTheme="minorHAnsi" w:hAnsiTheme="minorHAnsi" w:cstheme="minorBidi"/>
-        </w:rPr>
-        <w:commentReference w:id="6"/>
-      </w:r>
-    </w:p>
-    <w:p>
-      <w:pPr>
-        <w:pStyle w:val="NormalWeb"/>
-        <w:numPr>
-          <w:ilvl w:val="0"/>
-          <w:numId w:val="4"/>
-        </w:numPr>
-        <w:spacing w:before="0" w:beforeAutospacing="0" w:after="0" w:afterAutospacing="0"/>
-        <w:textAlignment w:val="baseline"/>
-        <w:rPr>
-          <w:rFonts w:ascii="Arial" w:hAnsi="Arial" w:cs="Arial"/>
-          <w:b/>
-          <w:bCs/>
-          <w:color w:val="000000"/>
-          <w:sz w:val="20"/>
-          <w:szCs w:val="20"/>
-        </w:rPr>
-      </w:pPr>
-      <w:r>
-        <w:rPr>
-          <w:rFonts w:ascii="Arial" w:hAnsi="Arial" w:cs="Arial"/>
-          <w:color w:val="000000"/>
-          <w:sz w:val="20"/>
-          <w:szCs w:val="20"/>
-          <w:shd w:val="clear" w:color="auto" w:fill="FFFFFF"/>
-        </w:rPr>
-        <w:t xml:space="preserve">Dean’s List, The City College of New York </w:t>
-      </w:r>
-      <w:r>
-        <w:rPr>
-          <w:rFonts w:ascii="Arial" w:hAnsi="Arial" w:cs="Arial"/>
-          <w:color w:val="000000"/>
-          <w:sz w:val="20"/>
-          <w:szCs w:val="20"/>
-          <w:shd w:val="clear" w:color="auto" w:fill="FFFFFF"/>
-        </w:rPr>
-        <w:tab/>
-      </w:r>
-      <w:r>
-        <w:rPr>
-          <w:rFonts w:ascii="Arial" w:hAnsi="Arial" w:cs="Arial"/>
-          <w:color w:val="000000"/>
-          <w:sz w:val="20"/>
-          <w:szCs w:val="20"/>
-          <w:shd w:val="clear" w:color="auto" w:fill="FFFFFF"/>
-        </w:rPr>
-        <w:tab/>
-      </w:r>
-      <w:r>
-        <w:rPr>
-          <w:rFonts w:ascii="Arial" w:hAnsi="Arial" w:cs="Arial"/>
-          <w:color w:val="000000"/>
-          <w:sz w:val="20"/>
-          <w:szCs w:val="20"/>
-          <w:shd w:val="clear" w:color="auto" w:fill="FFFFFF"/>
-        </w:rPr>
-        <w:tab/>
-      </w:r>
-      <w:r>
-        <w:rPr>
-          <w:rFonts w:ascii="Arial" w:hAnsi="Arial" w:cs="Arial"/>
-          <w:color w:val="000000"/>
-          <w:sz w:val="20"/>
-          <w:szCs w:val="20"/>
-          <w:shd w:val="clear" w:color="auto" w:fill="FFFFFF"/>
-        </w:rPr>
-        <w:tab/>
-      </w:r>
-      <w:r>
-        <w:rPr>
-          <w:rFonts w:ascii="Arial" w:hAnsi="Arial" w:cs="Arial"/>
-          <w:color w:val="000000"/>
-          <w:sz w:val="20"/>
-          <w:szCs w:val="20"/>
-          <w:shd w:val="clear" w:color="auto" w:fill="FFFFFF"/>
-        </w:rPr>
-        <w:t xml:space="preserve">          </w:t>
-      </w:r>
-      <w:r>
-        <w:rPr>
-          <w:rFonts w:ascii="Arial" w:hAnsi="Arial" w:cs="Arial"/>
-          <w:b/>
-          <w:bCs/>
-          <w:color w:val="000000"/>
-          <w:sz w:val="20"/>
-          <w:szCs w:val="20"/>
-          <w:shd w:val="clear" w:color="auto" w:fill="FFFFFF"/>
-        </w:rPr>
-        <w:t xml:space="preserve">Fall </w:t>
-      </w:r>
-      <w:commentRangeStart w:id="7"/>
-      <w:r>
-        <w:rPr>
-          <w:rFonts w:ascii="Arial" w:hAnsi="Arial" w:cs="Arial"/>
-          <w:b/>
-          <w:bCs/>
-          <w:color w:val="000000"/>
-          <w:sz w:val="20"/>
-          <w:szCs w:val="20"/>
-          <w:shd w:val="clear" w:color="auto" w:fill="FFFFFF"/>
-        </w:rPr>
-        <w:t>202</w:t>
-      </w:r>
-      <w:commentRangeEnd w:id="7"/>
-      <w:r>
-        <w:rPr>
-          <w:rFonts w:ascii="Arial" w:hAnsi="Arial" w:cs="Arial"/>
-          <w:b/>
-          <w:bCs/>
-          <w:color w:val="000000"/>
-          <w:sz w:val="20"/>
-          <w:szCs w:val="20"/>
-          <w:shd w:val="clear" w:color="auto" w:fill="FFFFFF"/>
-        </w:rPr>
-        <w:t>0, Spring 2021, Fall 2022, Spring 2023</w:t>
-      </w:r>
-      <w:r>
-        <w:rPr>
-          <w:rStyle w:val="CommentReference"/>
-          <w:rFonts w:asciiTheme="minorHAnsi" w:eastAsiaTheme="minorHAnsi" w:hAnsiTheme="minorHAnsi" w:cstheme="minorBidi"/>
-        </w:rPr>
-        <w:commentReference w:id="7"/>
-      </w:r>
-    </w:p>
-    <w:p>
-      <w:pPr>
-        <w:pStyle w:val="NormalWeb"/>
-        <w:numPr>
-          <w:ilvl w:val="0"/>
-          <w:numId w:val="4"/>
-        </w:numPr>
-        <w:spacing w:before="0" w:beforeAutospacing="0" w:after="0" w:afterAutospacing="0"/>
-        <w:textAlignment w:val="baseline"/>
-        <w:rPr>
-          <w:rFonts w:ascii="Arial" w:hAnsi="Arial" w:cs="Arial"/>
-          <w:color w:val="000000"/>
-          <w:sz w:val="20"/>
-          <w:szCs w:val="20"/>
-        </w:rPr>
-      </w:pPr>
-      <w:r>
-        <w:rPr>
-          <w:rFonts w:ascii="Arial" w:hAnsi="Arial" w:cs="Arial"/>
-          <w:color w:val="000000"/>
-          <w:sz w:val="20"/>
-          <w:szCs w:val="20"/>
-        </w:rPr>
-        <w:t xml:space="preserve">Member of Arista Honors Society, </w:t>
-      </w:r>
-      <w:r>
-        <w:rPr>
-          <w:rFonts w:ascii="Arial" w:hAnsi="Arial" w:cs="Arial"/>
-          <w:color w:val="000000"/>
-          <w:sz w:val="20"/>
-          <w:szCs w:val="20"/>
-        </w:rPr>
-        <w:t>Midwood High School</w:t>
-      </w:r>
-      <w:r>
-        <w:rPr>
-          <w:rFonts w:ascii="Arial" w:hAnsi="Arial" w:cs="Arial"/>
-          <w:color w:val="000000"/>
-          <w:sz w:val="20"/>
-          <w:szCs w:val="20"/>
-        </w:rPr>
-        <w:tab/>
-      </w:r>
-      <w:r>
-        <w:rPr>
-          <w:rFonts w:ascii="Arial" w:hAnsi="Arial" w:cs="Arial"/>
-          <w:color w:val="000000"/>
-          <w:sz w:val="20"/>
-          <w:szCs w:val="20"/>
-        </w:rPr>
-        <w:tab/>
-      </w:r>
-      <w:r>
-        <w:rPr>
-          <w:rFonts w:ascii="Arial" w:hAnsi="Arial" w:cs="Arial"/>
-          <w:color w:val="000000"/>
-          <w:sz w:val="20"/>
-          <w:szCs w:val="20"/>
-        </w:rPr>
-        <w:tab/>
-      </w:r>
-      <w:r>
-        <w:rPr>
-          <w:rFonts w:ascii="Arial" w:hAnsi="Arial" w:cs="Arial"/>
-          <w:color w:val="000000"/>
-          <w:sz w:val="20"/>
-          <w:szCs w:val="20"/>
-        </w:rPr>
-        <w:tab/>
-      </w:r>
-      <w:r>
-        <w:rPr>
-          <w:rFonts w:ascii="Arial" w:hAnsi="Arial" w:cs="Arial"/>
-          <w:color w:val="000000"/>
-          <w:sz w:val="20"/>
-          <w:szCs w:val="20"/>
-        </w:rPr>
-        <w:tab/>
-      </w:r>
-      <w:r>
-        <w:rPr>
-          <w:rFonts w:ascii="Arial" w:hAnsi="Arial" w:cs="Arial"/>
-          <w:color w:val="000000"/>
-          <w:sz w:val="20"/>
-          <w:szCs w:val="20"/>
-        </w:rPr>
-        <w:t xml:space="preserve">          </w:t>
-      </w:r>
-      <w:r>
-        <w:rPr>
-          <w:rFonts w:ascii="Arial" w:hAnsi="Arial" w:cs="Arial"/>
-          <w:color w:val="000000"/>
-          <w:sz w:val="20"/>
-          <w:szCs w:val="20"/>
-        </w:rPr>
-        <w:t xml:space="preserve">   </w:t>
-      </w:r>
-      <w:r>
-        <w:rPr>
-          <w:rFonts w:ascii="Arial" w:hAnsi="Arial" w:cs="Arial"/>
-          <w:b/>
-          <w:bCs/>
-          <w:color w:val="000000"/>
-          <w:sz w:val="20"/>
-          <w:szCs w:val="20"/>
-        </w:rPr>
-        <w:t xml:space="preserve">May 2019 </w:t>
-      </w:r>
-      <w:r>
-        <w:rPr>
-          <w:rFonts w:ascii="Arial" w:hAnsi="Arial" w:cs="Arial"/>
-          <w:b/>
-          <w:bCs/>
-          <w:color w:val="000000"/>
-          <w:sz w:val="20"/>
-          <w:szCs w:val="20"/>
-        </w:rPr>
-        <w:t>– Jun 2020</w:t>
       </w:r>
     </w:p>
     <w:sectPr>
@@ -3752,7 +3662,7 @@
 </file>
 
 <file path=word/comments.xml><?xml version="1.0" encoding="utf-8"?>
-<w:comments xmlns:wpc="http://schemas.microsoft.com/office/word/2010/wordprocessingCanvas" xmlns:cx="http://schemas.microsoft.com/office/drawing/2014/chartex" xmlns:cx1="http://schemas.microsoft.com/office/drawing/2015/9/8/chartex" xmlns:cx2="http://schemas.microsoft.com/office/drawing/2015/10/21/chartex" xmlns:cx3="http://schemas.microsoft.com/office/drawing/2016/5/9/chartex" xmlns:cx4="http://schemas.microsoft.com/office/drawing/2016/5/10/chartex" xmlns:cx5="http://schemas.microsoft.com/office/drawing/2016/5/11/chartex" xmlns:cx6="http://schemas.microsoft.com/office/drawing/2016/5/12/chartex" xmlns:cx7="http://schemas.microsoft.com/office/drawing/2016/5/13/chartex" xmlns:cx8="http://schemas.microsoft.com/office/drawing/2016/5/14/chartex" xmlns:mc="http://schemas.openxmlformats.org/markup-compatibility/2006" xmlns:aink="http://schemas.microsoft.com/office/drawing/2016/ink" xmlns:am3d="http://schemas.microsoft.com/office/drawing/2017/model3d" xmlns:o="urn:schemas-microsoft-com:office:office" xmlns:oel="http://schemas.microsoft.com/office/2019/extlst" xmlns:r="http://schemas.openxmlformats.org/officeDocument/2006/relationships" xmlns:m="http://schemas.openxmlformats.org/officeDocument/2006/math" xmlns:v="urn:schemas-microsoft-com:vml" xmlns:wp14="http://schemas.microsoft.com/office/word/2010/wordprocessingDrawing" xmlns:wp="http://schemas.openxmlformats.org/drawingml/2006/wordprocessingDrawing" xmlns:w10="urn:schemas-microsoft-com:office:word" xmlns:w="http://schemas.openxmlformats.org/wordprocessingml/2006/main" xmlns:w14="http://schemas.microsoft.com/office/word/2010/wordml" xmlns:w15="http://schemas.microsoft.com/office/word/2012/wordml" xmlns:w16cex="http://schemas.microsoft.com/office/word/2018/wordml/cex" xmlns:w16cid="http://schemas.microsoft.com/office/word/2016/wordml/cid" xmlns:w16="http://schemas.microsoft.com/office/word/2018/wordml" xmlns:w16sdtdh="http://schemas.microsoft.com/office/word/2020/wordml/sdtdatahash" xmlns:w16se="http://schemas.microsoft.com/office/word/2015/wordml/symex" xmlns:wpg="http://schemas.microsoft.com/office/word/2010/wordprocessingGroup" xmlns:wpi="http://schemas.microsoft.com/office/word/2010/wordprocessingInk" xmlns:wne="http://schemas.microsoft.com/office/word/2006/wordml" xmlns:wps="http://schemas.microsoft.com/office/word/2010/wordprocessingShape" mc:Ignorable="w14 w15 w16se w16cid w16 w16cex w16sdtdh wp14">
+<w:comments xmlns:wpc="http://schemas.microsoft.com/office/word/2010/wordprocessingCanvas" xmlns:cx="http://schemas.microsoft.com/office/drawing/2014/chartex" xmlns:cx1="http://schemas.microsoft.com/office/drawing/2015/9/8/chartex" xmlns:cx2="http://schemas.microsoft.com/office/drawing/2015/10/21/chartex" xmlns:cx3="http://schemas.microsoft.com/office/drawing/2016/5/9/chartex" xmlns:cx4="http://schemas.microsoft.com/office/drawing/2016/5/10/chartex" xmlns:cx5="http://schemas.microsoft.com/office/drawing/2016/5/11/chartex" xmlns:cx6="http://schemas.microsoft.com/office/drawing/2016/5/12/chartex" xmlns:cx7="http://schemas.microsoft.com/office/drawing/2016/5/13/chartex" xmlns:cx8="http://schemas.microsoft.com/office/drawing/2016/5/14/chartex" xmlns:mc="http://schemas.openxmlformats.org/markup-compatibility/2006" xmlns:aink="http://schemas.microsoft.com/office/drawing/2016/ink" xmlns:am3d="http://schemas.microsoft.com/office/drawing/2017/model3d" xmlns:o="urn:schemas-microsoft-com:office:office" xmlns:r="http://schemas.openxmlformats.org/officeDocument/2006/relationships" xmlns:m="http://schemas.openxmlformats.org/officeDocument/2006/math" xmlns:v="urn:schemas-microsoft-com:vml" xmlns:wp14="http://schemas.microsoft.com/office/word/2010/wordprocessingDrawing" xmlns:wp="http://schemas.openxmlformats.org/drawingml/2006/wordprocessingDrawing" xmlns:w10="urn:schemas-microsoft-com:office:word" xmlns:w="http://schemas.openxmlformats.org/wordprocessingml/2006/main" xmlns:w14="http://schemas.microsoft.com/office/word/2010/wordml" xmlns:w15="http://schemas.microsoft.com/office/word/2012/wordml" xmlns:w16cex="http://schemas.microsoft.com/office/word/2018/wordml/cex" xmlns:w16cid="http://schemas.microsoft.com/office/word/2016/wordml/cid" xmlns:w16="http://schemas.microsoft.com/office/word/2018/wordml" xmlns:w16sdtdh="http://schemas.microsoft.com/office/word/2020/wordml/sdtdatahash" xmlns:w16se="http://schemas.microsoft.com/office/word/2015/wordml/symex" xmlns:wpg="http://schemas.microsoft.com/office/word/2010/wordprocessingGroup" xmlns:wpi="http://schemas.microsoft.com/office/word/2010/wordprocessingInk" xmlns:wne="http://schemas.microsoft.com/office/word/2006/wordml" xmlns:wps="http://schemas.microsoft.com/office/word/2010/wordprocessingShape" mc:Ignorable="w14 w15 w16se w16cid w16 w16cex w16sdtdh wp14">
   <w:comment w:id="0" w:author="John Pabololot" w:date="2023-10-08T00:16:00Z" w:initials="JP">
     <w:p>
       <w:pPr>
@@ -3780,12 +3690,21 @@
         </w:rPr>
         <w:annotationRef/>
       </w:r>
+      <w:proofErr w:type="gramStart"/>
       <w:r>
         <w:rPr>
           <w:color w:val="BDC1C6"/>
           <w:highlight w:val="black"/>
         </w:rPr>
-        <w:t>( ͡° ͜ʖ ͡°)</w:t>
+        <w:t>( ͡</w:t>
+      </w:r>
+      <w:proofErr w:type="gramEnd"/>
+      <w:r>
+        <w:rPr>
+          <w:color w:val="BDC1C6"/>
+          <w:highlight w:val="black"/>
+        </w:rPr>
+        <w:t>° ͜ʖ ͡°)</w:t>
       </w:r>
       <w:r>
         <w:t xml:space="preserve"> </w:t>
@@ -3861,38 +3780,6 @@
       </w:r>
       <w:r>
         <w:t>Include a few results from the project for this one. This can include what you found with the simulations, some lessons you have learned during manufacturing, etc.</w:t>
-      </w:r>
-    </w:p>
-  </w:comment>
-  <w:comment w:id="6" w:author="John Pabololot" w:date="2023-10-08T00:06:00Z" w:initials="JP">
-    <w:p>
-      <w:pPr>
-        <w:pStyle w:val="CommentText"/>
-      </w:pPr>
-      <w:r>
-        <w:rPr>
-          <w:rStyle w:val="CommentReference"/>
-        </w:rPr>
-        <w:annotationRef/>
-      </w:r>
-      <w:r>
-        <w:t>Since you have the space, this should be fine to keep.</w:t>
-      </w:r>
-    </w:p>
-  </w:comment>
-  <w:comment w:id="7" w:author="John Pabololot" w:date="2023-10-08T00:07:00Z" w:initials="JP">
-    <w:p>
-      <w:pPr>
-        <w:pStyle w:val="CommentText"/>
-      </w:pPr>
-      <w:r>
-        <w:rPr>
-          <w:rStyle w:val="CommentReference"/>
-        </w:rPr>
-        <w:annotationRef/>
-      </w:r>
-      <w:r>
-        <w:t>You most likely received Dean's List multiple times, so you can write it out as something like: Fall 2021, Fall and Spring 2022</w:t>
       </w:r>
     </w:p>
   </w:comment>
@@ -3900,23 +3787,21 @@
 </file>
 
 <file path=word/commentsExtended.xml><?xml version="1.0" encoding="utf-8"?>
-<w15:commentsEx xmlns:wpc="http://schemas.microsoft.com/office/word/2010/wordprocessingCanvas" xmlns:cx="http://schemas.microsoft.com/office/drawing/2014/chartex" xmlns:cx1="http://schemas.microsoft.com/office/drawing/2015/9/8/chartex" xmlns:cx2="http://schemas.microsoft.com/office/drawing/2015/10/21/chartex" xmlns:cx3="http://schemas.microsoft.com/office/drawing/2016/5/9/chartex" xmlns:cx4="http://schemas.microsoft.com/office/drawing/2016/5/10/chartex" xmlns:cx5="http://schemas.microsoft.com/office/drawing/2016/5/11/chartex" xmlns:cx6="http://schemas.microsoft.com/office/drawing/2016/5/12/chartex" xmlns:cx7="http://schemas.microsoft.com/office/drawing/2016/5/13/chartex" xmlns:cx8="http://schemas.microsoft.com/office/drawing/2016/5/14/chartex" xmlns:mc="http://schemas.openxmlformats.org/markup-compatibility/2006" xmlns:aink="http://schemas.microsoft.com/office/drawing/2016/ink" xmlns:am3d="http://schemas.microsoft.com/office/drawing/2017/model3d" xmlns:o="urn:schemas-microsoft-com:office:office" xmlns:oel="http://schemas.microsoft.com/office/2019/extlst" xmlns:r="http://schemas.openxmlformats.org/officeDocument/2006/relationships" xmlns:m="http://schemas.openxmlformats.org/officeDocument/2006/math" xmlns:v="urn:schemas-microsoft-com:vml" xmlns:wp14="http://schemas.microsoft.com/office/word/2010/wordprocessingDrawing" xmlns:wp="http://schemas.openxmlformats.org/drawingml/2006/wordprocessingDrawing" xmlns:w10="urn:schemas-microsoft-com:office:word" xmlns:w="http://schemas.openxmlformats.org/wordprocessingml/2006/main" xmlns:w14="http://schemas.microsoft.com/office/word/2010/wordml" xmlns:w15="http://schemas.microsoft.com/office/word/2012/wordml" xmlns:w16cex="http://schemas.microsoft.com/office/word/2018/wordml/cex" xmlns:w16cid="http://schemas.microsoft.com/office/word/2016/wordml/cid" xmlns:w16="http://schemas.microsoft.com/office/word/2018/wordml" xmlns:w16sdtdh="http://schemas.microsoft.com/office/word/2020/wordml/sdtdatahash" xmlns:w16se="http://schemas.microsoft.com/office/word/2015/wordml/symex" xmlns:wpg="http://schemas.microsoft.com/office/word/2010/wordprocessingGroup" xmlns:wpi="http://schemas.microsoft.com/office/word/2010/wordprocessingInk" xmlns:wne="http://schemas.microsoft.com/office/word/2006/wordml" xmlns:wps="http://schemas.microsoft.com/office/word/2010/wordprocessingShape" mc:Ignorable="w14 w15 w16se w16cid w16 w16cex w16sdtdh wp14">
+<w15:commentsEx xmlns:wpc="http://schemas.microsoft.com/office/word/2010/wordprocessingCanvas" xmlns:cx="http://schemas.microsoft.com/office/drawing/2014/chartex" xmlns:cx1="http://schemas.microsoft.com/office/drawing/2015/9/8/chartex" xmlns:cx2="http://schemas.microsoft.com/office/drawing/2015/10/21/chartex" xmlns:cx3="http://schemas.microsoft.com/office/drawing/2016/5/9/chartex" xmlns:cx4="http://schemas.microsoft.com/office/drawing/2016/5/10/chartex" xmlns:cx5="http://schemas.microsoft.com/office/drawing/2016/5/11/chartex" xmlns:cx6="http://schemas.microsoft.com/office/drawing/2016/5/12/chartex" xmlns:cx7="http://schemas.microsoft.com/office/drawing/2016/5/13/chartex" xmlns:cx8="http://schemas.microsoft.com/office/drawing/2016/5/14/chartex" xmlns:mc="http://schemas.openxmlformats.org/markup-compatibility/2006" xmlns:aink="http://schemas.microsoft.com/office/drawing/2016/ink" xmlns:am3d="http://schemas.microsoft.com/office/drawing/2017/model3d" xmlns:o="urn:schemas-microsoft-com:office:office" xmlns:r="http://schemas.openxmlformats.org/officeDocument/2006/relationships" xmlns:m="http://schemas.openxmlformats.org/officeDocument/2006/math" xmlns:v="urn:schemas-microsoft-com:vml" xmlns:wp14="http://schemas.microsoft.com/office/word/2010/wordprocessingDrawing" xmlns:wp="http://schemas.openxmlformats.org/drawingml/2006/wordprocessingDrawing" xmlns:w10="urn:schemas-microsoft-com:office:word" xmlns:w="http://schemas.openxmlformats.org/wordprocessingml/2006/main" xmlns:w14="http://schemas.microsoft.com/office/word/2010/wordml" xmlns:w15="http://schemas.microsoft.com/office/word/2012/wordml" xmlns:w16cex="http://schemas.microsoft.com/office/word/2018/wordml/cex" xmlns:w16cid="http://schemas.microsoft.com/office/word/2016/wordml/cid" xmlns:w16="http://schemas.microsoft.com/office/word/2018/wordml" xmlns:w16sdtdh="http://schemas.microsoft.com/office/word/2020/wordml/sdtdatahash" xmlns:w16se="http://schemas.microsoft.com/office/word/2015/wordml/symex" xmlns:wpg="http://schemas.microsoft.com/office/word/2010/wordprocessingGroup" xmlns:wpi="http://schemas.microsoft.com/office/word/2010/wordprocessingInk" xmlns:wne="http://schemas.microsoft.com/office/word/2006/wordml" xmlns:wps="http://schemas.microsoft.com/office/word/2010/wordprocessingShape" mc:Ignorable="w14 w15 w16se w16cid w16 w16cex w16sdtdh wp14">
   <w15:commentEx w15:paraId="0C21A3C8" w15:done="1"/>
   <w15:commentEx w15:paraId="3EF40EF4" w15:done="1"/>
   <w15:commentEx w15:paraId="6AD53D66" w15:done="1"/>
   <w15:commentEx w15:paraId="63FD62A7" w15:done="1"/>
   <w15:commentEx w15:paraId="0ABE8321" w15:done="1"/>
   <w15:commentEx w15:paraId="686CA22E" w15:done="1"/>
-  <w15:commentEx w15:paraId="6C429308" w15:done="1"/>
-  <w15:commentEx w15:paraId="714F6C17" w15:done="1"/>
 </w15:commentsEx>
 </file>
 
 <file path=word/commentsExtensible.xml><?xml version="1.0" encoding="utf-8"?>
-<w16cex:commentsExtensible xmlns:wpc="http://schemas.microsoft.com/office/word/2010/wordprocessingCanvas" xmlns:cx="http://schemas.microsoft.com/office/drawing/2014/chartex" xmlns:cx1="http://schemas.microsoft.com/office/drawing/2015/9/8/chartex" xmlns:cx2="http://schemas.microsoft.com/office/drawing/2015/10/21/chartex" xmlns:cx3="http://schemas.microsoft.com/office/drawing/2016/5/9/chartex" xmlns:cx4="http://schemas.microsoft.com/office/drawing/2016/5/10/chartex" xmlns:cx5="http://schemas.microsoft.com/office/drawing/2016/5/11/chartex" xmlns:cx6="http://schemas.microsoft.com/office/drawing/2016/5/12/chartex" xmlns:cx7="http://schemas.microsoft.com/office/drawing/2016/5/13/chartex" xmlns:cx8="http://schemas.microsoft.com/office/drawing/2016/5/14/chartex" xmlns:cr="http://schemas.microsoft.com/office/comments/2020/reactions" xmlns:mc="http://schemas.openxmlformats.org/markup-compatibility/2006" xmlns:aink="http://schemas.microsoft.com/office/drawing/2016/ink" xmlns:am3d="http://schemas.microsoft.com/office/drawing/2017/model3d" xmlns:o="urn:schemas-microsoft-com:office:office" xmlns:oel="http://schemas.microsoft.com/office/2019/extlst" xmlns:r="http://schemas.openxmlformats.org/officeDocument/2006/relationships" xmlns:m="http://schemas.openxmlformats.org/officeDocument/2006/math" xmlns:v="urn:schemas-microsoft-com:vml" xmlns:wp14="http://schemas.microsoft.com/office/word/2010/wordprocessingDrawing" xmlns:wp="http://schemas.openxmlformats.org/drawingml/2006/wordprocessingDrawing" xmlns:w10="urn:schemas-microsoft-com:office:word" xmlns:w="http://schemas.openxmlformats.org/wordprocessingml/2006/main" xmlns:w14="http://schemas.microsoft.com/office/word/2010/wordml" xmlns:w15="http://schemas.microsoft.com/office/word/2012/wordml" xmlns:w16cex="http://schemas.microsoft.com/office/word/2018/wordml/cex" xmlns:w16cid="http://schemas.microsoft.com/office/word/2016/wordml/cid" xmlns:w16="http://schemas.microsoft.com/office/word/2018/wordml" xmlns:w16sdtdh="http://schemas.microsoft.com/office/word/2020/wordml/sdtdatahash" xmlns:w16se="http://schemas.microsoft.com/office/word/2015/wordml/symex" xmlns:wpg="http://schemas.microsoft.com/office/word/2010/wordprocessingGroup" xmlns:wpi="http://schemas.microsoft.com/office/word/2010/wordprocessingInk" xmlns:wne="http://schemas.microsoft.com/office/word/2006/wordml" xmlns:wps="http://schemas.microsoft.com/office/word/2010/wordprocessingShape" mc:Ignorable="w14 w15 w16se w16cid w16 w16cex w16sdtdh cr wp14">
+<w16cex:commentsExtensible xmlns:wpc="http://schemas.microsoft.com/office/word/2010/wordprocessingCanvas" xmlns:cx="http://schemas.microsoft.com/office/drawing/2014/chartex" xmlns:cx1="http://schemas.microsoft.com/office/drawing/2015/9/8/chartex" xmlns:cx2="http://schemas.microsoft.com/office/drawing/2015/10/21/chartex" xmlns:cx3="http://schemas.microsoft.com/office/drawing/2016/5/9/chartex" xmlns:cx4="http://schemas.microsoft.com/office/drawing/2016/5/10/chartex" xmlns:cx5="http://schemas.microsoft.com/office/drawing/2016/5/11/chartex" xmlns:cx6="http://schemas.microsoft.com/office/drawing/2016/5/12/chartex" xmlns:cx7="http://schemas.microsoft.com/office/drawing/2016/5/13/chartex" xmlns:cx8="http://schemas.microsoft.com/office/drawing/2016/5/14/chartex" xmlns:mc="http://schemas.openxmlformats.org/markup-compatibility/2006" xmlns:aink="http://schemas.microsoft.com/office/drawing/2016/ink" xmlns:am3d="http://schemas.microsoft.com/office/drawing/2017/model3d" xmlns:o="urn:schemas-microsoft-com:office:office" xmlns:r="http://schemas.openxmlformats.org/officeDocument/2006/relationships" xmlns:m="http://schemas.openxmlformats.org/officeDocument/2006/math" xmlns:v="urn:schemas-microsoft-com:vml" xmlns:wp14="http://schemas.microsoft.com/office/word/2010/wordprocessingDrawing" xmlns:wp="http://schemas.openxmlformats.org/drawingml/2006/wordprocessingDrawing" xmlns:w10="urn:schemas-microsoft-com:office:word" xmlns:w="http://schemas.openxmlformats.org/wordprocessingml/2006/main" xmlns:w14="http://schemas.microsoft.com/office/word/2010/wordml" xmlns:w15="http://schemas.microsoft.com/office/word/2012/wordml" xmlns:w16cex="http://schemas.microsoft.com/office/word/2018/wordml/cex" xmlns:w16cid="http://schemas.microsoft.com/office/word/2016/wordml/cid" xmlns:w16="http://schemas.microsoft.com/office/word/2018/wordml" xmlns:w16sdtdh="http://schemas.microsoft.com/office/word/2020/wordml/sdtdatahash" xmlns:w16se="http://schemas.microsoft.com/office/word/2015/wordml/symex" xmlns:wpg="http://schemas.microsoft.com/office/word/2010/wordprocessingGroup" xmlns:wpi="http://schemas.microsoft.com/office/word/2010/wordprocessingInk" xmlns:wne="http://schemas.microsoft.com/office/word/2006/wordml" xmlns:wps="http://schemas.microsoft.com/office/word/2010/wordprocessingShape" mc:Ignorable="w14 w15 w16se w16cid w16 w16cex w16sdtdh wp14">
   <w16cex:commentExtensible w16cex:durableId="1B1233C3" w16cex:dateUtc="2023-10-08T04:16:00Z">
     <w16cex:extLst>
-      <w16:ext w16:uri="{CE6994B0-6A32-4C9F-8C6B-6E91EDA988CE}">
+      <w16:ext xmlns:oel="http://schemas.microsoft.com/office/2019/extlst" xmlns:cr="http://schemas.microsoft.com/office/comments/2020/reactions" xmlns="" w16:uri="{CE6994B0-6A32-4C9F-8C6B-6E91EDA988CE}">
         <cr:reactions xmlns:cr="http://schemas.microsoft.com/office/comments/2020/reactions">
           <cr:reaction reactionType="1">
             <cr:reactionInfo dateUtc="2023-10-09T03:22:35Z">
@@ -3930,7 +3815,7 @@
   <w16cex:commentExtensible w16cex:durableId="0982039D" w16cex:dateUtc="2023-10-08T04:14:00Z"/>
   <w16cex:commentExtensible w16cex:durableId="1E0366AC" w16cex:dateUtc="2023-10-08T04:10:00Z">
     <w16cex:extLst>
-      <w16:ext w16:uri="{CE6994B0-6A32-4C9F-8C6B-6E91EDA988CE}">
+      <w16:ext xmlns:oel="http://schemas.microsoft.com/office/2019/extlst" xmlns:cr="http://schemas.microsoft.com/office/comments/2020/reactions" xmlns="" w16:uri="{CE6994B0-6A32-4C9F-8C6B-6E91EDA988CE}">
         <cr:reactions xmlns:cr="http://schemas.microsoft.com/office/comments/2020/reactions">
           <cr:reaction reactionType="1">
             <cr:reactionInfo dateUtc="2023-10-09T21:40:07Z">
@@ -3943,7 +3828,7 @@
   </w16cex:commentExtensible>
   <w16cex:commentExtensible w16cex:durableId="005A4867" w16cex:dateUtc="2023-10-08T04:00:00Z">
     <w16cex:extLst>
-      <w16:ext w16:uri="{CE6994B0-6A32-4C9F-8C6B-6E91EDA988CE}">
+      <w16:ext xmlns:oel="http://schemas.microsoft.com/office/2019/extlst" xmlns:cr="http://schemas.microsoft.com/office/comments/2020/reactions" xmlns="" w16:uri="{CE6994B0-6A32-4C9F-8C6B-6E91EDA988CE}">
         <cr:reactions xmlns:cr="http://schemas.microsoft.com/office/comments/2020/reactions">
           <cr:reaction reactionType="1">
             <cr:reactionInfo dateUtc="2023-10-09T16:57:35Z">
@@ -3956,7 +3841,7 @@
   </w16cex:commentExtensible>
   <w16cex:commentExtensible w16cex:durableId="0095125E" w16cex:dateUtc="2023-10-08T04:04:00Z">
     <w16cex:extLst>
-      <w16:ext w16:uri="{CE6994B0-6A32-4C9F-8C6B-6E91EDA988CE}">
+      <w16:ext xmlns:oel="http://schemas.microsoft.com/office/2019/extlst" xmlns:cr="http://schemas.microsoft.com/office/comments/2020/reactions" xmlns="" w16:uri="{CE6994B0-6A32-4C9F-8C6B-6E91EDA988CE}">
         <cr:reactions xmlns:cr="http://schemas.microsoft.com/office/comments/2020/reactions">
           <cr:reaction reactionType="1">
             <cr:reactionInfo dateUtc="2023-10-09T17:01:26Z">
@@ -3969,36 +3854,10 @@
   </w16cex:commentExtensible>
   <w16cex:commentExtensible w16cex:durableId="3D340E0A" w16cex:dateUtc="2023-10-08T04:09:00Z">
     <w16cex:extLst>
-      <w16:ext w16:uri="{CE6994B0-6A32-4C9F-8C6B-6E91EDA988CE}">
+      <w16:ext xmlns:oel="http://schemas.microsoft.com/office/2019/extlst" xmlns:cr="http://schemas.microsoft.com/office/comments/2020/reactions" xmlns="" w16:uri="{CE6994B0-6A32-4C9F-8C6B-6E91EDA988CE}">
         <cr:reactions xmlns:cr="http://schemas.microsoft.com/office/comments/2020/reactions">
           <cr:reaction reactionType="1">
             <cr:reactionInfo dateUtc="2023-10-09T22:15:05Z">
-              <cr:user userId="6dabb0e97e0396ee" userProvider="Windows Live" userName="Jeremy Maniago"/>
-            </cr:reactionInfo>
-          </cr:reaction>
-        </cr:reactions>
-      </w16:ext>
-    </w16cex:extLst>
-  </w16cex:commentExtensible>
-  <w16cex:commentExtensible w16cex:durableId="38FF3CAA" w16cex:dateUtc="2023-10-08T04:06:00Z">
-    <w16cex:extLst>
-      <w16:ext w16:uri="{CE6994B0-6A32-4C9F-8C6B-6E91EDA988CE}">
-        <cr:reactions xmlns:cr="http://schemas.microsoft.com/office/comments/2020/reactions">
-          <cr:reaction reactionType="1">
-            <cr:reactionInfo dateUtc="2023-10-09T17:09:18Z">
-              <cr:user userId="6dabb0e97e0396ee" userProvider="Windows Live" userName="Jeremy Maniago"/>
-            </cr:reactionInfo>
-          </cr:reaction>
-        </cr:reactions>
-      </w16:ext>
-    </w16cex:extLst>
-  </w16cex:commentExtensible>
-  <w16cex:commentExtensible w16cex:durableId="171D3852" w16cex:dateUtc="2023-10-08T04:07:00Z">
-    <w16cex:extLst>
-      <w16:ext w16:uri="{CE6994B0-6A32-4C9F-8C6B-6E91EDA988CE}">
-        <cr:reactions xmlns:cr="http://schemas.microsoft.com/office/comments/2020/reactions">
-          <cr:reaction reactionType="1">
-            <cr:reactionInfo dateUtc="2023-10-09T17:09:24Z">
               <cr:user userId="6dabb0e97e0396ee" userProvider="Windows Live" userName="Jeremy Maniago"/>
             </cr:reactionInfo>
           </cr:reaction>
@@ -4010,20 +3869,18 @@
 </file>
 
 <file path=word/commentsIds.xml><?xml version="1.0" encoding="utf-8"?>
-<w16cid:commentsIds xmlns:wpc="http://schemas.microsoft.com/office/word/2010/wordprocessingCanvas" xmlns:cx="http://schemas.microsoft.com/office/drawing/2014/chartex" xmlns:cx1="http://schemas.microsoft.com/office/drawing/2015/9/8/chartex" xmlns:cx2="http://schemas.microsoft.com/office/drawing/2015/10/21/chartex" xmlns:cx3="http://schemas.microsoft.com/office/drawing/2016/5/9/chartex" xmlns:cx4="http://schemas.microsoft.com/office/drawing/2016/5/10/chartex" xmlns:cx5="http://schemas.microsoft.com/office/drawing/2016/5/11/chartex" xmlns:cx6="http://schemas.microsoft.com/office/drawing/2016/5/12/chartex" xmlns:cx7="http://schemas.microsoft.com/office/drawing/2016/5/13/chartex" xmlns:cx8="http://schemas.microsoft.com/office/drawing/2016/5/14/chartex" xmlns:mc="http://schemas.openxmlformats.org/markup-compatibility/2006" xmlns:aink="http://schemas.microsoft.com/office/drawing/2016/ink" xmlns:am3d="http://schemas.microsoft.com/office/drawing/2017/model3d" xmlns:o="urn:schemas-microsoft-com:office:office" xmlns:oel="http://schemas.microsoft.com/office/2019/extlst" xmlns:r="http://schemas.openxmlformats.org/officeDocument/2006/relationships" xmlns:m="http://schemas.openxmlformats.org/officeDocument/2006/math" xmlns:v="urn:schemas-microsoft-com:vml" xmlns:wp14="http://schemas.microsoft.com/office/word/2010/wordprocessingDrawing" xmlns:wp="http://schemas.openxmlformats.org/drawingml/2006/wordprocessingDrawing" xmlns:w10="urn:schemas-microsoft-com:office:word" xmlns:w="http://schemas.openxmlformats.org/wordprocessingml/2006/main" xmlns:w14="http://schemas.microsoft.com/office/word/2010/wordml" xmlns:w15="http://schemas.microsoft.com/office/word/2012/wordml" xmlns:w16cex="http://schemas.microsoft.com/office/word/2018/wordml/cex" xmlns:w16cid="http://schemas.microsoft.com/office/word/2016/wordml/cid" xmlns:w16="http://schemas.microsoft.com/office/word/2018/wordml" xmlns:w16sdtdh="http://schemas.microsoft.com/office/word/2020/wordml/sdtdatahash" xmlns:w16se="http://schemas.microsoft.com/office/word/2015/wordml/symex" xmlns:wpg="http://schemas.microsoft.com/office/word/2010/wordprocessingGroup" xmlns:wpi="http://schemas.microsoft.com/office/word/2010/wordprocessingInk" xmlns:wne="http://schemas.microsoft.com/office/word/2006/wordml" xmlns:wps="http://schemas.microsoft.com/office/word/2010/wordprocessingShape" mc:Ignorable="w14 w15 w16se w16cid w16 w16cex w16sdtdh wp14">
+<w16cid:commentsIds xmlns:wpc="http://schemas.microsoft.com/office/word/2010/wordprocessingCanvas" xmlns:cx="http://schemas.microsoft.com/office/drawing/2014/chartex" xmlns:cx1="http://schemas.microsoft.com/office/drawing/2015/9/8/chartex" xmlns:cx2="http://schemas.microsoft.com/office/drawing/2015/10/21/chartex" xmlns:cx3="http://schemas.microsoft.com/office/drawing/2016/5/9/chartex" xmlns:cx4="http://schemas.microsoft.com/office/drawing/2016/5/10/chartex" xmlns:cx5="http://schemas.microsoft.com/office/drawing/2016/5/11/chartex" xmlns:cx6="http://schemas.microsoft.com/office/drawing/2016/5/12/chartex" xmlns:cx7="http://schemas.microsoft.com/office/drawing/2016/5/13/chartex" xmlns:cx8="http://schemas.microsoft.com/office/drawing/2016/5/14/chartex" xmlns:mc="http://schemas.openxmlformats.org/markup-compatibility/2006" xmlns:aink="http://schemas.microsoft.com/office/drawing/2016/ink" xmlns:am3d="http://schemas.microsoft.com/office/drawing/2017/model3d" xmlns:o="urn:schemas-microsoft-com:office:office" xmlns:r="http://schemas.openxmlformats.org/officeDocument/2006/relationships" xmlns:m="http://schemas.openxmlformats.org/officeDocument/2006/math" xmlns:v="urn:schemas-microsoft-com:vml" xmlns:wp14="http://schemas.microsoft.com/office/word/2010/wordprocessingDrawing" xmlns:wp="http://schemas.openxmlformats.org/drawingml/2006/wordprocessingDrawing" xmlns:w10="urn:schemas-microsoft-com:office:word" xmlns:w="http://schemas.openxmlformats.org/wordprocessingml/2006/main" xmlns:w14="http://schemas.microsoft.com/office/word/2010/wordml" xmlns:w15="http://schemas.microsoft.com/office/word/2012/wordml" xmlns:w16cex="http://schemas.microsoft.com/office/word/2018/wordml/cex" xmlns:w16cid="http://schemas.microsoft.com/office/word/2016/wordml/cid" xmlns:w16="http://schemas.microsoft.com/office/word/2018/wordml" xmlns:w16sdtdh="http://schemas.microsoft.com/office/word/2020/wordml/sdtdatahash" xmlns:w16se="http://schemas.microsoft.com/office/word/2015/wordml/symex" xmlns:wpg="http://schemas.microsoft.com/office/word/2010/wordprocessingGroup" xmlns:wpi="http://schemas.microsoft.com/office/word/2010/wordprocessingInk" xmlns:wne="http://schemas.microsoft.com/office/word/2006/wordml" xmlns:wps="http://schemas.microsoft.com/office/word/2010/wordprocessingShape" mc:Ignorable="w14 w15 w16se w16cid w16 w16cex w16sdtdh wp14">
   <w16cid:commentId w16cid:paraId="0C21A3C8" w16cid:durableId="1B1233C3"/>
   <w16cid:commentId w16cid:paraId="3EF40EF4" w16cid:durableId="0982039D"/>
   <w16cid:commentId w16cid:paraId="6AD53D66" w16cid:durableId="1E0366AC"/>
   <w16cid:commentId w16cid:paraId="63FD62A7" w16cid:durableId="005A4867"/>
   <w16cid:commentId w16cid:paraId="0ABE8321" w16cid:durableId="0095125E"/>
   <w16cid:commentId w16cid:paraId="686CA22E" w16cid:durableId="3D340E0A"/>
-  <w16cid:commentId w16cid:paraId="6C429308" w16cid:durableId="38FF3CAA"/>
-  <w16cid:commentId w16cid:paraId="714F6C17" w16cid:durableId="171D3852"/>
 </w16cid:commentsIds>
 </file>
 
 <file path=word/numbering.xml><?xml version="1.0" encoding="utf-8"?>
-<w:numbering xmlns:wpc="http://schemas.microsoft.com/office/word/2010/wordprocessingCanvas" xmlns:cx="http://schemas.microsoft.com/office/drawing/2014/chartex" xmlns:cx1="http://schemas.microsoft.com/office/drawing/2015/9/8/chartex" xmlns:cx2="http://schemas.microsoft.com/office/drawing/2015/10/21/chartex" xmlns:cx3="http://schemas.microsoft.com/office/drawing/2016/5/9/chartex" xmlns:cx4="http://schemas.microsoft.com/office/drawing/2016/5/10/chartex" xmlns:cx5="http://schemas.microsoft.com/office/drawing/2016/5/11/chartex" xmlns:cx6="http://schemas.microsoft.com/office/drawing/2016/5/12/chartex" xmlns:cx7="http://schemas.microsoft.com/office/drawing/2016/5/13/chartex" xmlns:cx8="http://schemas.microsoft.com/office/drawing/2016/5/14/chartex" xmlns:mc="http://schemas.openxmlformats.org/markup-compatibility/2006" xmlns:aink="http://schemas.microsoft.com/office/drawing/2016/ink" xmlns:am3d="http://schemas.microsoft.com/office/drawing/2017/model3d" xmlns:o="urn:schemas-microsoft-com:office:office" xmlns:oel="http://schemas.microsoft.com/office/2019/extlst" xmlns:r="http://schemas.openxmlformats.org/officeDocument/2006/relationships" xmlns:m="http://schemas.openxmlformats.org/officeDocument/2006/math" xmlns:v="urn:schemas-microsoft-com:vml" xmlns:wp14="http://schemas.microsoft.com/office/word/2010/wordprocessingDrawing" xmlns:wp="http://schemas.openxmlformats.org/drawingml/2006/wordprocessingDrawing" xmlns:w10="urn:schemas-microsoft-com:office:word" xmlns:w="http://schemas.openxmlformats.org/wordprocessingml/2006/main" xmlns:w14="http://schemas.microsoft.com/office/word/2010/wordml" xmlns:w15="http://schemas.microsoft.com/office/word/2012/wordml" xmlns:w16cex="http://schemas.microsoft.com/office/word/2018/wordml/cex" xmlns:w16cid="http://schemas.microsoft.com/office/word/2016/wordml/cid" xmlns:w16="http://schemas.microsoft.com/office/word/2018/wordml" xmlns:w16sdtdh="http://schemas.microsoft.com/office/word/2020/wordml/sdtdatahash" xmlns:w16se="http://schemas.microsoft.com/office/word/2015/wordml/symex" xmlns:wpg="http://schemas.microsoft.com/office/word/2010/wordprocessingGroup" xmlns:wpi="http://schemas.microsoft.com/office/word/2010/wordprocessingInk" xmlns:wne="http://schemas.microsoft.com/office/word/2006/wordml" xmlns:wps="http://schemas.microsoft.com/office/word/2010/wordprocessingShape" mc:Ignorable="w14 w15 w16se w16cid w16 w16cex w16sdtdh wp14">
+<w:numbering xmlns:wpc="http://schemas.microsoft.com/office/word/2010/wordprocessingCanvas" xmlns:cx="http://schemas.microsoft.com/office/drawing/2014/chartex" xmlns:cx1="http://schemas.microsoft.com/office/drawing/2015/9/8/chartex" xmlns:cx2="http://schemas.microsoft.com/office/drawing/2015/10/21/chartex" xmlns:cx3="http://schemas.microsoft.com/office/drawing/2016/5/9/chartex" xmlns:cx4="http://schemas.microsoft.com/office/drawing/2016/5/10/chartex" xmlns:cx5="http://schemas.microsoft.com/office/drawing/2016/5/11/chartex" xmlns:cx6="http://schemas.microsoft.com/office/drawing/2016/5/12/chartex" xmlns:cx7="http://schemas.microsoft.com/office/drawing/2016/5/13/chartex" xmlns:cx8="http://schemas.microsoft.com/office/drawing/2016/5/14/chartex" xmlns:mc="http://schemas.openxmlformats.org/markup-compatibility/2006" xmlns:aink="http://schemas.microsoft.com/office/drawing/2016/ink" xmlns:am3d="http://schemas.microsoft.com/office/drawing/2017/model3d" xmlns:o="urn:schemas-microsoft-com:office:office" xmlns:r="http://schemas.openxmlformats.org/officeDocument/2006/relationships" xmlns:m="http://schemas.openxmlformats.org/officeDocument/2006/math" xmlns:v="urn:schemas-microsoft-com:vml" xmlns:wp14="http://schemas.microsoft.com/office/word/2010/wordprocessingDrawing" xmlns:wp="http://schemas.openxmlformats.org/drawingml/2006/wordprocessingDrawing" xmlns:w10="urn:schemas-microsoft-com:office:word" xmlns:w="http://schemas.openxmlformats.org/wordprocessingml/2006/main" xmlns:w14="http://schemas.microsoft.com/office/word/2010/wordml" xmlns:w15="http://schemas.microsoft.com/office/word/2012/wordml" xmlns:w16cex="http://schemas.microsoft.com/office/word/2018/wordml/cex" xmlns:w16cid="http://schemas.microsoft.com/office/word/2016/wordml/cid" xmlns:w16="http://schemas.microsoft.com/office/word/2018/wordml" xmlns:w16sdtdh="http://schemas.microsoft.com/office/word/2020/wordml/sdtdatahash" xmlns:w16se="http://schemas.microsoft.com/office/word/2015/wordml/symex" xmlns:wpg="http://schemas.microsoft.com/office/word/2010/wordprocessingGroup" xmlns:wpi="http://schemas.microsoft.com/office/word/2010/wordprocessingInk" xmlns:wne="http://schemas.microsoft.com/office/word/2006/wordml" xmlns:wps="http://schemas.microsoft.com/office/word/2010/wordprocessingShape" mc:Ignorable="w14 w15 w16se w16cid w16 w16cex w16sdtdh wp14">
   <w:abstractNum w:abstractNumId="0" w15:restartNumberingAfterBreak="0">
     <w:nsid w:val="02BF046D"/>
     <w:multiLevelType w:val="multilevel"/>
@@ -5818,37 +5675,37 @@
       </w:rPr>
     </w:lvl>
   </w:abstractNum>
-  <w:num w:numId="1" w16cid:durableId="372074826">
+  <w:num w:numId="1">
     <w:abstractNumId w:val="3"/>
   </w:num>
-  <w:num w:numId="2" w16cid:durableId="68311671">
+  <w:num w:numId="2">
     <w:abstractNumId w:val="10"/>
   </w:num>
-  <w:num w:numId="3" w16cid:durableId="1133596009">
+  <w:num w:numId="3">
     <w:abstractNumId w:val="7"/>
   </w:num>
-  <w:num w:numId="4" w16cid:durableId="1947957665">
+  <w:num w:numId="4">
     <w:abstractNumId w:val="2"/>
   </w:num>
-  <w:num w:numId="5" w16cid:durableId="1110903168">
+  <w:num w:numId="5">
     <w:abstractNumId w:val="6"/>
   </w:num>
-  <w:num w:numId="6" w16cid:durableId="587346089">
+  <w:num w:numId="6">
     <w:abstractNumId w:val="12"/>
   </w:num>
-  <w:num w:numId="7" w16cid:durableId="118570378">
+  <w:num w:numId="7">
     <w:abstractNumId w:val="1"/>
   </w:num>
-  <w:num w:numId="8" w16cid:durableId="199319914">
+  <w:num w:numId="8">
     <w:abstractNumId w:val="9"/>
   </w:num>
-  <w:num w:numId="9" w16cid:durableId="1368338482">
+  <w:num w:numId="9">
     <w:abstractNumId w:val="4"/>
   </w:num>
-  <w:num w:numId="10" w16cid:durableId="144054379">
+  <w:num w:numId="10">
     <w:abstractNumId w:val="11"/>
   </w:num>
-  <w:num w:numId="11" w16cid:durableId="546650639">
+  <w:num w:numId="11">
     <w:abstractNumId w:val="1"/>
     <w:lvlOverride w:ilvl="0">
       <w:lvl w:ilvl="0">
@@ -6013,20 +5870,20 @@
       </w:lvl>
     </w:lvlOverride>
   </w:num>
-  <w:num w:numId="12" w16cid:durableId="239339640">
+  <w:num w:numId="12">
     <w:abstractNumId w:val="0"/>
   </w:num>
-  <w:num w:numId="13" w16cid:durableId="257912509">
+  <w:num w:numId="13">
     <w:abstractNumId w:val="5"/>
   </w:num>
-  <w:num w:numId="14" w16cid:durableId="1900823058">
+  <w:num w:numId="14">
     <w:abstractNumId w:val="8"/>
   </w:num>
 </w:numbering>
 </file>
 
 <file path=word/people.xml><?xml version="1.0" encoding="utf-8"?>
-<w15:people xmlns:wpc="http://schemas.microsoft.com/office/word/2010/wordprocessingCanvas" xmlns:cx="http://schemas.microsoft.com/office/drawing/2014/chartex" xmlns:cx1="http://schemas.microsoft.com/office/drawing/2015/9/8/chartex" xmlns:cx2="http://schemas.microsoft.com/office/drawing/2015/10/21/chartex" xmlns:cx3="http://schemas.microsoft.com/office/drawing/2016/5/9/chartex" xmlns:cx4="http://schemas.microsoft.com/office/drawing/2016/5/10/chartex" xmlns:cx5="http://schemas.microsoft.com/office/drawing/2016/5/11/chartex" xmlns:cx6="http://schemas.microsoft.com/office/drawing/2016/5/12/chartex" xmlns:cx7="http://schemas.microsoft.com/office/drawing/2016/5/13/chartex" xmlns:cx8="http://schemas.microsoft.com/office/drawing/2016/5/14/chartex" xmlns:mc="http://schemas.openxmlformats.org/markup-compatibility/2006" xmlns:aink="http://schemas.microsoft.com/office/drawing/2016/ink" xmlns:am3d="http://schemas.microsoft.com/office/drawing/2017/model3d" xmlns:o="urn:schemas-microsoft-com:office:office" xmlns:oel="http://schemas.microsoft.com/office/2019/extlst" xmlns:r="http://schemas.openxmlformats.org/officeDocument/2006/relationships" xmlns:m="http://schemas.openxmlformats.org/officeDocument/2006/math" xmlns:v="urn:schemas-microsoft-com:vml" xmlns:wp14="http://schemas.microsoft.com/office/word/2010/wordprocessingDrawing" xmlns:wp="http://schemas.openxmlformats.org/drawingml/2006/wordprocessingDrawing" xmlns:w10="urn:schemas-microsoft-com:office:word" xmlns:w="http://schemas.openxmlformats.org/wordprocessingml/2006/main" xmlns:w14="http://schemas.microsoft.com/office/word/2010/wordml" xmlns:w15="http://schemas.microsoft.com/office/word/2012/wordml" xmlns:w16cex="http://schemas.microsoft.com/office/word/2018/wordml/cex" xmlns:w16cid="http://schemas.microsoft.com/office/word/2016/wordml/cid" xmlns:w16="http://schemas.microsoft.com/office/word/2018/wordml" xmlns:w16sdtdh="http://schemas.microsoft.com/office/word/2020/wordml/sdtdatahash" xmlns:w16se="http://schemas.microsoft.com/office/word/2015/wordml/symex" xmlns:wpg="http://schemas.microsoft.com/office/word/2010/wordprocessingGroup" xmlns:wpi="http://schemas.microsoft.com/office/word/2010/wordprocessingInk" xmlns:wne="http://schemas.microsoft.com/office/word/2006/wordml" xmlns:wps="http://schemas.microsoft.com/office/word/2010/wordprocessingShape" mc:Ignorable="w14 w15 w16se w16cid w16 w16cex w16sdtdh wp14">
+<w15:people xmlns:wpc="http://schemas.microsoft.com/office/word/2010/wordprocessingCanvas" xmlns:cx="http://schemas.microsoft.com/office/drawing/2014/chartex" xmlns:cx1="http://schemas.microsoft.com/office/drawing/2015/9/8/chartex" xmlns:cx2="http://schemas.microsoft.com/office/drawing/2015/10/21/chartex" xmlns:cx3="http://schemas.microsoft.com/office/drawing/2016/5/9/chartex" xmlns:cx4="http://schemas.microsoft.com/office/drawing/2016/5/10/chartex" xmlns:cx5="http://schemas.microsoft.com/office/drawing/2016/5/11/chartex" xmlns:cx6="http://schemas.microsoft.com/office/drawing/2016/5/12/chartex" xmlns:cx7="http://schemas.microsoft.com/office/drawing/2016/5/13/chartex" xmlns:cx8="http://schemas.microsoft.com/office/drawing/2016/5/14/chartex" xmlns:mc="http://schemas.openxmlformats.org/markup-compatibility/2006" xmlns:aink="http://schemas.microsoft.com/office/drawing/2016/ink" xmlns:am3d="http://schemas.microsoft.com/office/drawing/2017/model3d" xmlns:o="urn:schemas-microsoft-com:office:office" xmlns:r="http://schemas.openxmlformats.org/officeDocument/2006/relationships" xmlns:m="http://schemas.openxmlformats.org/officeDocument/2006/math" xmlns:v="urn:schemas-microsoft-com:vml" xmlns:wp14="http://schemas.microsoft.com/office/word/2010/wordprocessingDrawing" xmlns:wp="http://schemas.openxmlformats.org/drawingml/2006/wordprocessingDrawing" xmlns:w10="urn:schemas-microsoft-com:office:word" xmlns:w="http://schemas.openxmlformats.org/wordprocessingml/2006/main" xmlns:w14="http://schemas.microsoft.com/office/word/2010/wordml" xmlns:w15="http://schemas.microsoft.com/office/word/2012/wordml" xmlns:w16cex="http://schemas.microsoft.com/office/word/2018/wordml/cex" xmlns:w16cid="http://schemas.microsoft.com/office/word/2016/wordml/cid" xmlns:w16="http://schemas.microsoft.com/office/word/2018/wordml" xmlns:w16sdtdh="http://schemas.microsoft.com/office/word/2020/wordml/sdtdatahash" xmlns:w16se="http://schemas.microsoft.com/office/word/2015/wordml/symex" xmlns:wpg="http://schemas.microsoft.com/office/word/2010/wordprocessingGroup" xmlns:wpi="http://schemas.microsoft.com/office/word/2010/wordprocessingInk" xmlns:wne="http://schemas.microsoft.com/office/word/2006/wordml" xmlns:wps="http://schemas.microsoft.com/office/word/2010/wordprocessingShape" mc:Ignorable="w14 w15 w16se w16cid w16 w16cex w16sdtdh wp14">
   <w15:person w15:author="John Pabololot">
     <w15:presenceInfo w15:providerId="Windows Live" w15:userId="08992ac4c9845385"/>
   </w15:person>

</xml_diff>

<commit_message>
vault backup: 2023-10-12 21:42:32
</commit_message>
<xml_diff>
--- a/Resumes & Documents/Resume(2)_JeremyManiago_Fall2023.docx
+++ b/Resumes & Documents/Resume(2)_JeremyManiago_Fall2023.docx
@@ -1,6 +1,6 @@
 
 <file path=word/document.xml><?xml version="1.0" encoding="utf-8"?>
-<w:document xmlns:wpc="http://schemas.microsoft.com/office/word/2010/wordprocessingCanvas" xmlns:cx="http://schemas.microsoft.com/office/drawing/2014/chartex" xmlns:cx1="http://schemas.microsoft.com/office/drawing/2015/9/8/chartex" xmlns:cx2="http://schemas.microsoft.com/office/drawing/2015/10/21/chartex" xmlns:cx3="http://schemas.microsoft.com/office/drawing/2016/5/9/chartex" xmlns:cx4="http://schemas.microsoft.com/office/drawing/2016/5/10/chartex" xmlns:cx5="http://schemas.microsoft.com/office/drawing/2016/5/11/chartex" xmlns:cx6="http://schemas.microsoft.com/office/drawing/2016/5/12/chartex" xmlns:cx7="http://schemas.microsoft.com/office/drawing/2016/5/13/chartex" xmlns:cx8="http://schemas.microsoft.com/office/drawing/2016/5/14/chartex" xmlns:mc="http://schemas.openxmlformats.org/markup-compatibility/2006" xmlns:aink="http://schemas.microsoft.com/office/drawing/2016/ink" xmlns:am3d="http://schemas.microsoft.com/office/drawing/2017/model3d" xmlns:o="urn:schemas-microsoft-com:office:office" xmlns:r="http://schemas.openxmlformats.org/officeDocument/2006/relationships" xmlns:m="http://schemas.openxmlformats.org/officeDocument/2006/math" xmlns:v="urn:schemas-microsoft-com:vml" xmlns:wp14="http://schemas.microsoft.com/office/word/2010/wordprocessingDrawing" xmlns:wp="http://schemas.openxmlformats.org/drawingml/2006/wordprocessingDrawing" xmlns:w10="urn:schemas-microsoft-com:office:word" xmlns:w="http://schemas.openxmlformats.org/wordprocessingml/2006/main" xmlns:w14="http://schemas.microsoft.com/office/word/2010/wordml" xmlns:w15="http://schemas.microsoft.com/office/word/2012/wordml" xmlns:w16cex="http://schemas.microsoft.com/office/word/2018/wordml/cex" xmlns:w16cid="http://schemas.microsoft.com/office/word/2016/wordml/cid" xmlns:w16="http://schemas.microsoft.com/office/word/2018/wordml" xmlns:w16sdtdh="http://schemas.microsoft.com/office/word/2020/wordml/sdtdatahash" xmlns:w16se="http://schemas.microsoft.com/office/word/2015/wordml/symex" xmlns:wpg="http://schemas.microsoft.com/office/word/2010/wordprocessingGroup" xmlns:wpi="http://schemas.microsoft.com/office/word/2010/wordprocessingInk" xmlns:wne="http://schemas.microsoft.com/office/word/2006/wordml" xmlns:wps="http://schemas.microsoft.com/office/word/2010/wordprocessingShape" mc:Ignorable="w14 w15 w16se w16cid w16 w16cex w16sdtdh wp14">
+<w:document xmlns:wpc="http://schemas.microsoft.com/office/word/2010/wordprocessingCanvas" xmlns:cx="http://schemas.microsoft.com/office/drawing/2014/chartex" xmlns:cx1="http://schemas.microsoft.com/office/drawing/2015/9/8/chartex" xmlns:cx2="http://schemas.microsoft.com/office/drawing/2015/10/21/chartex" xmlns:cx3="http://schemas.microsoft.com/office/drawing/2016/5/9/chartex" xmlns:cx4="http://schemas.microsoft.com/office/drawing/2016/5/10/chartex" xmlns:cx5="http://schemas.microsoft.com/office/drawing/2016/5/11/chartex" xmlns:cx6="http://schemas.microsoft.com/office/drawing/2016/5/12/chartex" xmlns:cx7="http://schemas.microsoft.com/office/drawing/2016/5/13/chartex" xmlns:cx8="http://schemas.microsoft.com/office/drawing/2016/5/14/chartex" xmlns:mc="http://schemas.openxmlformats.org/markup-compatibility/2006" xmlns:aink="http://schemas.microsoft.com/office/drawing/2016/ink" xmlns:am3d="http://schemas.microsoft.com/office/drawing/2017/model3d" xmlns:o="urn:schemas-microsoft-com:office:office" xmlns:oel="http://schemas.microsoft.com/office/2019/extlst" xmlns:r="http://schemas.openxmlformats.org/officeDocument/2006/relationships" xmlns:m="http://schemas.openxmlformats.org/officeDocument/2006/math" xmlns:v="urn:schemas-microsoft-com:vml" xmlns:wp14="http://schemas.microsoft.com/office/word/2010/wordprocessingDrawing" xmlns:wp="http://schemas.openxmlformats.org/drawingml/2006/wordprocessingDrawing" xmlns:w10="urn:schemas-microsoft-com:office:word" xmlns:w="http://schemas.openxmlformats.org/wordprocessingml/2006/main" xmlns:w14="http://schemas.microsoft.com/office/word/2010/wordml" xmlns:w15="http://schemas.microsoft.com/office/word/2012/wordml" xmlns:w16cex="http://schemas.microsoft.com/office/word/2018/wordml/cex" xmlns:w16cid="http://schemas.microsoft.com/office/word/2016/wordml/cid" xmlns:w16="http://schemas.microsoft.com/office/word/2018/wordml" xmlns:w16sdtdh="http://schemas.microsoft.com/office/word/2020/wordml/sdtdatahash" xmlns:w16se="http://schemas.microsoft.com/office/word/2015/wordml/symex" xmlns:wpg="http://schemas.microsoft.com/office/word/2010/wordprocessingGroup" xmlns:wpi="http://schemas.microsoft.com/office/word/2010/wordprocessingInk" xmlns:wne="http://schemas.microsoft.com/office/word/2006/wordml" xmlns:wps="http://schemas.microsoft.com/office/word/2010/wordprocessingShape" mc:Ignorable="w14 w15 w16se w16cid w16 w16cex w16sdtdh wp14">
   <w:body>
     <w:p>
       <w:pPr>
@@ -31,27 +31,7 @@
           <w:sz w:val="36"/>
           <w:szCs w:val="36"/>
         </w:rPr>
-        <w:t xml:space="preserve">EREMY </w:t>
-      </w:r>
-      <w:commentRangeStart w:id="0"/>
-      <w:r>
-        <w:rPr>
-          <w:rFonts w:ascii="Arial" w:hAnsi="Arial" w:cs="Arial"/>
-          <w:b/>
-          <w:bCs/>
-          <w:color w:val="000000"/>
-          <w:sz w:val="36"/>
-          <w:szCs w:val="36"/>
-        </w:rPr>
-        <w:t>MANIAGO</w:t>
-      </w:r>
-      <w:commentRangeEnd w:id="0"/>
-      <w:r>
-        <w:rPr>
-          <w:rStyle w:val="CommentReference"/>
-          <w:rFonts w:asciiTheme="minorHAnsi" w:eastAsiaTheme="minorHAnsi" w:hAnsiTheme="minorHAnsi" w:cstheme="minorBidi"/>
-        </w:rPr>
-        <w:commentReference w:id="0"/>
+        <w:t>EREMY MANIAGO</w:t>
       </w:r>
     </w:p>
     <w:p>
@@ -66,7 +46,7 @@
           <w:szCs w:val="20"/>
         </w:rPr>
       </w:pPr>
-      <w:hyperlink r:id="rId13" w:history="1">
+      <w:hyperlink r:id="rId9" w:history="1">
         <w:r>
           <w:rPr>
             <w:rStyle w:val="Hyperlink"/>
@@ -139,34 +119,16 @@
         </w:rPr>
         <w:t xml:space="preserve"> </w:t>
       </w:r>
-      <w:commentRangeStart w:id="1"/>
-      <w:r>
-        <w:rPr>
-          <w:rFonts w:ascii="Arial" w:hAnsi="Arial" w:cs="Arial"/>
-          <w:color w:val="000000"/>
-          <w:sz w:val="20"/>
-          <w:szCs w:val="20"/>
-        </w:rPr>
-        <w:t xml:space="preserve">New York, NY 11214 </w:t>
-      </w:r>
-      <w:commentRangeEnd w:id="1"/>
-      <w:r>
-        <w:rPr>
-          <w:rStyle w:val="CommentReference"/>
-          <w:rFonts w:asciiTheme="minorHAnsi" w:eastAsiaTheme="minorHAnsi" w:hAnsiTheme="minorHAnsi" w:cstheme="minorBidi"/>
-        </w:rPr>
-        <w:commentReference w:id="1"/>
-      </w:r>
-      <w:r>
-        <w:rPr>
-          <w:rFonts w:ascii="Arial" w:hAnsi="Arial" w:cs="Arial"/>
-          <w:color w:val="000000"/>
-          <w:sz w:val="20"/>
-          <w:szCs w:val="20"/>
-        </w:rPr>
-        <w:t xml:space="preserve">| </w:t>
-      </w:r>
-      <w:hyperlink r:id="rId14" w:history="1">
+      <w:r>
+        <w:rPr>
+          <w:rFonts w:ascii="Arial" w:hAnsi="Arial" w:cs="Arial"/>
+          <w:color w:val="000000"/>
+          <w:sz w:val="20"/>
+          <w:szCs w:val="20"/>
+        </w:rPr>
+        <w:t xml:space="preserve">New York, NY 11214 | </w:t>
+      </w:r>
+      <w:hyperlink r:id="rId10" w:history="1">
         <w:r>
           <w:rPr>
             <w:rStyle w:val="Hyperlink"/>
@@ -523,7 +485,6 @@
           <w:szCs w:val="20"/>
         </w:rPr>
       </w:pPr>
-      <w:commentRangeStart w:id="2"/>
       <w:r>
         <w:rPr>
           <w:rFonts w:ascii="Arial" w:hAnsi="Arial" w:cs="Arial"/>
@@ -549,16 +510,6 @@
           <w:szCs w:val="20"/>
         </w:rPr>
         <w:t>Coursework</w:t>
-      </w:r>
-      <w:commentRangeEnd w:id="2"/>
-      <w:r>
-        <w:rPr>
-          <w:rStyle w:val="CommentReference"/>
-          <w:rFonts w:asciiTheme="minorHAnsi" w:eastAsiaTheme="minorHAnsi" w:hAnsiTheme="minorHAnsi" w:cstheme="minorBidi"/>
-          <w:b/>
-          <w:bCs/>
-        </w:rPr>
-        <w:commentReference w:id="2"/>
       </w:r>
       <w:r>
         <w:rPr>
@@ -1367,7 +1318,6 @@
           <w:rFonts w:ascii="Arial" w:hAnsi="Arial" w:cs="Arial"/>
         </w:rPr>
       </w:pPr>
-      <w:commentRangeStart w:id="3"/>
       <w:r>
         <w:rPr>
           <w:rFonts w:ascii="Arial" w:hAnsi="Arial" w:cs="Arial"/>
@@ -1376,14 +1326,6 @@
           <w:color w:val="000000"/>
         </w:rPr>
         <w:t>RELEVANT EXPERIENCE</w:t>
-      </w:r>
-      <w:commentRangeEnd w:id="3"/>
-      <w:r>
-        <w:rPr>
-          <w:rStyle w:val="CommentReference"/>
-          <w:rFonts w:asciiTheme="minorHAnsi" w:eastAsiaTheme="minorHAnsi" w:hAnsiTheme="minorHAnsi" w:cstheme="minorBidi"/>
-        </w:rPr>
-        <w:commentReference w:id="3"/>
       </w:r>
     </w:p>
     <w:p>
@@ -1599,7 +1541,6 @@
           <w:szCs w:val="20"/>
         </w:rPr>
       </w:pPr>
-      <w:commentRangeStart w:id="4"/>
       <w:r>
         <w:rPr>
           <w:rFonts w:ascii="Arial" w:hAnsi="Arial" w:cs="Arial"/>
@@ -1691,14 +1632,6 @@
         </w:rPr>
         <w:t xml:space="preserve"> and by holding workshops in CAD and CFD.</w:t>
       </w:r>
-      <w:commentRangeEnd w:id="4"/>
-      <w:r>
-        <w:rPr>
-          <w:rStyle w:val="CommentReference"/>
-          <w:rFonts w:asciiTheme="minorHAnsi" w:eastAsiaTheme="minorHAnsi" w:hAnsiTheme="minorHAnsi" w:cstheme="minorBidi"/>
-        </w:rPr>
-        <w:commentReference w:id="4"/>
-      </w:r>
     </w:p>
     <w:p>
       <w:pPr>
@@ -2499,7 +2432,6 @@
           <w:szCs w:val="20"/>
         </w:rPr>
       </w:pPr>
-      <w:commentRangeStart w:id="5"/>
       <w:r>
         <w:rPr>
           <w:rFonts w:ascii="Arial" w:hAnsi="Arial" w:cs="Arial"/>
@@ -2562,14 +2494,6 @@
           <w:szCs w:val="20"/>
         </w:rPr>
         <w:t xml:space="preserve"> Co-designer</w:t>
-      </w:r>
-      <w:commentRangeEnd w:id="5"/>
-      <w:r>
-        <w:rPr>
-          <w:rStyle w:val="CommentReference"/>
-          <w:rFonts w:asciiTheme="minorHAnsi" w:eastAsiaTheme="minorHAnsi" w:hAnsiTheme="minorHAnsi" w:cstheme="minorBidi"/>
-        </w:rPr>
-        <w:commentReference w:id="5"/>
       </w:r>
       <w:r>
         <w:rPr>
@@ -2937,7 +2861,6 @@
         </w:rPr>
         <w:t xml:space="preserve">carbon </w:t>
       </w:r>
-      <w:proofErr w:type="spellStart"/>
       <w:r>
         <w:rPr>
           <w:rFonts w:ascii="Arial" w:hAnsi="Arial" w:cs="Arial"/>
@@ -2954,17 +2877,7 @@
           <w:sz w:val="20"/>
           <w:szCs w:val="20"/>
         </w:rPr>
-        <w:t>nnegra</w:t>
-      </w:r>
-      <w:proofErr w:type="spellEnd"/>
-      <w:r>
-        <w:rPr>
-          <w:rFonts w:ascii="Arial" w:hAnsi="Arial" w:cs="Arial"/>
-          <w:color w:val="000000"/>
-          <w:sz w:val="20"/>
-          <w:szCs w:val="20"/>
-        </w:rPr>
-        <w:t xml:space="preserve"> composites. Utilized wet-layup method for applying epoxy &amp; resin and vacuum-bagging for </w:t>
+        <w:t xml:space="preserve">nnegra composites. Utilized wet-layup method for applying epoxy &amp; resin and vacuum-bagging for </w:t>
       </w:r>
       <w:r>
         <w:rPr>
@@ -3661,226 +3574,8 @@
 </w:document>
 </file>
 
-<file path=word/comments.xml><?xml version="1.0" encoding="utf-8"?>
-<w:comments xmlns:wpc="http://schemas.microsoft.com/office/word/2010/wordprocessingCanvas" xmlns:cx="http://schemas.microsoft.com/office/drawing/2014/chartex" xmlns:cx1="http://schemas.microsoft.com/office/drawing/2015/9/8/chartex" xmlns:cx2="http://schemas.microsoft.com/office/drawing/2015/10/21/chartex" xmlns:cx3="http://schemas.microsoft.com/office/drawing/2016/5/9/chartex" xmlns:cx4="http://schemas.microsoft.com/office/drawing/2016/5/10/chartex" xmlns:cx5="http://schemas.microsoft.com/office/drawing/2016/5/11/chartex" xmlns:cx6="http://schemas.microsoft.com/office/drawing/2016/5/12/chartex" xmlns:cx7="http://schemas.microsoft.com/office/drawing/2016/5/13/chartex" xmlns:cx8="http://schemas.microsoft.com/office/drawing/2016/5/14/chartex" xmlns:mc="http://schemas.openxmlformats.org/markup-compatibility/2006" xmlns:aink="http://schemas.microsoft.com/office/drawing/2016/ink" xmlns:am3d="http://schemas.microsoft.com/office/drawing/2017/model3d" xmlns:o="urn:schemas-microsoft-com:office:office" xmlns:r="http://schemas.openxmlformats.org/officeDocument/2006/relationships" xmlns:m="http://schemas.openxmlformats.org/officeDocument/2006/math" xmlns:v="urn:schemas-microsoft-com:vml" xmlns:wp14="http://schemas.microsoft.com/office/word/2010/wordprocessingDrawing" xmlns:wp="http://schemas.openxmlformats.org/drawingml/2006/wordprocessingDrawing" xmlns:w10="urn:schemas-microsoft-com:office:word" xmlns:w="http://schemas.openxmlformats.org/wordprocessingml/2006/main" xmlns:w14="http://schemas.microsoft.com/office/word/2010/wordml" xmlns:w15="http://schemas.microsoft.com/office/word/2012/wordml" xmlns:w16cex="http://schemas.microsoft.com/office/word/2018/wordml/cex" xmlns:w16cid="http://schemas.microsoft.com/office/word/2016/wordml/cid" xmlns:w16="http://schemas.microsoft.com/office/word/2018/wordml" xmlns:w16sdtdh="http://schemas.microsoft.com/office/word/2020/wordml/sdtdatahash" xmlns:w16se="http://schemas.microsoft.com/office/word/2015/wordml/symex" xmlns:wpg="http://schemas.microsoft.com/office/word/2010/wordprocessingGroup" xmlns:wpi="http://schemas.microsoft.com/office/word/2010/wordprocessingInk" xmlns:wne="http://schemas.microsoft.com/office/word/2006/wordml" xmlns:wps="http://schemas.microsoft.com/office/word/2010/wordprocessingShape" mc:Ignorable="w14 w15 w16se w16cid w16 w16cex w16sdtdh wp14">
-  <w:comment w:id="0" w:author="John Pabololot" w:date="2023-10-08T00:16:00Z" w:initials="JP">
-    <w:p>
-      <w:pPr>
-        <w:pStyle w:val="CommentText"/>
-      </w:pPr>
-      <w:r>
-        <w:rPr>
-          <w:rStyle w:val="CommentReference"/>
-        </w:rPr>
-        <w:annotationRef/>
-      </w:r>
-      <w:r>
-        <w:t>Mandingo**</w:t>
-      </w:r>
-    </w:p>
-  </w:comment>
-  <w:comment w:id="1" w:author="John Pabololot" w:date="2023-10-08T00:14:00Z" w:initials="JP">
-    <w:p>
-      <w:pPr>
-        <w:pStyle w:val="CommentText"/>
-      </w:pPr>
-      <w:r>
-        <w:rPr>
-          <w:rStyle w:val="CommentReference"/>
-        </w:rPr>
-        <w:annotationRef/>
-      </w:r>
-      <w:proofErr w:type="gramStart"/>
-      <w:r>
-        <w:rPr>
-          <w:color w:val="BDC1C6"/>
-          <w:highlight w:val="black"/>
-        </w:rPr>
-        <w:t>( ͡</w:t>
-      </w:r>
-      <w:proofErr w:type="gramEnd"/>
-      <w:r>
-        <w:rPr>
-          <w:color w:val="BDC1C6"/>
-          <w:highlight w:val="black"/>
-        </w:rPr>
-        <w:t>° ͜ʖ ͡°)</w:t>
-      </w:r>
-      <w:r>
-        <w:t xml:space="preserve"> </w:t>
-      </w:r>
-    </w:p>
-    <w:p>
-      <w:pPr>
-        <w:pStyle w:val="CommentText"/>
-      </w:pPr>
-      <w:r>
-        <w:t>Interesting</w:t>
-      </w:r>
-    </w:p>
-  </w:comment>
-  <w:comment w:id="2" w:author="John Pabololot" w:date="2023-10-08T00:10:00Z" w:initials="JP">
-    <w:p>
-      <w:pPr>
-        <w:pStyle w:val="CommentText"/>
-      </w:pPr>
-      <w:r>
-        <w:rPr>
-          <w:rStyle w:val="CommentReference"/>
-        </w:rPr>
-        <w:annotationRef/>
-      </w:r>
-      <w:r>
-        <w:t>Update (Advanced Fluid Mechanics, Manufacturing, etc.)</w:t>
-      </w:r>
-    </w:p>
-  </w:comment>
-  <w:comment w:id="3" w:author="John Pabololot" w:date="2023-10-08T00:00:00Z" w:initials="JP">
-    <w:p>
-      <w:pPr>
-        <w:pStyle w:val="CommentText"/>
-      </w:pPr>
-      <w:r>
-        <w:rPr>
-          <w:rStyle w:val="CommentReference"/>
-        </w:rPr>
-        <w:annotationRef/>
-      </w:r>
-      <w:r>
-        <w:t>I think relevant experience should go before projects since employers will likely want to know about this section of your resume more.</w:t>
-      </w:r>
-    </w:p>
-  </w:comment>
-  <w:comment w:id="4" w:author="John Pabololot" w:date="2023-10-08T00:04:00Z" w:initials="JP">
-    <w:p>
-      <w:pPr>
-        <w:pStyle w:val="CommentText"/>
-      </w:pPr>
-      <w:r>
-        <w:rPr>
-          <w:rStyle w:val="CommentReference"/>
-        </w:rPr>
-        <w:annotationRef/>
-      </w:r>
-      <w:r>
-        <w:t>Maybe add something short on your roles as a club secretary if you're able to talk about it to show more leadership skills.</w:t>
-      </w:r>
-    </w:p>
-  </w:comment>
-  <w:comment w:id="5" w:author="John Pabololot" w:date="2023-10-08T00:09:00Z" w:initials="JP">
-    <w:p>
-      <w:pPr>
-        <w:pStyle w:val="CommentText"/>
-      </w:pPr>
-      <w:r>
-        <w:rPr>
-          <w:rStyle w:val="CommentReference"/>
-        </w:rPr>
-        <w:annotationRef/>
-      </w:r>
-      <w:r>
-        <w:t>Include a few results from the project for this one. This can include what you found with the simulations, some lessons you have learned during manufacturing, etc.</w:t>
-      </w:r>
-    </w:p>
-  </w:comment>
-</w:comments>
-</file>
-
-<file path=word/commentsExtended.xml><?xml version="1.0" encoding="utf-8"?>
-<w15:commentsEx xmlns:wpc="http://schemas.microsoft.com/office/word/2010/wordprocessingCanvas" xmlns:cx="http://schemas.microsoft.com/office/drawing/2014/chartex" xmlns:cx1="http://schemas.microsoft.com/office/drawing/2015/9/8/chartex" xmlns:cx2="http://schemas.microsoft.com/office/drawing/2015/10/21/chartex" xmlns:cx3="http://schemas.microsoft.com/office/drawing/2016/5/9/chartex" xmlns:cx4="http://schemas.microsoft.com/office/drawing/2016/5/10/chartex" xmlns:cx5="http://schemas.microsoft.com/office/drawing/2016/5/11/chartex" xmlns:cx6="http://schemas.microsoft.com/office/drawing/2016/5/12/chartex" xmlns:cx7="http://schemas.microsoft.com/office/drawing/2016/5/13/chartex" xmlns:cx8="http://schemas.microsoft.com/office/drawing/2016/5/14/chartex" xmlns:mc="http://schemas.openxmlformats.org/markup-compatibility/2006" xmlns:aink="http://schemas.microsoft.com/office/drawing/2016/ink" xmlns:am3d="http://schemas.microsoft.com/office/drawing/2017/model3d" xmlns:o="urn:schemas-microsoft-com:office:office" xmlns:r="http://schemas.openxmlformats.org/officeDocument/2006/relationships" xmlns:m="http://schemas.openxmlformats.org/officeDocument/2006/math" xmlns:v="urn:schemas-microsoft-com:vml" xmlns:wp14="http://schemas.microsoft.com/office/word/2010/wordprocessingDrawing" xmlns:wp="http://schemas.openxmlformats.org/drawingml/2006/wordprocessingDrawing" xmlns:w10="urn:schemas-microsoft-com:office:word" xmlns:w="http://schemas.openxmlformats.org/wordprocessingml/2006/main" xmlns:w14="http://schemas.microsoft.com/office/word/2010/wordml" xmlns:w15="http://schemas.microsoft.com/office/word/2012/wordml" xmlns:w16cex="http://schemas.microsoft.com/office/word/2018/wordml/cex" xmlns:w16cid="http://schemas.microsoft.com/office/word/2016/wordml/cid" xmlns:w16="http://schemas.microsoft.com/office/word/2018/wordml" xmlns:w16sdtdh="http://schemas.microsoft.com/office/word/2020/wordml/sdtdatahash" xmlns:w16se="http://schemas.microsoft.com/office/word/2015/wordml/symex" xmlns:wpg="http://schemas.microsoft.com/office/word/2010/wordprocessingGroup" xmlns:wpi="http://schemas.microsoft.com/office/word/2010/wordprocessingInk" xmlns:wne="http://schemas.microsoft.com/office/word/2006/wordml" xmlns:wps="http://schemas.microsoft.com/office/word/2010/wordprocessingShape" mc:Ignorable="w14 w15 w16se w16cid w16 w16cex w16sdtdh wp14">
-  <w15:commentEx w15:paraId="0C21A3C8" w15:done="1"/>
-  <w15:commentEx w15:paraId="3EF40EF4" w15:done="1"/>
-  <w15:commentEx w15:paraId="6AD53D66" w15:done="1"/>
-  <w15:commentEx w15:paraId="63FD62A7" w15:done="1"/>
-  <w15:commentEx w15:paraId="0ABE8321" w15:done="1"/>
-  <w15:commentEx w15:paraId="686CA22E" w15:done="1"/>
-</w15:commentsEx>
-</file>
-
-<file path=word/commentsExtensible.xml><?xml version="1.0" encoding="utf-8"?>
-<w16cex:commentsExtensible xmlns:wpc="http://schemas.microsoft.com/office/word/2010/wordprocessingCanvas" xmlns:cx="http://schemas.microsoft.com/office/drawing/2014/chartex" xmlns:cx1="http://schemas.microsoft.com/office/drawing/2015/9/8/chartex" xmlns:cx2="http://schemas.microsoft.com/office/drawing/2015/10/21/chartex" xmlns:cx3="http://schemas.microsoft.com/office/drawing/2016/5/9/chartex" xmlns:cx4="http://schemas.microsoft.com/office/drawing/2016/5/10/chartex" xmlns:cx5="http://schemas.microsoft.com/office/drawing/2016/5/11/chartex" xmlns:cx6="http://schemas.microsoft.com/office/drawing/2016/5/12/chartex" xmlns:cx7="http://schemas.microsoft.com/office/drawing/2016/5/13/chartex" xmlns:cx8="http://schemas.microsoft.com/office/drawing/2016/5/14/chartex" xmlns:mc="http://schemas.openxmlformats.org/markup-compatibility/2006" xmlns:aink="http://schemas.microsoft.com/office/drawing/2016/ink" xmlns:am3d="http://schemas.microsoft.com/office/drawing/2017/model3d" xmlns:o="urn:schemas-microsoft-com:office:office" xmlns:r="http://schemas.openxmlformats.org/officeDocument/2006/relationships" xmlns:m="http://schemas.openxmlformats.org/officeDocument/2006/math" xmlns:v="urn:schemas-microsoft-com:vml" xmlns:wp14="http://schemas.microsoft.com/office/word/2010/wordprocessingDrawing" xmlns:wp="http://schemas.openxmlformats.org/drawingml/2006/wordprocessingDrawing" xmlns:w10="urn:schemas-microsoft-com:office:word" xmlns:w="http://schemas.openxmlformats.org/wordprocessingml/2006/main" xmlns:w14="http://schemas.microsoft.com/office/word/2010/wordml" xmlns:w15="http://schemas.microsoft.com/office/word/2012/wordml" xmlns:w16cex="http://schemas.microsoft.com/office/word/2018/wordml/cex" xmlns:w16cid="http://schemas.microsoft.com/office/word/2016/wordml/cid" xmlns:w16="http://schemas.microsoft.com/office/word/2018/wordml" xmlns:w16sdtdh="http://schemas.microsoft.com/office/word/2020/wordml/sdtdatahash" xmlns:w16se="http://schemas.microsoft.com/office/word/2015/wordml/symex" xmlns:wpg="http://schemas.microsoft.com/office/word/2010/wordprocessingGroup" xmlns:wpi="http://schemas.microsoft.com/office/word/2010/wordprocessingInk" xmlns:wne="http://schemas.microsoft.com/office/word/2006/wordml" xmlns:wps="http://schemas.microsoft.com/office/word/2010/wordprocessingShape" mc:Ignorable="w14 w15 w16se w16cid w16 w16cex w16sdtdh wp14">
-  <w16cex:commentExtensible w16cex:durableId="1B1233C3" w16cex:dateUtc="2023-10-08T04:16:00Z">
-    <w16cex:extLst>
-      <w16:ext xmlns:oel="http://schemas.microsoft.com/office/2019/extlst" xmlns:cr="http://schemas.microsoft.com/office/comments/2020/reactions" xmlns="" w16:uri="{CE6994B0-6A32-4C9F-8C6B-6E91EDA988CE}">
-        <cr:reactions xmlns:cr="http://schemas.microsoft.com/office/comments/2020/reactions">
-          <cr:reaction reactionType="1">
-            <cr:reactionInfo dateUtc="2023-10-09T03:22:35Z">
-              <cr:user userId="6dabb0e97e0396ee" userProvider="Windows Live" userName="Jeremy Maniago"/>
-            </cr:reactionInfo>
-          </cr:reaction>
-        </cr:reactions>
-      </w16:ext>
-    </w16cex:extLst>
-  </w16cex:commentExtensible>
-  <w16cex:commentExtensible w16cex:durableId="0982039D" w16cex:dateUtc="2023-10-08T04:14:00Z"/>
-  <w16cex:commentExtensible w16cex:durableId="1E0366AC" w16cex:dateUtc="2023-10-08T04:10:00Z">
-    <w16cex:extLst>
-      <w16:ext xmlns:oel="http://schemas.microsoft.com/office/2019/extlst" xmlns:cr="http://schemas.microsoft.com/office/comments/2020/reactions" xmlns="" w16:uri="{CE6994B0-6A32-4C9F-8C6B-6E91EDA988CE}">
-        <cr:reactions xmlns:cr="http://schemas.microsoft.com/office/comments/2020/reactions">
-          <cr:reaction reactionType="1">
-            <cr:reactionInfo dateUtc="2023-10-09T21:40:07Z">
-              <cr:user userId="6dabb0e97e0396ee" userProvider="Windows Live" userName="Jeremy Maniago"/>
-            </cr:reactionInfo>
-          </cr:reaction>
-        </cr:reactions>
-      </w16:ext>
-    </w16cex:extLst>
-  </w16cex:commentExtensible>
-  <w16cex:commentExtensible w16cex:durableId="005A4867" w16cex:dateUtc="2023-10-08T04:00:00Z">
-    <w16cex:extLst>
-      <w16:ext xmlns:oel="http://schemas.microsoft.com/office/2019/extlst" xmlns:cr="http://schemas.microsoft.com/office/comments/2020/reactions" xmlns="" w16:uri="{CE6994B0-6A32-4C9F-8C6B-6E91EDA988CE}">
-        <cr:reactions xmlns:cr="http://schemas.microsoft.com/office/comments/2020/reactions">
-          <cr:reaction reactionType="1">
-            <cr:reactionInfo dateUtc="2023-10-09T16:57:35Z">
-              <cr:user userId="6dabb0e97e0396ee" userProvider="Windows Live" userName="Jeremy Maniago"/>
-            </cr:reactionInfo>
-          </cr:reaction>
-        </cr:reactions>
-      </w16:ext>
-    </w16cex:extLst>
-  </w16cex:commentExtensible>
-  <w16cex:commentExtensible w16cex:durableId="0095125E" w16cex:dateUtc="2023-10-08T04:04:00Z">
-    <w16cex:extLst>
-      <w16:ext xmlns:oel="http://schemas.microsoft.com/office/2019/extlst" xmlns:cr="http://schemas.microsoft.com/office/comments/2020/reactions" xmlns="" w16:uri="{CE6994B0-6A32-4C9F-8C6B-6E91EDA988CE}">
-        <cr:reactions xmlns:cr="http://schemas.microsoft.com/office/comments/2020/reactions">
-          <cr:reaction reactionType="1">
-            <cr:reactionInfo dateUtc="2023-10-09T17:01:26Z">
-              <cr:user userId="6dabb0e97e0396ee" userProvider="Windows Live" userName="Jeremy Maniago"/>
-            </cr:reactionInfo>
-          </cr:reaction>
-        </cr:reactions>
-      </w16:ext>
-    </w16cex:extLst>
-  </w16cex:commentExtensible>
-  <w16cex:commentExtensible w16cex:durableId="3D340E0A" w16cex:dateUtc="2023-10-08T04:09:00Z">
-    <w16cex:extLst>
-      <w16:ext xmlns:oel="http://schemas.microsoft.com/office/2019/extlst" xmlns:cr="http://schemas.microsoft.com/office/comments/2020/reactions" xmlns="" w16:uri="{CE6994B0-6A32-4C9F-8C6B-6E91EDA988CE}">
-        <cr:reactions xmlns:cr="http://schemas.microsoft.com/office/comments/2020/reactions">
-          <cr:reaction reactionType="1">
-            <cr:reactionInfo dateUtc="2023-10-09T22:15:05Z">
-              <cr:user userId="6dabb0e97e0396ee" userProvider="Windows Live" userName="Jeremy Maniago"/>
-            </cr:reactionInfo>
-          </cr:reaction>
-        </cr:reactions>
-      </w16:ext>
-    </w16cex:extLst>
-  </w16cex:commentExtensible>
-</w16cex:commentsExtensible>
-</file>
-
-<file path=word/commentsIds.xml><?xml version="1.0" encoding="utf-8"?>
-<w16cid:commentsIds xmlns:wpc="http://schemas.microsoft.com/office/word/2010/wordprocessingCanvas" xmlns:cx="http://schemas.microsoft.com/office/drawing/2014/chartex" xmlns:cx1="http://schemas.microsoft.com/office/drawing/2015/9/8/chartex" xmlns:cx2="http://schemas.microsoft.com/office/drawing/2015/10/21/chartex" xmlns:cx3="http://schemas.microsoft.com/office/drawing/2016/5/9/chartex" xmlns:cx4="http://schemas.microsoft.com/office/drawing/2016/5/10/chartex" xmlns:cx5="http://schemas.microsoft.com/office/drawing/2016/5/11/chartex" xmlns:cx6="http://schemas.microsoft.com/office/drawing/2016/5/12/chartex" xmlns:cx7="http://schemas.microsoft.com/office/drawing/2016/5/13/chartex" xmlns:cx8="http://schemas.microsoft.com/office/drawing/2016/5/14/chartex" xmlns:mc="http://schemas.openxmlformats.org/markup-compatibility/2006" xmlns:aink="http://schemas.microsoft.com/office/drawing/2016/ink" xmlns:am3d="http://schemas.microsoft.com/office/drawing/2017/model3d" xmlns:o="urn:schemas-microsoft-com:office:office" xmlns:r="http://schemas.openxmlformats.org/officeDocument/2006/relationships" xmlns:m="http://schemas.openxmlformats.org/officeDocument/2006/math" xmlns:v="urn:schemas-microsoft-com:vml" xmlns:wp14="http://schemas.microsoft.com/office/word/2010/wordprocessingDrawing" xmlns:wp="http://schemas.openxmlformats.org/drawingml/2006/wordprocessingDrawing" xmlns:w10="urn:schemas-microsoft-com:office:word" xmlns:w="http://schemas.openxmlformats.org/wordprocessingml/2006/main" xmlns:w14="http://schemas.microsoft.com/office/word/2010/wordml" xmlns:w15="http://schemas.microsoft.com/office/word/2012/wordml" xmlns:w16cex="http://schemas.microsoft.com/office/word/2018/wordml/cex" xmlns:w16cid="http://schemas.microsoft.com/office/word/2016/wordml/cid" xmlns:w16="http://schemas.microsoft.com/office/word/2018/wordml" xmlns:w16sdtdh="http://schemas.microsoft.com/office/word/2020/wordml/sdtdatahash" xmlns:w16se="http://schemas.microsoft.com/office/word/2015/wordml/symex" xmlns:wpg="http://schemas.microsoft.com/office/word/2010/wordprocessingGroup" xmlns:wpi="http://schemas.microsoft.com/office/word/2010/wordprocessingInk" xmlns:wne="http://schemas.microsoft.com/office/word/2006/wordml" xmlns:wps="http://schemas.microsoft.com/office/word/2010/wordprocessingShape" mc:Ignorable="w14 w15 w16se w16cid w16 w16cex w16sdtdh wp14">
-  <w16cid:commentId w16cid:paraId="0C21A3C8" w16cid:durableId="1B1233C3"/>
-  <w16cid:commentId w16cid:paraId="3EF40EF4" w16cid:durableId="0982039D"/>
-  <w16cid:commentId w16cid:paraId="6AD53D66" w16cid:durableId="1E0366AC"/>
-  <w16cid:commentId w16cid:paraId="63FD62A7" w16cid:durableId="005A4867"/>
-  <w16cid:commentId w16cid:paraId="0ABE8321" w16cid:durableId="0095125E"/>
-  <w16cid:commentId w16cid:paraId="686CA22E" w16cid:durableId="3D340E0A"/>
-</w16cid:commentsIds>
-</file>
-
 <file path=word/numbering.xml><?xml version="1.0" encoding="utf-8"?>
-<w:numbering xmlns:wpc="http://schemas.microsoft.com/office/word/2010/wordprocessingCanvas" xmlns:cx="http://schemas.microsoft.com/office/drawing/2014/chartex" xmlns:cx1="http://schemas.microsoft.com/office/drawing/2015/9/8/chartex" xmlns:cx2="http://schemas.microsoft.com/office/drawing/2015/10/21/chartex" xmlns:cx3="http://schemas.microsoft.com/office/drawing/2016/5/9/chartex" xmlns:cx4="http://schemas.microsoft.com/office/drawing/2016/5/10/chartex" xmlns:cx5="http://schemas.microsoft.com/office/drawing/2016/5/11/chartex" xmlns:cx6="http://schemas.microsoft.com/office/drawing/2016/5/12/chartex" xmlns:cx7="http://schemas.microsoft.com/office/drawing/2016/5/13/chartex" xmlns:cx8="http://schemas.microsoft.com/office/drawing/2016/5/14/chartex" xmlns:mc="http://schemas.openxmlformats.org/markup-compatibility/2006" xmlns:aink="http://schemas.microsoft.com/office/drawing/2016/ink" xmlns:am3d="http://schemas.microsoft.com/office/drawing/2017/model3d" xmlns:o="urn:schemas-microsoft-com:office:office" xmlns:r="http://schemas.openxmlformats.org/officeDocument/2006/relationships" xmlns:m="http://schemas.openxmlformats.org/officeDocument/2006/math" xmlns:v="urn:schemas-microsoft-com:vml" xmlns:wp14="http://schemas.microsoft.com/office/word/2010/wordprocessingDrawing" xmlns:wp="http://schemas.openxmlformats.org/drawingml/2006/wordprocessingDrawing" xmlns:w10="urn:schemas-microsoft-com:office:word" xmlns:w="http://schemas.openxmlformats.org/wordprocessingml/2006/main" xmlns:w14="http://schemas.microsoft.com/office/word/2010/wordml" xmlns:w15="http://schemas.microsoft.com/office/word/2012/wordml" xmlns:w16cex="http://schemas.microsoft.com/office/word/2018/wordml/cex" xmlns:w16cid="http://schemas.microsoft.com/office/word/2016/wordml/cid" xmlns:w16="http://schemas.microsoft.com/office/word/2018/wordml" xmlns:w16sdtdh="http://schemas.microsoft.com/office/word/2020/wordml/sdtdatahash" xmlns:w16se="http://schemas.microsoft.com/office/word/2015/wordml/symex" xmlns:wpg="http://schemas.microsoft.com/office/word/2010/wordprocessingGroup" xmlns:wpi="http://schemas.microsoft.com/office/word/2010/wordprocessingInk" xmlns:wne="http://schemas.microsoft.com/office/word/2006/wordml" xmlns:wps="http://schemas.microsoft.com/office/word/2010/wordprocessingShape" mc:Ignorable="w14 w15 w16se w16cid w16 w16cex w16sdtdh wp14">
+<w:numbering xmlns:wpc="http://schemas.microsoft.com/office/word/2010/wordprocessingCanvas" xmlns:cx="http://schemas.microsoft.com/office/drawing/2014/chartex" xmlns:cx1="http://schemas.microsoft.com/office/drawing/2015/9/8/chartex" xmlns:cx2="http://schemas.microsoft.com/office/drawing/2015/10/21/chartex" xmlns:cx3="http://schemas.microsoft.com/office/drawing/2016/5/9/chartex" xmlns:cx4="http://schemas.microsoft.com/office/drawing/2016/5/10/chartex" xmlns:cx5="http://schemas.microsoft.com/office/drawing/2016/5/11/chartex" xmlns:cx6="http://schemas.microsoft.com/office/drawing/2016/5/12/chartex" xmlns:cx7="http://schemas.microsoft.com/office/drawing/2016/5/13/chartex" xmlns:cx8="http://schemas.microsoft.com/office/drawing/2016/5/14/chartex" xmlns:mc="http://schemas.openxmlformats.org/markup-compatibility/2006" xmlns:aink="http://schemas.microsoft.com/office/drawing/2016/ink" xmlns:am3d="http://schemas.microsoft.com/office/drawing/2017/model3d" xmlns:o="urn:schemas-microsoft-com:office:office" xmlns:oel="http://schemas.microsoft.com/office/2019/extlst" xmlns:r="http://schemas.openxmlformats.org/officeDocument/2006/relationships" xmlns:m="http://schemas.openxmlformats.org/officeDocument/2006/math" xmlns:v="urn:schemas-microsoft-com:vml" xmlns:wp14="http://schemas.microsoft.com/office/word/2010/wordprocessingDrawing" xmlns:wp="http://schemas.openxmlformats.org/drawingml/2006/wordprocessingDrawing" xmlns:w10="urn:schemas-microsoft-com:office:word" xmlns:w="http://schemas.openxmlformats.org/wordprocessingml/2006/main" xmlns:w14="http://schemas.microsoft.com/office/word/2010/wordml" xmlns:w15="http://schemas.microsoft.com/office/word/2012/wordml" xmlns:w16cex="http://schemas.microsoft.com/office/word/2018/wordml/cex" xmlns:w16cid="http://schemas.microsoft.com/office/word/2016/wordml/cid" xmlns:w16="http://schemas.microsoft.com/office/word/2018/wordml" xmlns:w16sdtdh="http://schemas.microsoft.com/office/word/2020/wordml/sdtdatahash" xmlns:w16se="http://schemas.microsoft.com/office/word/2015/wordml/symex" xmlns:wpg="http://schemas.microsoft.com/office/word/2010/wordprocessingGroup" xmlns:wpi="http://schemas.microsoft.com/office/word/2010/wordprocessingInk" xmlns:wne="http://schemas.microsoft.com/office/word/2006/wordml" xmlns:wps="http://schemas.microsoft.com/office/word/2010/wordprocessingShape" mc:Ignorable="w14 w15 w16se w16cid w16 w16cex w16sdtdh wp14">
   <w:abstractNum w:abstractNumId="0" w15:restartNumberingAfterBreak="0">
     <w:nsid w:val="02BF046D"/>
     <w:multiLevelType w:val="multilevel"/>
@@ -5675,37 +5370,37 @@
       </w:rPr>
     </w:lvl>
   </w:abstractNum>
-  <w:num w:numId="1">
+  <w:num w:numId="1" w16cid:durableId="1072117417">
     <w:abstractNumId w:val="3"/>
   </w:num>
-  <w:num w:numId="2">
+  <w:num w:numId="2" w16cid:durableId="933899980">
     <w:abstractNumId w:val="10"/>
   </w:num>
-  <w:num w:numId="3">
+  <w:num w:numId="3" w16cid:durableId="556942068">
     <w:abstractNumId w:val="7"/>
   </w:num>
-  <w:num w:numId="4">
+  <w:num w:numId="4" w16cid:durableId="22635142">
     <w:abstractNumId w:val="2"/>
   </w:num>
-  <w:num w:numId="5">
+  <w:num w:numId="5" w16cid:durableId="448159443">
     <w:abstractNumId w:val="6"/>
   </w:num>
-  <w:num w:numId="6">
+  <w:num w:numId="6" w16cid:durableId="1860922467">
     <w:abstractNumId w:val="12"/>
   </w:num>
-  <w:num w:numId="7">
+  <w:num w:numId="7" w16cid:durableId="1335300354">
     <w:abstractNumId w:val="1"/>
   </w:num>
-  <w:num w:numId="8">
+  <w:num w:numId="8" w16cid:durableId="1241405560">
     <w:abstractNumId w:val="9"/>
   </w:num>
-  <w:num w:numId="9">
+  <w:num w:numId="9" w16cid:durableId="2048216097">
     <w:abstractNumId w:val="4"/>
   </w:num>
-  <w:num w:numId="10">
+  <w:num w:numId="10" w16cid:durableId="1229346550">
     <w:abstractNumId w:val="11"/>
   </w:num>
-  <w:num w:numId="11">
+  <w:num w:numId="11" w16cid:durableId="1495991030">
     <w:abstractNumId w:val="1"/>
     <w:lvlOverride w:ilvl="0">
       <w:lvl w:ilvl="0">
@@ -5870,24 +5565,16 @@
       </w:lvl>
     </w:lvlOverride>
   </w:num>
-  <w:num w:numId="12">
+  <w:num w:numId="12" w16cid:durableId="1509980370">
     <w:abstractNumId w:val="0"/>
   </w:num>
-  <w:num w:numId="13">
+  <w:num w:numId="13" w16cid:durableId="800269632">
     <w:abstractNumId w:val="5"/>
   </w:num>
-  <w:num w:numId="14">
+  <w:num w:numId="14" w16cid:durableId="71702065">
     <w:abstractNumId w:val="8"/>
   </w:num>
 </w:numbering>
-</file>
-
-<file path=word/people.xml><?xml version="1.0" encoding="utf-8"?>
-<w15:people xmlns:wpc="http://schemas.microsoft.com/office/word/2010/wordprocessingCanvas" xmlns:cx="http://schemas.microsoft.com/office/drawing/2014/chartex" xmlns:cx1="http://schemas.microsoft.com/office/drawing/2015/9/8/chartex" xmlns:cx2="http://schemas.microsoft.com/office/drawing/2015/10/21/chartex" xmlns:cx3="http://schemas.microsoft.com/office/drawing/2016/5/9/chartex" xmlns:cx4="http://schemas.microsoft.com/office/drawing/2016/5/10/chartex" xmlns:cx5="http://schemas.microsoft.com/office/drawing/2016/5/11/chartex" xmlns:cx6="http://schemas.microsoft.com/office/drawing/2016/5/12/chartex" xmlns:cx7="http://schemas.microsoft.com/office/drawing/2016/5/13/chartex" xmlns:cx8="http://schemas.microsoft.com/office/drawing/2016/5/14/chartex" xmlns:mc="http://schemas.openxmlformats.org/markup-compatibility/2006" xmlns:aink="http://schemas.microsoft.com/office/drawing/2016/ink" xmlns:am3d="http://schemas.microsoft.com/office/drawing/2017/model3d" xmlns:o="urn:schemas-microsoft-com:office:office" xmlns:r="http://schemas.openxmlformats.org/officeDocument/2006/relationships" xmlns:m="http://schemas.openxmlformats.org/officeDocument/2006/math" xmlns:v="urn:schemas-microsoft-com:vml" xmlns:wp14="http://schemas.microsoft.com/office/word/2010/wordprocessingDrawing" xmlns:wp="http://schemas.openxmlformats.org/drawingml/2006/wordprocessingDrawing" xmlns:w10="urn:schemas-microsoft-com:office:word" xmlns:w="http://schemas.openxmlformats.org/wordprocessingml/2006/main" xmlns:w14="http://schemas.microsoft.com/office/word/2010/wordml" xmlns:w15="http://schemas.microsoft.com/office/word/2012/wordml" xmlns:w16cex="http://schemas.microsoft.com/office/word/2018/wordml/cex" xmlns:w16cid="http://schemas.microsoft.com/office/word/2016/wordml/cid" xmlns:w16="http://schemas.microsoft.com/office/word/2018/wordml" xmlns:w16sdtdh="http://schemas.microsoft.com/office/word/2020/wordml/sdtdatahash" xmlns:w16se="http://schemas.microsoft.com/office/word/2015/wordml/symex" xmlns:wpg="http://schemas.microsoft.com/office/word/2010/wordprocessingGroup" xmlns:wpi="http://schemas.microsoft.com/office/word/2010/wordprocessingInk" xmlns:wne="http://schemas.microsoft.com/office/word/2006/wordml" xmlns:wps="http://schemas.microsoft.com/office/word/2010/wordprocessingShape" mc:Ignorable="w14 w15 w16se w16cid w16 w16cex w16sdtdh wp14">
-  <w15:person w15:author="John Pabololot">
-    <w15:presenceInfo w15:providerId="Windows Live" w15:userId="08992ac4c9845385"/>
-  </w15:person>
-</w15:people>
 </file>
 
 <file path=word/styles.xml><?xml version="1.0" encoding="utf-8"?>
@@ -6746,12 +6433,6 @@
 </file>
 
 <file path=customXml/item1.xml><?xml version="1.0" encoding="utf-8"?>
-<p:properties xmlns:p="http://schemas.microsoft.com/office/2006/metadata/properties" xmlns:xsi="http://www.w3.org/2001/XMLSchema-instance" xmlns:pc="http://schemas.microsoft.com/office/infopath/2007/PartnerControls">
-  <documentManagement/>
-</p:properties>
-</file>
-
-<file path=customXml/item2.xml><?xml version="1.0" encoding="utf-8"?>
 <ct:contentTypeSchema xmlns:ct="http://schemas.microsoft.com/office/2006/metadata/contentType" xmlns:ma="http://schemas.microsoft.com/office/2006/metadata/properties/metaAttributes" ct:_="" ma:_="" ma:contentTypeName="Document" ma:contentTypeID="0x010100EFBE6572CC1F704BACA930A05847CBEE" ma:contentTypeVersion="7" ma:contentTypeDescription="Create a new document." ma:contentTypeScope="" ma:versionID="af765f61370aaf1dade7fba15ab5033d">
   <xsd:schema xmlns:xsd="http://www.w3.org/2001/XMLSchema" xmlns:xs="http://www.w3.org/2001/XMLSchema" xmlns:p="http://schemas.microsoft.com/office/2006/metadata/properties" xmlns:ns3="91bb7543-5a79-4c28-9c8f-3e3ce0a73ca7" xmlns:ns4="daf18a47-7779-4220-b6bf-8a27b9e00709" targetNamespace="http://schemas.microsoft.com/office/2006/metadata/properties" ma:root="true" ma:fieldsID="abea4db8484141d44bd49b2104cd20aa" ns3:_="" ns4:_="">
     <xsd:import namespace="91bb7543-5a79-4c28-9c8f-3e3ce0a73ca7"/>
@@ -6936,7 +6617,17 @@
 </ct:contentTypeSchema>
 </file>
 
+<file path=customXml/item2.xml><?xml version="1.0" encoding="utf-8"?>
+<p:properties xmlns:p="http://schemas.microsoft.com/office/2006/metadata/properties" xmlns:xsi="http://www.w3.org/2001/XMLSchema-instance" xmlns:pc="http://schemas.microsoft.com/office/infopath/2007/PartnerControls">
+  <documentManagement/>
+</p:properties>
+</file>
+
 <file path=customXml/item3.xml><?xml version="1.0" encoding="utf-8"?>
+<b:Sources xmlns:b="http://schemas.openxmlformats.org/officeDocument/2006/bibliography" xmlns="http://schemas.openxmlformats.org/officeDocument/2006/bibliography" SelectedStyle="\APASixthEditionOfficeOnline.xsl" StyleName="APA" Version="6"/>
+</file>
+
+<file path=customXml/item4.xml><?xml version="1.0" encoding="utf-8"?>
 <?mso-contentType ?>
 <FormTemplates xmlns="http://schemas.microsoft.com/sharepoint/v3/contenttype/forms">
   <Display>DocumentLibraryForm</Display>
@@ -6945,20 +6636,7 @@
 </FormTemplates>
 </file>
 
-<file path=customXml/item4.xml><?xml version="1.0" encoding="utf-8"?>
-<b:Sources xmlns:b="http://schemas.openxmlformats.org/officeDocument/2006/bibliography" xmlns="http://schemas.openxmlformats.org/officeDocument/2006/bibliography" SelectedStyle="\APASixthEditionOfficeOnline.xsl" StyleName="APA" Version="6"/>
-</file>
-
 <file path=customXml/itemProps1.xml><?xml version="1.0" encoding="utf-8"?>
-<ds:datastoreItem xmlns:ds="http://schemas.openxmlformats.org/officeDocument/2006/customXml" ds:itemID="{4683FDA3-B0D4-46E0-AFC6-EDC4359CD05A}">
-  <ds:schemaRefs>
-    <ds:schemaRef ds:uri="http://schemas.microsoft.com/office/2006/metadata/properties"/>
-    <ds:schemaRef ds:uri="http://schemas.microsoft.com/office/infopath/2007/PartnerControls"/>
-  </ds:schemaRefs>
-</ds:datastoreItem>
-</file>
-
-<file path=customXml/itemProps2.xml><?xml version="1.0" encoding="utf-8"?>
 <ds:datastoreItem xmlns:ds="http://schemas.openxmlformats.org/officeDocument/2006/customXml" ds:itemID="{F7508C3B-0B63-404F-8AE5-D7F6278FA436}">
   <ds:schemaRefs>
     <ds:schemaRef ds:uri="http://schemas.microsoft.com/office/2006/metadata/contentType"/>
@@ -6977,18 +6655,27 @@
 </ds:datastoreItem>
 </file>
 
+<file path=customXml/itemProps2.xml><?xml version="1.0" encoding="utf-8"?>
+<ds:datastoreItem xmlns:ds="http://schemas.openxmlformats.org/officeDocument/2006/customXml" ds:itemID="{4683FDA3-B0D4-46E0-AFC6-EDC4359CD05A}">
+  <ds:schemaRefs>
+    <ds:schemaRef ds:uri="http://schemas.microsoft.com/office/2006/metadata/properties"/>
+    <ds:schemaRef ds:uri="http://schemas.microsoft.com/office/infopath/2007/PartnerControls"/>
+  </ds:schemaRefs>
+</ds:datastoreItem>
+</file>
+
 <file path=customXml/itemProps3.xml><?xml version="1.0" encoding="utf-8"?>
+<ds:datastoreItem xmlns:ds="http://schemas.openxmlformats.org/officeDocument/2006/customXml" ds:itemID="{6B4C798F-2236-4369-94C9-52A7572D84D5}">
+  <ds:schemaRefs>
+    <ds:schemaRef ds:uri="http://schemas.openxmlformats.org/officeDocument/2006/bibliography"/>
+  </ds:schemaRefs>
+</ds:datastoreItem>
+</file>
+
+<file path=customXml/itemProps4.xml><?xml version="1.0" encoding="utf-8"?>
 <ds:datastoreItem xmlns:ds="http://schemas.openxmlformats.org/officeDocument/2006/customXml" ds:itemID="{8A0FDBBF-7B20-4961-8DC8-19394652E411}">
   <ds:schemaRefs>
     <ds:schemaRef ds:uri="http://schemas.microsoft.com/sharepoint/v3/contenttype/forms"/>
   </ds:schemaRefs>
 </ds:datastoreItem>
-</file>
-
-<file path=customXml/itemProps4.xml><?xml version="1.0" encoding="utf-8"?>
-<ds:datastoreItem xmlns:ds="http://schemas.openxmlformats.org/officeDocument/2006/customXml" ds:itemID="{6B4C798F-2236-4369-94C9-52A7572D84D5}">
-  <ds:schemaRefs>
-    <ds:schemaRef ds:uri="http://schemas.openxmlformats.org/officeDocument/2006/bibliography"/>
-  </ds:schemaRefs>
-</ds:datastoreItem>
 </file>
</xml_diff>

<commit_message>
vault backup: 2023-10-15 21:08:54
</commit_message>
<xml_diff>
--- a/Resumes & Documents/Resume(2)_JeremyManiago_Fall2023.docx
+++ b/Resumes & Documents/Resume(2)_JeremyManiago_Fall2023.docx
@@ -1,6 +1,6 @@
 
 <file path=word/document.xml><?xml version="1.0" encoding="utf-8"?>
-<w:document xmlns:wpc="http://schemas.microsoft.com/office/word/2010/wordprocessingCanvas" xmlns:cx="http://schemas.microsoft.com/office/drawing/2014/chartex" xmlns:cx1="http://schemas.microsoft.com/office/drawing/2015/9/8/chartex" xmlns:cx2="http://schemas.microsoft.com/office/drawing/2015/10/21/chartex" xmlns:cx3="http://schemas.microsoft.com/office/drawing/2016/5/9/chartex" xmlns:cx4="http://schemas.microsoft.com/office/drawing/2016/5/10/chartex" xmlns:cx5="http://schemas.microsoft.com/office/drawing/2016/5/11/chartex" xmlns:cx6="http://schemas.microsoft.com/office/drawing/2016/5/12/chartex" xmlns:cx7="http://schemas.microsoft.com/office/drawing/2016/5/13/chartex" xmlns:cx8="http://schemas.microsoft.com/office/drawing/2016/5/14/chartex" xmlns:mc="http://schemas.openxmlformats.org/markup-compatibility/2006" xmlns:aink="http://schemas.microsoft.com/office/drawing/2016/ink" xmlns:am3d="http://schemas.microsoft.com/office/drawing/2017/model3d" xmlns:o="urn:schemas-microsoft-com:office:office" xmlns:r="http://schemas.openxmlformats.org/officeDocument/2006/relationships" xmlns:m="http://schemas.openxmlformats.org/officeDocument/2006/math" xmlns:v="urn:schemas-microsoft-com:vml" xmlns:wp14="http://schemas.microsoft.com/office/word/2010/wordprocessingDrawing" xmlns:wp="http://schemas.openxmlformats.org/drawingml/2006/wordprocessingDrawing" xmlns:w10="urn:schemas-microsoft-com:office:word" xmlns:w="http://schemas.openxmlformats.org/wordprocessingml/2006/main" xmlns:w14="http://schemas.microsoft.com/office/word/2010/wordml" xmlns:w15="http://schemas.microsoft.com/office/word/2012/wordml" xmlns:w16cex="http://schemas.microsoft.com/office/word/2018/wordml/cex" xmlns:w16cid="http://schemas.microsoft.com/office/word/2016/wordml/cid" xmlns:w16="http://schemas.microsoft.com/office/word/2018/wordml" xmlns:w16sdtdh="http://schemas.microsoft.com/office/word/2020/wordml/sdtdatahash" xmlns:w16se="http://schemas.microsoft.com/office/word/2015/wordml/symex" xmlns:wpg="http://schemas.microsoft.com/office/word/2010/wordprocessingGroup" xmlns:wpi="http://schemas.microsoft.com/office/word/2010/wordprocessingInk" xmlns:wne="http://schemas.microsoft.com/office/word/2006/wordml" xmlns:wps="http://schemas.microsoft.com/office/word/2010/wordprocessingShape" mc:Ignorable="w14 w15 w16se w16cid w16 w16cex w16sdtdh wp14">
+<w:document xmlns:wpc="http://schemas.microsoft.com/office/word/2010/wordprocessingCanvas" xmlns:cx="http://schemas.microsoft.com/office/drawing/2014/chartex" xmlns:cx1="http://schemas.microsoft.com/office/drawing/2015/9/8/chartex" xmlns:cx2="http://schemas.microsoft.com/office/drawing/2015/10/21/chartex" xmlns:cx3="http://schemas.microsoft.com/office/drawing/2016/5/9/chartex" xmlns:cx4="http://schemas.microsoft.com/office/drawing/2016/5/10/chartex" xmlns:cx5="http://schemas.microsoft.com/office/drawing/2016/5/11/chartex" xmlns:cx6="http://schemas.microsoft.com/office/drawing/2016/5/12/chartex" xmlns:cx7="http://schemas.microsoft.com/office/drawing/2016/5/13/chartex" xmlns:cx8="http://schemas.microsoft.com/office/drawing/2016/5/14/chartex" xmlns:mc="http://schemas.openxmlformats.org/markup-compatibility/2006" xmlns:aink="http://schemas.microsoft.com/office/drawing/2016/ink" xmlns:am3d="http://schemas.microsoft.com/office/drawing/2017/model3d" xmlns:o="urn:schemas-microsoft-com:office:office" xmlns:oel="http://schemas.microsoft.com/office/2019/extlst" xmlns:r="http://schemas.openxmlformats.org/officeDocument/2006/relationships" xmlns:m="http://schemas.openxmlformats.org/officeDocument/2006/math" xmlns:v="urn:schemas-microsoft-com:vml" xmlns:wp14="http://schemas.microsoft.com/office/word/2010/wordprocessingDrawing" xmlns:wp="http://schemas.openxmlformats.org/drawingml/2006/wordprocessingDrawing" xmlns:w10="urn:schemas-microsoft-com:office:word" xmlns:w="http://schemas.openxmlformats.org/wordprocessingml/2006/main" xmlns:w14="http://schemas.microsoft.com/office/word/2010/wordml" xmlns:w15="http://schemas.microsoft.com/office/word/2012/wordml" xmlns:w16cex="http://schemas.microsoft.com/office/word/2018/wordml/cex" xmlns:w16cid="http://schemas.microsoft.com/office/word/2016/wordml/cid" xmlns:w16="http://schemas.microsoft.com/office/word/2018/wordml" xmlns:w16sdtdh="http://schemas.microsoft.com/office/word/2020/wordml/sdtdatahash" xmlns:w16se="http://schemas.microsoft.com/office/word/2015/wordml/symex" xmlns:wpg="http://schemas.microsoft.com/office/word/2010/wordprocessingGroup" xmlns:wpi="http://schemas.microsoft.com/office/word/2010/wordprocessingInk" xmlns:wne="http://schemas.microsoft.com/office/word/2006/wordml" xmlns:wps="http://schemas.microsoft.com/office/word/2010/wordprocessingShape" mc:Ignorable="w14 w15 w16se w16cid w16 w16cex w16sdtdh wp14">
   <w:body>
     <w:p>
       <w:pPr>
@@ -31,27 +31,7 @@
           <w:sz w:val="36"/>
           <w:szCs w:val="36"/>
         </w:rPr>
-        <w:t xml:space="preserve">EREMY </w:t>
-      </w:r>
-      <w:commentRangeStart w:id="0"/>
-      <w:r>
-        <w:rPr>
-          <w:rFonts w:ascii="Arial" w:hAnsi="Arial" w:cs="Arial"/>
-          <w:b/>
-          <w:bCs/>
-          <w:color w:val="000000"/>
-          <w:sz w:val="36"/>
-          <w:szCs w:val="36"/>
-        </w:rPr>
-        <w:t>MANIAGO</w:t>
-      </w:r>
-      <w:commentRangeEnd w:id="0"/>
-      <w:r>
-        <w:rPr>
-          <w:rStyle w:val="CommentReference"/>
-          <w:rFonts w:asciiTheme="minorHAnsi" w:eastAsiaTheme="minorHAnsi" w:hAnsiTheme="minorHAnsi" w:cstheme="minorBidi"/>
-        </w:rPr>
-        <w:commentReference w:id="0"/>
+        <w:t>EREMY MANIAGO</w:t>
       </w:r>
     </w:p>
     <w:p>
@@ -66,7 +46,7 @@
           <w:szCs w:val="20"/>
         </w:rPr>
       </w:pPr>
-      <w:hyperlink r:id="rId13" w:history="1">
+      <w:hyperlink r:id="rId9" w:history="1">
         <w:r>
           <w:rPr>
             <w:rStyle w:val="Hyperlink"/>
@@ -139,34 +119,16 @@
         </w:rPr>
         <w:t xml:space="preserve"> </w:t>
       </w:r>
-      <w:commentRangeStart w:id="1"/>
-      <w:r>
-        <w:rPr>
-          <w:rFonts w:ascii="Arial" w:hAnsi="Arial" w:cs="Arial"/>
-          <w:color w:val="000000"/>
-          <w:sz w:val="20"/>
-          <w:szCs w:val="20"/>
-        </w:rPr>
-        <w:t xml:space="preserve">New York, NY 11214 </w:t>
-      </w:r>
-      <w:commentRangeEnd w:id="1"/>
-      <w:r>
-        <w:rPr>
-          <w:rStyle w:val="CommentReference"/>
-          <w:rFonts w:asciiTheme="minorHAnsi" w:eastAsiaTheme="minorHAnsi" w:hAnsiTheme="minorHAnsi" w:cstheme="minorBidi"/>
-        </w:rPr>
-        <w:commentReference w:id="1"/>
-      </w:r>
-      <w:r>
-        <w:rPr>
-          <w:rFonts w:ascii="Arial" w:hAnsi="Arial" w:cs="Arial"/>
-          <w:color w:val="000000"/>
-          <w:sz w:val="20"/>
-          <w:szCs w:val="20"/>
-        </w:rPr>
-        <w:t xml:space="preserve">| </w:t>
-      </w:r>
-      <w:hyperlink r:id="rId14" w:history="1">
+      <w:r>
+        <w:rPr>
+          <w:rFonts w:ascii="Arial" w:hAnsi="Arial" w:cs="Arial"/>
+          <w:color w:val="000000"/>
+          <w:sz w:val="20"/>
+          <w:szCs w:val="20"/>
+        </w:rPr>
+        <w:t xml:space="preserve">New York, NY 11214 | </w:t>
+      </w:r>
+      <w:hyperlink r:id="rId10" w:history="1">
         <w:r>
           <w:rPr>
             <w:rStyle w:val="Hyperlink"/>
@@ -523,7 +485,6 @@
           <w:szCs w:val="20"/>
         </w:rPr>
       </w:pPr>
-      <w:commentRangeStart w:id="2"/>
       <w:r>
         <w:rPr>
           <w:rFonts w:ascii="Arial" w:hAnsi="Arial" w:cs="Arial"/>
@@ -549,16 +510,6 @@
           <w:szCs w:val="20"/>
         </w:rPr>
         <w:t>Coursework</w:t>
-      </w:r>
-      <w:commentRangeEnd w:id="2"/>
-      <w:r>
-        <w:rPr>
-          <w:rStyle w:val="CommentReference"/>
-          <w:rFonts w:asciiTheme="minorHAnsi" w:eastAsiaTheme="minorHAnsi" w:hAnsiTheme="minorHAnsi" w:cstheme="minorBidi"/>
-          <w:b/>
-          <w:bCs/>
-        </w:rPr>
-        <w:commentReference w:id="2"/>
       </w:r>
       <w:r>
         <w:rPr>
@@ -1367,7 +1318,6 @@
           <w:rFonts w:ascii="Arial" w:hAnsi="Arial" w:cs="Arial"/>
         </w:rPr>
       </w:pPr>
-      <w:commentRangeStart w:id="3"/>
       <w:r>
         <w:rPr>
           <w:rFonts w:ascii="Arial" w:hAnsi="Arial" w:cs="Arial"/>
@@ -1376,14 +1326,6 @@
           <w:color w:val="000000"/>
         </w:rPr>
         <w:t>RELEVANT EXPERIENCE</w:t>
-      </w:r>
-      <w:commentRangeEnd w:id="3"/>
-      <w:r>
-        <w:rPr>
-          <w:rStyle w:val="CommentReference"/>
-          <w:rFonts w:asciiTheme="minorHAnsi" w:eastAsiaTheme="minorHAnsi" w:hAnsiTheme="minorHAnsi" w:cstheme="minorBidi"/>
-        </w:rPr>
-        <w:commentReference w:id="3"/>
       </w:r>
     </w:p>
     <w:p>
@@ -1599,7 +1541,6 @@
           <w:szCs w:val="20"/>
         </w:rPr>
       </w:pPr>
-      <w:commentRangeStart w:id="4"/>
       <w:r>
         <w:rPr>
           <w:rFonts w:ascii="Arial" w:hAnsi="Arial" w:cs="Arial"/>
@@ -1691,14 +1632,6 @@
         </w:rPr>
         <w:t xml:space="preserve"> and by holding workshops in CAD and CFD.</w:t>
       </w:r>
-      <w:commentRangeEnd w:id="4"/>
-      <w:r>
-        <w:rPr>
-          <w:rStyle w:val="CommentReference"/>
-          <w:rFonts w:asciiTheme="minorHAnsi" w:eastAsiaTheme="minorHAnsi" w:hAnsiTheme="minorHAnsi" w:cstheme="minorBidi"/>
-        </w:rPr>
-        <w:commentReference w:id="4"/>
-      </w:r>
     </w:p>
     <w:p>
       <w:pPr>
@@ -2499,7 +2432,6 @@
           <w:szCs w:val="20"/>
         </w:rPr>
       </w:pPr>
-      <w:commentRangeStart w:id="5"/>
       <w:r>
         <w:rPr>
           <w:rFonts w:ascii="Arial" w:hAnsi="Arial" w:cs="Arial"/>
@@ -2562,14 +2494,6 @@
           <w:szCs w:val="20"/>
         </w:rPr>
         <w:t xml:space="preserve"> Co-designer</w:t>
-      </w:r>
-      <w:commentRangeEnd w:id="5"/>
-      <w:r>
-        <w:rPr>
-          <w:rStyle w:val="CommentReference"/>
-          <w:rFonts w:asciiTheme="minorHAnsi" w:eastAsiaTheme="minorHAnsi" w:hAnsiTheme="minorHAnsi" w:cstheme="minorBidi"/>
-        </w:rPr>
-        <w:commentReference w:id="5"/>
       </w:r>
       <w:r>
         <w:rPr>
@@ -2937,7 +2861,6 @@
         </w:rPr>
         <w:t xml:space="preserve">carbon </w:t>
       </w:r>
-      <w:proofErr w:type="spellStart"/>
       <w:r>
         <w:rPr>
           <w:rFonts w:ascii="Arial" w:hAnsi="Arial" w:cs="Arial"/>
@@ -2954,17 +2877,7 @@
           <w:sz w:val="20"/>
           <w:szCs w:val="20"/>
         </w:rPr>
-        <w:t>nnegra</w:t>
-      </w:r>
-      <w:proofErr w:type="spellEnd"/>
-      <w:r>
-        <w:rPr>
-          <w:rFonts w:ascii="Arial" w:hAnsi="Arial" w:cs="Arial"/>
-          <w:color w:val="000000"/>
-          <w:sz w:val="20"/>
-          <w:szCs w:val="20"/>
-        </w:rPr>
-        <w:t xml:space="preserve"> composites. Utilized wet-layup method for applying epoxy &amp; resin and vacuum-bagging for </w:t>
+        <w:t xml:space="preserve">nnegra composites. Utilized wet-layup method for applying epoxy &amp; resin and vacuum-bagging for </w:t>
       </w:r>
       <w:r>
         <w:rPr>
@@ -3661,226 +3574,8 @@
 </w:document>
 </file>
 
-<file path=word/comments.xml><?xml version="1.0" encoding="utf-8"?>
-<w:comments xmlns:wpc="http://schemas.microsoft.com/office/word/2010/wordprocessingCanvas" xmlns:cx="http://schemas.microsoft.com/office/drawing/2014/chartex" xmlns:cx1="http://schemas.microsoft.com/office/drawing/2015/9/8/chartex" xmlns:cx2="http://schemas.microsoft.com/office/drawing/2015/10/21/chartex" xmlns:cx3="http://schemas.microsoft.com/office/drawing/2016/5/9/chartex" xmlns:cx4="http://schemas.microsoft.com/office/drawing/2016/5/10/chartex" xmlns:cx5="http://schemas.microsoft.com/office/drawing/2016/5/11/chartex" xmlns:cx6="http://schemas.microsoft.com/office/drawing/2016/5/12/chartex" xmlns:cx7="http://schemas.microsoft.com/office/drawing/2016/5/13/chartex" xmlns:cx8="http://schemas.microsoft.com/office/drawing/2016/5/14/chartex" xmlns:mc="http://schemas.openxmlformats.org/markup-compatibility/2006" xmlns:aink="http://schemas.microsoft.com/office/drawing/2016/ink" xmlns:am3d="http://schemas.microsoft.com/office/drawing/2017/model3d" xmlns:o="urn:schemas-microsoft-com:office:office" xmlns:r="http://schemas.openxmlformats.org/officeDocument/2006/relationships" xmlns:m="http://schemas.openxmlformats.org/officeDocument/2006/math" xmlns:v="urn:schemas-microsoft-com:vml" xmlns:wp14="http://schemas.microsoft.com/office/word/2010/wordprocessingDrawing" xmlns:wp="http://schemas.openxmlformats.org/drawingml/2006/wordprocessingDrawing" xmlns:w10="urn:schemas-microsoft-com:office:word" xmlns:w="http://schemas.openxmlformats.org/wordprocessingml/2006/main" xmlns:w14="http://schemas.microsoft.com/office/word/2010/wordml" xmlns:w15="http://schemas.microsoft.com/office/word/2012/wordml" xmlns:w16cex="http://schemas.microsoft.com/office/word/2018/wordml/cex" xmlns:w16cid="http://schemas.microsoft.com/office/word/2016/wordml/cid" xmlns:w16="http://schemas.microsoft.com/office/word/2018/wordml" xmlns:w16sdtdh="http://schemas.microsoft.com/office/word/2020/wordml/sdtdatahash" xmlns:w16se="http://schemas.microsoft.com/office/word/2015/wordml/symex" xmlns:wpg="http://schemas.microsoft.com/office/word/2010/wordprocessingGroup" xmlns:wpi="http://schemas.microsoft.com/office/word/2010/wordprocessingInk" xmlns:wne="http://schemas.microsoft.com/office/word/2006/wordml" xmlns:wps="http://schemas.microsoft.com/office/word/2010/wordprocessingShape" mc:Ignorable="w14 w15 w16se w16cid w16 w16cex w16sdtdh wp14">
-  <w:comment w:id="0" w:author="John Pabololot" w:date="2023-10-08T00:16:00Z" w:initials="JP">
-    <w:p>
-      <w:pPr>
-        <w:pStyle w:val="CommentText"/>
-      </w:pPr>
-      <w:r>
-        <w:rPr>
-          <w:rStyle w:val="CommentReference"/>
-        </w:rPr>
-        <w:annotationRef/>
-      </w:r>
-      <w:r>
-        <w:t>Mandingo**</w:t>
-      </w:r>
-    </w:p>
-  </w:comment>
-  <w:comment w:id="1" w:author="John Pabololot" w:date="2023-10-08T00:14:00Z" w:initials="JP">
-    <w:p>
-      <w:pPr>
-        <w:pStyle w:val="CommentText"/>
-      </w:pPr>
-      <w:r>
-        <w:rPr>
-          <w:rStyle w:val="CommentReference"/>
-        </w:rPr>
-        <w:annotationRef/>
-      </w:r>
-      <w:proofErr w:type="gramStart"/>
-      <w:r>
-        <w:rPr>
-          <w:color w:val="BDC1C6"/>
-          <w:highlight w:val="black"/>
-        </w:rPr>
-        <w:t>( ͡</w:t>
-      </w:r>
-      <w:proofErr w:type="gramEnd"/>
-      <w:r>
-        <w:rPr>
-          <w:color w:val="BDC1C6"/>
-          <w:highlight w:val="black"/>
-        </w:rPr>
-        <w:t>° ͜ʖ ͡°)</w:t>
-      </w:r>
-      <w:r>
-        <w:t xml:space="preserve"> </w:t>
-      </w:r>
-    </w:p>
-    <w:p>
-      <w:pPr>
-        <w:pStyle w:val="CommentText"/>
-      </w:pPr>
-      <w:r>
-        <w:t>Interesting</w:t>
-      </w:r>
-    </w:p>
-  </w:comment>
-  <w:comment w:id="2" w:author="John Pabololot" w:date="2023-10-08T00:10:00Z" w:initials="JP">
-    <w:p>
-      <w:pPr>
-        <w:pStyle w:val="CommentText"/>
-      </w:pPr>
-      <w:r>
-        <w:rPr>
-          <w:rStyle w:val="CommentReference"/>
-        </w:rPr>
-        <w:annotationRef/>
-      </w:r>
-      <w:r>
-        <w:t>Update (Advanced Fluid Mechanics, Manufacturing, etc.)</w:t>
-      </w:r>
-    </w:p>
-  </w:comment>
-  <w:comment w:id="3" w:author="John Pabololot" w:date="2023-10-08T00:00:00Z" w:initials="JP">
-    <w:p>
-      <w:pPr>
-        <w:pStyle w:val="CommentText"/>
-      </w:pPr>
-      <w:r>
-        <w:rPr>
-          <w:rStyle w:val="CommentReference"/>
-        </w:rPr>
-        <w:annotationRef/>
-      </w:r>
-      <w:r>
-        <w:t>I think relevant experience should go before projects since employers will likely want to know about this section of your resume more.</w:t>
-      </w:r>
-    </w:p>
-  </w:comment>
-  <w:comment w:id="4" w:author="John Pabololot" w:date="2023-10-08T00:04:00Z" w:initials="JP">
-    <w:p>
-      <w:pPr>
-        <w:pStyle w:val="CommentText"/>
-      </w:pPr>
-      <w:r>
-        <w:rPr>
-          <w:rStyle w:val="CommentReference"/>
-        </w:rPr>
-        <w:annotationRef/>
-      </w:r>
-      <w:r>
-        <w:t>Maybe add something short on your roles as a club secretary if you're able to talk about it to show more leadership skills.</w:t>
-      </w:r>
-    </w:p>
-  </w:comment>
-  <w:comment w:id="5" w:author="John Pabololot" w:date="2023-10-08T00:09:00Z" w:initials="JP">
-    <w:p>
-      <w:pPr>
-        <w:pStyle w:val="CommentText"/>
-      </w:pPr>
-      <w:r>
-        <w:rPr>
-          <w:rStyle w:val="CommentReference"/>
-        </w:rPr>
-        <w:annotationRef/>
-      </w:r>
-      <w:r>
-        <w:t>Include a few results from the project for this one. This can include what you found with the simulations, some lessons you have learned during manufacturing, etc.</w:t>
-      </w:r>
-    </w:p>
-  </w:comment>
-</w:comments>
-</file>
-
-<file path=word/commentsExtended.xml><?xml version="1.0" encoding="utf-8"?>
-<w15:commentsEx xmlns:wpc="http://schemas.microsoft.com/office/word/2010/wordprocessingCanvas" xmlns:cx="http://schemas.microsoft.com/office/drawing/2014/chartex" xmlns:cx1="http://schemas.microsoft.com/office/drawing/2015/9/8/chartex" xmlns:cx2="http://schemas.microsoft.com/office/drawing/2015/10/21/chartex" xmlns:cx3="http://schemas.microsoft.com/office/drawing/2016/5/9/chartex" xmlns:cx4="http://schemas.microsoft.com/office/drawing/2016/5/10/chartex" xmlns:cx5="http://schemas.microsoft.com/office/drawing/2016/5/11/chartex" xmlns:cx6="http://schemas.microsoft.com/office/drawing/2016/5/12/chartex" xmlns:cx7="http://schemas.microsoft.com/office/drawing/2016/5/13/chartex" xmlns:cx8="http://schemas.microsoft.com/office/drawing/2016/5/14/chartex" xmlns:mc="http://schemas.openxmlformats.org/markup-compatibility/2006" xmlns:aink="http://schemas.microsoft.com/office/drawing/2016/ink" xmlns:am3d="http://schemas.microsoft.com/office/drawing/2017/model3d" xmlns:o="urn:schemas-microsoft-com:office:office" xmlns:r="http://schemas.openxmlformats.org/officeDocument/2006/relationships" xmlns:m="http://schemas.openxmlformats.org/officeDocument/2006/math" xmlns:v="urn:schemas-microsoft-com:vml" xmlns:wp14="http://schemas.microsoft.com/office/word/2010/wordprocessingDrawing" xmlns:wp="http://schemas.openxmlformats.org/drawingml/2006/wordprocessingDrawing" xmlns:w10="urn:schemas-microsoft-com:office:word" xmlns:w="http://schemas.openxmlformats.org/wordprocessingml/2006/main" xmlns:w14="http://schemas.microsoft.com/office/word/2010/wordml" xmlns:w15="http://schemas.microsoft.com/office/word/2012/wordml" xmlns:w16cex="http://schemas.microsoft.com/office/word/2018/wordml/cex" xmlns:w16cid="http://schemas.microsoft.com/office/word/2016/wordml/cid" xmlns:w16="http://schemas.microsoft.com/office/word/2018/wordml" xmlns:w16sdtdh="http://schemas.microsoft.com/office/word/2020/wordml/sdtdatahash" xmlns:w16se="http://schemas.microsoft.com/office/word/2015/wordml/symex" xmlns:wpg="http://schemas.microsoft.com/office/word/2010/wordprocessingGroup" xmlns:wpi="http://schemas.microsoft.com/office/word/2010/wordprocessingInk" xmlns:wne="http://schemas.microsoft.com/office/word/2006/wordml" xmlns:wps="http://schemas.microsoft.com/office/word/2010/wordprocessingShape" mc:Ignorable="w14 w15 w16se w16cid w16 w16cex w16sdtdh wp14">
-  <w15:commentEx w15:paraId="0C21A3C8" w15:done="1"/>
-  <w15:commentEx w15:paraId="3EF40EF4" w15:done="1"/>
-  <w15:commentEx w15:paraId="6AD53D66" w15:done="1"/>
-  <w15:commentEx w15:paraId="63FD62A7" w15:done="1"/>
-  <w15:commentEx w15:paraId="0ABE8321" w15:done="1"/>
-  <w15:commentEx w15:paraId="686CA22E" w15:done="1"/>
-</w15:commentsEx>
-</file>
-
-<file path=word/commentsExtensible.xml><?xml version="1.0" encoding="utf-8"?>
-<w16cex:commentsExtensible xmlns:wpc="http://schemas.microsoft.com/office/word/2010/wordprocessingCanvas" xmlns:cx="http://schemas.microsoft.com/office/drawing/2014/chartex" xmlns:cx1="http://schemas.microsoft.com/office/drawing/2015/9/8/chartex" xmlns:cx2="http://schemas.microsoft.com/office/drawing/2015/10/21/chartex" xmlns:cx3="http://schemas.microsoft.com/office/drawing/2016/5/9/chartex" xmlns:cx4="http://schemas.microsoft.com/office/drawing/2016/5/10/chartex" xmlns:cx5="http://schemas.microsoft.com/office/drawing/2016/5/11/chartex" xmlns:cx6="http://schemas.microsoft.com/office/drawing/2016/5/12/chartex" xmlns:cx7="http://schemas.microsoft.com/office/drawing/2016/5/13/chartex" xmlns:cx8="http://schemas.microsoft.com/office/drawing/2016/5/14/chartex" xmlns:mc="http://schemas.openxmlformats.org/markup-compatibility/2006" xmlns:aink="http://schemas.microsoft.com/office/drawing/2016/ink" xmlns:am3d="http://schemas.microsoft.com/office/drawing/2017/model3d" xmlns:o="urn:schemas-microsoft-com:office:office" xmlns:r="http://schemas.openxmlformats.org/officeDocument/2006/relationships" xmlns:m="http://schemas.openxmlformats.org/officeDocument/2006/math" xmlns:v="urn:schemas-microsoft-com:vml" xmlns:wp14="http://schemas.microsoft.com/office/word/2010/wordprocessingDrawing" xmlns:wp="http://schemas.openxmlformats.org/drawingml/2006/wordprocessingDrawing" xmlns:w10="urn:schemas-microsoft-com:office:word" xmlns:w="http://schemas.openxmlformats.org/wordprocessingml/2006/main" xmlns:w14="http://schemas.microsoft.com/office/word/2010/wordml" xmlns:w15="http://schemas.microsoft.com/office/word/2012/wordml" xmlns:w16cex="http://schemas.microsoft.com/office/word/2018/wordml/cex" xmlns:w16cid="http://schemas.microsoft.com/office/word/2016/wordml/cid" xmlns:w16="http://schemas.microsoft.com/office/word/2018/wordml" xmlns:w16sdtdh="http://schemas.microsoft.com/office/word/2020/wordml/sdtdatahash" xmlns:w16se="http://schemas.microsoft.com/office/word/2015/wordml/symex" xmlns:wpg="http://schemas.microsoft.com/office/word/2010/wordprocessingGroup" xmlns:wpi="http://schemas.microsoft.com/office/word/2010/wordprocessingInk" xmlns:wne="http://schemas.microsoft.com/office/word/2006/wordml" xmlns:wps="http://schemas.microsoft.com/office/word/2010/wordprocessingShape" mc:Ignorable="w14 w15 w16se w16cid w16 w16cex w16sdtdh wp14">
-  <w16cex:commentExtensible w16cex:durableId="1B1233C3" w16cex:dateUtc="2023-10-08T04:16:00Z">
-    <w16cex:extLst>
-      <w16:ext xmlns:oel="http://schemas.microsoft.com/office/2019/extlst" xmlns:cr="http://schemas.microsoft.com/office/comments/2020/reactions" xmlns="" w16:uri="{CE6994B0-6A32-4C9F-8C6B-6E91EDA988CE}">
-        <cr:reactions xmlns:cr="http://schemas.microsoft.com/office/comments/2020/reactions">
-          <cr:reaction reactionType="1">
-            <cr:reactionInfo dateUtc="2023-10-09T03:22:35Z">
-              <cr:user userId="6dabb0e97e0396ee" userProvider="Windows Live" userName="Jeremy Maniago"/>
-            </cr:reactionInfo>
-          </cr:reaction>
-        </cr:reactions>
-      </w16:ext>
-    </w16cex:extLst>
-  </w16cex:commentExtensible>
-  <w16cex:commentExtensible w16cex:durableId="0982039D" w16cex:dateUtc="2023-10-08T04:14:00Z"/>
-  <w16cex:commentExtensible w16cex:durableId="1E0366AC" w16cex:dateUtc="2023-10-08T04:10:00Z">
-    <w16cex:extLst>
-      <w16:ext xmlns:oel="http://schemas.microsoft.com/office/2019/extlst" xmlns:cr="http://schemas.microsoft.com/office/comments/2020/reactions" xmlns="" w16:uri="{CE6994B0-6A32-4C9F-8C6B-6E91EDA988CE}">
-        <cr:reactions xmlns:cr="http://schemas.microsoft.com/office/comments/2020/reactions">
-          <cr:reaction reactionType="1">
-            <cr:reactionInfo dateUtc="2023-10-09T21:40:07Z">
-              <cr:user userId="6dabb0e97e0396ee" userProvider="Windows Live" userName="Jeremy Maniago"/>
-            </cr:reactionInfo>
-          </cr:reaction>
-        </cr:reactions>
-      </w16:ext>
-    </w16cex:extLst>
-  </w16cex:commentExtensible>
-  <w16cex:commentExtensible w16cex:durableId="005A4867" w16cex:dateUtc="2023-10-08T04:00:00Z">
-    <w16cex:extLst>
-      <w16:ext xmlns:oel="http://schemas.microsoft.com/office/2019/extlst" xmlns:cr="http://schemas.microsoft.com/office/comments/2020/reactions" xmlns="" w16:uri="{CE6994B0-6A32-4C9F-8C6B-6E91EDA988CE}">
-        <cr:reactions xmlns:cr="http://schemas.microsoft.com/office/comments/2020/reactions">
-          <cr:reaction reactionType="1">
-            <cr:reactionInfo dateUtc="2023-10-09T16:57:35Z">
-              <cr:user userId="6dabb0e97e0396ee" userProvider="Windows Live" userName="Jeremy Maniago"/>
-            </cr:reactionInfo>
-          </cr:reaction>
-        </cr:reactions>
-      </w16:ext>
-    </w16cex:extLst>
-  </w16cex:commentExtensible>
-  <w16cex:commentExtensible w16cex:durableId="0095125E" w16cex:dateUtc="2023-10-08T04:04:00Z">
-    <w16cex:extLst>
-      <w16:ext xmlns:oel="http://schemas.microsoft.com/office/2019/extlst" xmlns:cr="http://schemas.microsoft.com/office/comments/2020/reactions" xmlns="" w16:uri="{CE6994B0-6A32-4C9F-8C6B-6E91EDA988CE}">
-        <cr:reactions xmlns:cr="http://schemas.microsoft.com/office/comments/2020/reactions">
-          <cr:reaction reactionType="1">
-            <cr:reactionInfo dateUtc="2023-10-09T17:01:26Z">
-              <cr:user userId="6dabb0e97e0396ee" userProvider="Windows Live" userName="Jeremy Maniago"/>
-            </cr:reactionInfo>
-          </cr:reaction>
-        </cr:reactions>
-      </w16:ext>
-    </w16cex:extLst>
-  </w16cex:commentExtensible>
-  <w16cex:commentExtensible w16cex:durableId="3D340E0A" w16cex:dateUtc="2023-10-08T04:09:00Z">
-    <w16cex:extLst>
-      <w16:ext xmlns:oel="http://schemas.microsoft.com/office/2019/extlst" xmlns:cr="http://schemas.microsoft.com/office/comments/2020/reactions" xmlns="" w16:uri="{CE6994B0-6A32-4C9F-8C6B-6E91EDA988CE}">
-        <cr:reactions xmlns:cr="http://schemas.microsoft.com/office/comments/2020/reactions">
-          <cr:reaction reactionType="1">
-            <cr:reactionInfo dateUtc="2023-10-09T22:15:05Z">
-              <cr:user userId="6dabb0e97e0396ee" userProvider="Windows Live" userName="Jeremy Maniago"/>
-            </cr:reactionInfo>
-          </cr:reaction>
-        </cr:reactions>
-      </w16:ext>
-    </w16cex:extLst>
-  </w16cex:commentExtensible>
-</w16cex:commentsExtensible>
-</file>
-
-<file path=word/commentsIds.xml><?xml version="1.0" encoding="utf-8"?>
-<w16cid:commentsIds xmlns:wpc="http://schemas.microsoft.com/office/word/2010/wordprocessingCanvas" xmlns:cx="http://schemas.microsoft.com/office/drawing/2014/chartex" xmlns:cx1="http://schemas.microsoft.com/office/drawing/2015/9/8/chartex" xmlns:cx2="http://schemas.microsoft.com/office/drawing/2015/10/21/chartex" xmlns:cx3="http://schemas.microsoft.com/office/drawing/2016/5/9/chartex" xmlns:cx4="http://schemas.microsoft.com/office/drawing/2016/5/10/chartex" xmlns:cx5="http://schemas.microsoft.com/office/drawing/2016/5/11/chartex" xmlns:cx6="http://schemas.microsoft.com/office/drawing/2016/5/12/chartex" xmlns:cx7="http://schemas.microsoft.com/office/drawing/2016/5/13/chartex" xmlns:cx8="http://schemas.microsoft.com/office/drawing/2016/5/14/chartex" xmlns:mc="http://schemas.openxmlformats.org/markup-compatibility/2006" xmlns:aink="http://schemas.microsoft.com/office/drawing/2016/ink" xmlns:am3d="http://schemas.microsoft.com/office/drawing/2017/model3d" xmlns:o="urn:schemas-microsoft-com:office:office" xmlns:r="http://schemas.openxmlformats.org/officeDocument/2006/relationships" xmlns:m="http://schemas.openxmlformats.org/officeDocument/2006/math" xmlns:v="urn:schemas-microsoft-com:vml" xmlns:wp14="http://schemas.microsoft.com/office/word/2010/wordprocessingDrawing" xmlns:wp="http://schemas.openxmlformats.org/drawingml/2006/wordprocessingDrawing" xmlns:w10="urn:schemas-microsoft-com:office:word" xmlns:w="http://schemas.openxmlformats.org/wordprocessingml/2006/main" xmlns:w14="http://schemas.microsoft.com/office/word/2010/wordml" xmlns:w15="http://schemas.microsoft.com/office/word/2012/wordml" xmlns:w16cex="http://schemas.microsoft.com/office/word/2018/wordml/cex" xmlns:w16cid="http://schemas.microsoft.com/office/word/2016/wordml/cid" xmlns:w16="http://schemas.microsoft.com/office/word/2018/wordml" xmlns:w16sdtdh="http://schemas.microsoft.com/office/word/2020/wordml/sdtdatahash" xmlns:w16se="http://schemas.microsoft.com/office/word/2015/wordml/symex" xmlns:wpg="http://schemas.microsoft.com/office/word/2010/wordprocessingGroup" xmlns:wpi="http://schemas.microsoft.com/office/word/2010/wordprocessingInk" xmlns:wne="http://schemas.microsoft.com/office/word/2006/wordml" xmlns:wps="http://schemas.microsoft.com/office/word/2010/wordprocessingShape" mc:Ignorable="w14 w15 w16se w16cid w16 w16cex w16sdtdh wp14">
-  <w16cid:commentId w16cid:paraId="0C21A3C8" w16cid:durableId="1B1233C3"/>
-  <w16cid:commentId w16cid:paraId="3EF40EF4" w16cid:durableId="0982039D"/>
-  <w16cid:commentId w16cid:paraId="6AD53D66" w16cid:durableId="1E0366AC"/>
-  <w16cid:commentId w16cid:paraId="63FD62A7" w16cid:durableId="005A4867"/>
-  <w16cid:commentId w16cid:paraId="0ABE8321" w16cid:durableId="0095125E"/>
-  <w16cid:commentId w16cid:paraId="686CA22E" w16cid:durableId="3D340E0A"/>
-</w16cid:commentsIds>
-</file>
-
 <file path=word/numbering.xml><?xml version="1.0" encoding="utf-8"?>
-<w:numbering xmlns:wpc="http://schemas.microsoft.com/office/word/2010/wordprocessingCanvas" xmlns:cx="http://schemas.microsoft.com/office/drawing/2014/chartex" xmlns:cx1="http://schemas.microsoft.com/office/drawing/2015/9/8/chartex" xmlns:cx2="http://schemas.microsoft.com/office/drawing/2015/10/21/chartex" xmlns:cx3="http://schemas.microsoft.com/office/drawing/2016/5/9/chartex" xmlns:cx4="http://schemas.microsoft.com/office/drawing/2016/5/10/chartex" xmlns:cx5="http://schemas.microsoft.com/office/drawing/2016/5/11/chartex" xmlns:cx6="http://schemas.microsoft.com/office/drawing/2016/5/12/chartex" xmlns:cx7="http://schemas.microsoft.com/office/drawing/2016/5/13/chartex" xmlns:cx8="http://schemas.microsoft.com/office/drawing/2016/5/14/chartex" xmlns:mc="http://schemas.openxmlformats.org/markup-compatibility/2006" xmlns:aink="http://schemas.microsoft.com/office/drawing/2016/ink" xmlns:am3d="http://schemas.microsoft.com/office/drawing/2017/model3d" xmlns:o="urn:schemas-microsoft-com:office:office" xmlns:r="http://schemas.openxmlformats.org/officeDocument/2006/relationships" xmlns:m="http://schemas.openxmlformats.org/officeDocument/2006/math" xmlns:v="urn:schemas-microsoft-com:vml" xmlns:wp14="http://schemas.microsoft.com/office/word/2010/wordprocessingDrawing" xmlns:wp="http://schemas.openxmlformats.org/drawingml/2006/wordprocessingDrawing" xmlns:w10="urn:schemas-microsoft-com:office:word" xmlns:w="http://schemas.openxmlformats.org/wordprocessingml/2006/main" xmlns:w14="http://schemas.microsoft.com/office/word/2010/wordml" xmlns:w15="http://schemas.microsoft.com/office/word/2012/wordml" xmlns:w16cex="http://schemas.microsoft.com/office/word/2018/wordml/cex" xmlns:w16cid="http://schemas.microsoft.com/office/word/2016/wordml/cid" xmlns:w16="http://schemas.microsoft.com/office/word/2018/wordml" xmlns:w16sdtdh="http://schemas.microsoft.com/office/word/2020/wordml/sdtdatahash" xmlns:w16se="http://schemas.microsoft.com/office/word/2015/wordml/symex" xmlns:wpg="http://schemas.microsoft.com/office/word/2010/wordprocessingGroup" xmlns:wpi="http://schemas.microsoft.com/office/word/2010/wordprocessingInk" xmlns:wne="http://schemas.microsoft.com/office/word/2006/wordml" xmlns:wps="http://schemas.microsoft.com/office/word/2010/wordprocessingShape" mc:Ignorable="w14 w15 w16se w16cid w16 w16cex w16sdtdh wp14">
+<w:numbering xmlns:wpc="http://schemas.microsoft.com/office/word/2010/wordprocessingCanvas" xmlns:cx="http://schemas.microsoft.com/office/drawing/2014/chartex" xmlns:cx1="http://schemas.microsoft.com/office/drawing/2015/9/8/chartex" xmlns:cx2="http://schemas.microsoft.com/office/drawing/2015/10/21/chartex" xmlns:cx3="http://schemas.microsoft.com/office/drawing/2016/5/9/chartex" xmlns:cx4="http://schemas.microsoft.com/office/drawing/2016/5/10/chartex" xmlns:cx5="http://schemas.microsoft.com/office/drawing/2016/5/11/chartex" xmlns:cx6="http://schemas.microsoft.com/office/drawing/2016/5/12/chartex" xmlns:cx7="http://schemas.microsoft.com/office/drawing/2016/5/13/chartex" xmlns:cx8="http://schemas.microsoft.com/office/drawing/2016/5/14/chartex" xmlns:mc="http://schemas.openxmlformats.org/markup-compatibility/2006" xmlns:aink="http://schemas.microsoft.com/office/drawing/2016/ink" xmlns:am3d="http://schemas.microsoft.com/office/drawing/2017/model3d" xmlns:o="urn:schemas-microsoft-com:office:office" xmlns:oel="http://schemas.microsoft.com/office/2019/extlst" xmlns:r="http://schemas.openxmlformats.org/officeDocument/2006/relationships" xmlns:m="http://schemas.openxmlformats.org/officeDocument/2006/math" xmlns:v="urn:schemas-microsoft-com:vml" xmlns:wp14="http://schemas.microsoft.com/office/word/2010/wordprocessingDrawing" xmlns:wp="http://schemas.openxmlformats.org/drawingml/2006/wordprocessingDrawing" xmlns:w10="urn:schemas-microsoft-com:office:word" xmlns:w="http://schemas.openxmlformats.org/wordprocessingml/2006/main" xmlns:w14="http://schemas.microsoft.com/office/word/2010/wordml" xmlns:w15="http://schemas.microsoft.com/office/word/2012/wordml" xmlns:w16cex="http://schemas.microsoft.com/office/word/2018/wordml/cex" xmlns:w16cid="http://schemas.microsoft.com/office/word/2016/wordml/cid" xmlns:w16="http://schemas.microsoft.com/office/word/2018/wordml" xmlns:w16sdtdh="http://schemas.microsoft.com/office/word/2020/wordml/sdtdatahash" xmlns:w16se="http://schemas.microsoft.com/office/word/2015/wordml/symex" xmlns:wpg="http://schemas.microsoft.com/office/word/2010/wordprocessingGroup" xmlns:wpi="http://schemas.microsoft.com/office/word/2010/wordprocessingInk" xmlns:wne="http://schemas.microsoft.com/office/word/2006/wordml" xmlns:wps="http://schemas.microsoft.com/office/word/2010/wordprocessingShape" mc:Ignorable="w14 w15 w16se w16cid w16 w16cex w16sdtdh wp14">
   <w:abstractNum w:abstractNumId="0" w15:restartNumberingAfterBreak="0">
     <w:nsid w:val="02BF046D"/>
     <w:multiLevelType w:val="multilevel"/>
@@ -5675,37 +5370,37 @@
       </w:rPr>
     </w:lvl>
   </w:abstractNum>
-  <w:num w:numId="1">
+  <w:num w:numId="1" w16cid:durableId="1072117417">
     <w:abstractNumId w:val="3"/>
   </w:num>
-  <w:num w:numId="2">
+  <w:num w:numId="2" w16cid:durableId="933899980">
     <w:abstractNumId w:val="10"/>
   </w:num>
-  <w:num w:numId="3">
+  <w:num w:numId="3" w16cid:durableId="556942068">
     <w:abstractNumId w:val="7"/>
   </w:num>
-  <w:num w:numId="4">
+  <w:num w:numId="4" w16cid:durableId="22635142">
     <w:abstractNumId w:val="2"/>
   </w:num>
-  <w:num w:numId="5">
+  <w:num w:numId="5" w16cid:durableId="448159443">
     <w:abstractNumId w:val="6"/>
   </w:num>
-  <w:num w:numId="6">
+  <w:num w:numId="6" w16cid:durableId="1860922467">
     <w:abstractNumId w:val="12"/>
   </w:num>
-  <w:num w:numId="7">
+  <w:num w:numId="7" w16cid:durableId="1335300354">
     <w:abstractNumId w:val="1"/>
   </w:num>
-  <w:num w:numId="8">
+  <w:num w:numId="8" w16cid:durableId="1241405560">
     <w:abstractNumId w:val="9"/>
   </w:num>
-  <w:num w:numId="9">
+  <w:num w:numId="9" w16cid:durableId="2048216097">
     <w:abstractNumId w:val="4"/>
   </w:num>
-  <w:num w:numId="10">
+  <w:num w:numId="10" w16cid:durableId="1229346550">
     <w:abstractNumId w:val="11"/>
   </w:num>
-  <w:num w:numId="11">
+  <w:num w:numId="11" w16cid:durableId="1495991030">
     <w:abstractNumId w:val="1"/>
     <w:lvlOverride w:ilvl="0">
       <w:lvl w:ilvl="0">
@@ -5870,24 +5565,16 @@
       </w:lvl>
     </w:lvlOverride>
   </w:num>
-  <w:num w:numId="12">
+  <w:num w:numId="12" w16cid:durableId="1509980370">
     <w:abstractNumId w:val="0"/>
   </w:num>
-  <w:num w:numId="13">
+  <w:num w:numId="13" w16cid:durableId="800269632">
     <w:abstractNumId w:val="5"/>
   </w:num>
-  <w:num w:numId="14">
+  <w:num w:numId="14" w16cid:durableId="71702065">
     <w:abstractNumId w:val="8"/>
   </w:num>
 </w:numbering>
-</file>
-
-<file path=word/people.xml><?xml version="1.0" encoding="utf-8"?>
-<w15:people xmlns:wpc="http://schemas.microsoft.com/office/word/2010/wordprocessingCanvas" xmlns:cx="http://schemas.microsoft.com/office/drawing/2014/chartex" xmlns:cx1="http://schemas.microsoft.com/office/drawing/2015/9/8/chartex" xmlns:cx2="http://schemas.microsoft.com/office/drawing/2015/10/21/chartex" xmlns:cx3="http://schemas.microsoft.com/office/drawing/2016/5/9/chartex" xmlns:cx4="http://schemas.microsoft.com/office/drawing/2016/5/10/chartex" xmlns:cx5="http://schemas.microsoft.com/office/drawing/2016/5/11/chartex" xmlns:cx6="http://schemas.microsoft.com/office/drawing/2016/5/12/chartex" xmlns:cx7="http://schemas.microsoft.com/office/drawing/2016/5/13/chartex" xmlns:cx8="http://schemas.microsoft.com/office/drawing/2016/5/14/chartex" xmlns:mc="http://schemas.openxmlformats.org/markup-compatibility/2006" xmlns:aink="http://schemas.microsoft.com/office/drawing/2016/ink" xmlns:am3d="http://schemas.microsoft.com/office/drawing/2017/model3d" xmlns:o="urn:schemas-microsoft-com:office:office" xmlns:r="http://schemas.openxmlformats.org/officeDocument/2006/relationships" xmlns:m="http://schemas.openxmlformats.org/officeDocument/2006/math" xmlns:v="urn:schemas-microsoft-com:vml" xmlns:wp14="http://schemas.microsoft.com/office/word/2010/wordprocessingDrawing" xmlns:wp="http://schemas.openxmlformats.org/drawingml/2006/wordprocessingDrawing" xmlns:w10="urn:schemas-microsoft-com:office:word" xmlns:w="http://schemas.openxmlformats.org/wordprocessingml/2006/main" xmlns:w14="http://schemas.microsoft.com/office/word/2010/wordml" xmlns:w15="http://schemas.microsoft.com/office/word/2012/wordml" xmlns:w16cex="http://schemas.microsoft.com/office/word/2018/wordml/cex" xmlns:w16cid="http://schemas.microsoft.com/office/word/2016/wordml/cid" xmlns:w16="http://schemas.microsoft.com/office/word/2018/wordml" xmlns:w16sdtdh="http://schemas.microsoft.com/office/word/2020/wordml/sdtdatahash" xmlns:w16se="http://schemas.microsoft.com/office/word/2015/wordml/symex" xmlns:wpg="http://schemas.microsoft.com/office/word/2010/wordprocessingGroup" xmlns:wpi="http://schemas.microsoft.com/office/word/2010/wordprocessingInk" xmlns:wne="http://schemas.microsoft.com/office/word/2006/wordml" xmlns:wps="http://schemas.microsoft.com/office/word/2010/wordprocessingShape" mc:Ignorable="w14 w15 w16se w16cid w16 w16cex w16sdtdh wp14">
-  <w15:person w15:author="John Pabololot">
-    <w15:presenceInfo w15:providerId="Windows Live" w15:userId="08992ac4c9845385"/>
-  </w15:person>
-</w15:people>
 </file>
 
 <file path=word/styles.xml><?xml version="1.0" encoding="utf-8"?>
@@ -6746,12 +6433,6 @@
 </file>
 
 <file path=customXml/item1.xml><?xml version="1.0" encoding="utf-8"?>
-<p:properties xmlns:p="http://schemas.microsoft.com/office/2006/metadata/properties" xmlns:xsi="http://www.w3.org/2001/XMLSchema-instance" xmlns:pc="http://schemas.microsoft.com/office/infopath/2007/PartnerControls">
-  <documentManagement/>
-</p:properties>
-</file>
-
-<file path=customXml/item2.xml><?xml version="1.0" encoding="utf-8"?>
 <ct:contentTypeSchema xmlns:ct="http://schemas.microsoft.com/office/2006/metadata/contentType" xmlns:ma="http://schemas.microsoft.com/office/2006/metadata/properties/metaAttributes" ct:_="" ma:_="" ma:contentTypeName="Document" ma:contentTypeID="0x010100EFBE6572CC1F704BACA930A05847CBEE" ma:contentTypeVersion="7" ma:contentTypeDescription="Create a new document." ma:contentTypeScope="" ma:versionID="af765f61370aaf1dade7fba15ab5033d">
   <xsd:schema xmlns:xsd="http://www.w3.org/2001/XMLSchema" xmlns:xs="http://www.w3.org/2001/XMLSchema" xmlns:p="http://schemas.microsoft.com/office/2006/metadata/properties" xmlns:ns3="91bb7543-5a79-4c28-9c8f-3e3ce0a73ca7" xmlns:ns4="daf18a47-7779-4220-b6bf-8a27b9e00709" targetNamespace="http://schemas.microsoft.com/office/2006/metadata/properties" ma:root="true" ma:fieldsID="abea4db8484141d44bd49b2104cd20aa" ns3:_="" ns4:_="">
     <xsd:import namespace="91bb7543-5a79-4c28-9c8f-3e3ce0a73ca7"/>
@@ -6936,7 +6617,17 @@
 </ct:contentTypeSchema>
 </file>
 
+<file path=customXml/item2.xml><?xml version="1.0" encoding="utf-8"?>
+<p:properties xmlns:p="http://schemas.microsoft.com/office/2006/metadata/properties" xmlns:xsi="http://www.w3.org/2001/XMLSchema-instance" xmlns:pc="http://schemas.microsoft.com/office/infopath/2007/PartnerControls">
+  <documentManagement/>
+</p:properties>
+</file>
+
 <file path=customXml/item3.xml><?xml version="1.0" encoding="utf-8"?>
+<b:Sources xmlns:b="http://schemas.openxmlformats.org/officeDocument/2006/bibliography" xmlns="http://schemas.openxmlformats.org/officeDocument/2006/bibliography" SelectedStyle="\APASixthEditionOfficeOnline.xsl" StyleName="APA" Version="6"/>
+</file>
+
+<file path=customXml/item4.xml><?xml version="1.0" encoding="utf-8"?>
 <?mso-contentType ?>
 <FormTemplates xmlns="http://schemas.microsoft.com/sharepoint/v3/contenttype/forms">
   <Display>DocumentLibraryForm</Display>
@@ -6945,20 +6636,7 @@
 </FormTemplates>
 </file>
 
-<file path=customXml/item4.xml><?xml version="1.0" encoding="utf-8"?>
-<b:Sources xmlns:b="http://schemas.openxmlformats.org/officeDocument/2006/bibliography" xmlns="http://schemas.openxmlformats.org/officeDocument/2006/bibliography" SelectedStyle="\APASixthEditionOfficeOnline.xsl" StyleName="APA" Version="6"/>
-</file>
-
 <file path=customXml/itemProps1.xml><?xml version="1.0" encoding="utf-8"?>
-<ds:datastoreItem xmlns:ds="http://schemas.openxmlformats.org/officeDocument/2006/customXml" ds:itemID="{4683FDA3-B0D4-46E0-AFC6-EDC4359CD05A}">
-  <ds:schemaRefs>
-    <ds:schemaRef ds:uri="http://schemas.microsoft.com/office/2006/metadata/properties"/>
-    <ds:schemaRef ds:uri="http://schemas.microsoft.com/office/infopath/2007/PartnerControls"/>
-  </ds:schemaRefs>
-</ds:datastoreItem>
-</file>
-
-<file path=customXml/itemProps2.xml><?xml version="1.0" encoding="utf-8"?>
 <ds:datastoreItem xmlns:ds="http://schemas.openxmlformats.org/officeDocument/2006/customXml" ds:itemID="{F7508C3B-0B63-404F-8AE5-D7F6278FA436}">
   <ds:schemaRefs>
     <ds:schemaRef ds:uri="http://schemas.microsoft.com/office/2006/metadata/contentType"/>
@@ -6977,18 +6655,27 @@
 </ds:datastoreItem>
 </file>
 
+<file path=customXml/itemProps2.xml><?xml version="1.0" encoding="utf-8"?>
+<ds:datastoreItem xmlns:ds="http://schemas.openxmlformats.org/officeDocument/2006/customXml" ds:itemID="{4683FDA3-B0D4-46E0-AFC6-EDC4359CD05A}">
+  <ds:schemaRefs>
+    <ds:schemaRef ds:uri="http://schemas.microsoft.com/office/2006/metadata/properties"/>
+    <ds:schemaRef ds:uri="http://schemas.microsoft.com/office/infopath/2007/PartnerControls"/>
+  </ds:schemaRefs>
+</ds:datastoreItem>
+</file>
+
 <file path=customXml/itemProps3.xml><?xml version="1.0" encoding="utf-8"?>
+<ds:datastoreItem xmlns:ds="http://schemas.openxmlformats.org/officeDocument/2006/customXml" ds:itemID="{6B4C798F-2236-4369-94C9-52A7572D84D5}">
+  <ds:schemaRefs>
+    <ds:schemaRef ds:uri="http://schemas.openxmlformats.org/officeDocument/2006/bibliography"/>
+  </ds:schemaRefs>
+</ds:datastoreItem>
+</file>
+
+<file path=customXml/itemProps4.xml><?xml version="1.0" encoding="utf-8"?>
 <ds:datastoreItem xmlns:ds="http://schemas.openxmlformats.org/officeDocument/2006/customXml" ds:itemID="{8A0FDBBF-7B20-4961-8DC8-19394652E411}">
   <ds:schemaRefs>
     <ds:schemaRef ds:uri="http://schemas.microsoft.com/sharepoint/v3/contenttype/forms"/>
   </ds:schemaRefs>
 </ds:datastoreItem>
-</file>
-
-<file path=customXml/itemProps4.xml><?xml version="1.0" encoding="utf-8"?>
-<ds:datastoreItem xmlns:ds="http://schemas.openxmlformats.org/officeDocument/2006/customXml" ds:itemID="{6B4C798F-2236-4369-94C9-52A7572D84D5}">
-  <ds:schemaRefs>
-    <ds:schemaRef ds:uri="http://schemas.openxmlformats.org/officeDocument/2006/bibliography"/>
-  </ds:schemaRefs>
-</ds:datastoreItem>
 </file>
</xml_diff>

<commit_message>
vault backup: 2023-11-08 22:16:06
</commit_message>
<xml_diff>
--- a/Resumes & Documents/Resume(2)_JeremyManiago_Fall2023.docx
+++ b/Resumes & Documents/Resume(2)_JeremyManiago_Fall2023.docx
@@ -2211,7 +2211,7 @@
           <w:sz w:val="20"/>
           <w:szCs w:val="20"/>
         </w:rPr>
-        <w:t>Conceptualized and</w:t>
+        <w:t>Conceptualized</w:t>
       </w:r>
       <w:r>
         <w:rPr>
@@ -2229,7 +2229,70 @@
           <w:sz w:val="20"/>
           <w:szCs w:val="20"/>
         </w:rPr>
-        <w:t>a cooling chamber with variable temperature control below 0 degrees Celsius to prevent supercooled droplets from crystallizing during testing.</w:t>
+        <w:t>a cooling chamber t</w:t>
+      </w:r>
+      <w:r>
+        <w:rPr>
+          <w:rFonts w:ascii="Arial" w:hAnsi="Arial" w:cs="Arial"/>
+          <w:color w:val="000000"/>
+          <w:sz w:val="20"/>
+          <w:szCs w:val="20"/>
+        </w:rPr>
+        <w:t>hat will</w:t>
+      </w:r>
+      <w:r>
+        <w:rPr>
+          <w:rFonts w:ascii="Arial" w:hAnsi="Arial" w:cs="Arial"/>
+          <w:color w:val="000000"/>
+          <w:sz w:val="20"/>
+          <w:szCs w:val="20"/>
+        </w:rPr>
+        <w:t xml:space="preserve"> </w:t>
+      </w:r>
+      <w:r>
+        <w:rPr>
+          <w:rFonts w:ascii="Arial" w:hAnsi="Arial" w:cs="Arial"/>
+          <w:color w:val="000000"/>
+          <w:sz w:val="20"/>
+          <w:szCs w:val="20"/>
+        </w:rPr>
+        <w:t xml:space="preserve">maintain generated water </w:t>
+      </w:r>
+      <w:r>
+        <w:rPr>
+          <w:rFonts w:ascii="Arial" w:hAnsi="Arial" w:cs="Arial"/>
+          <w:color w:val="000000"/>
+          <w:sz w:val="20"/>
+          <w:szCs w:val="20"/>
+        </w:rPr>
+        <w:t xml:space="preserve">droplets </w:t>
+      </w:r>
+      <w:r>
+        <w:rPr>
+          <w:rFonts w:ascii="Arial" w:hAnsi="Arial" w:cs="Arial"/>
+          <w:color w:val="000000"/>
+          <w:sz w:val="20"/>
+          <w:szCs w:val="20"/>
+        </w:rPr>
+        <w:t xml:space="preserve">at a supercooled liquid state which will aid in research topics relating to additive manufacturing and shock-droplet interactions </w:t>
+      </w:r>
+      <w:r>
+        <w:rPr>
+          <w:rFonts w:ascii="Arial" w:hAnsi="Arial" w:cs="Arial"/>
+          <w:color w:val="000000"/>
+          <w:sz w:val="20"/>
+          <w:szCs w:val="20"/>
+        </w:rPr>
+        <w:t>on</w:t>
+      </w:r>
+      <w:r>
+        <w:rPr>
+          <w:rFonts w:ascii="Arial" w:hAnsi="Arial" w:cs="Arial"/>
+          <w:color w:val="000000"/>
+          <w:sz w:val="20"/>
+          <w:szCs w:val="20"/>
+        </w:rPr>
+        <w:t xml:space="preserve"> airfoils</w:t>
       </w:r>
     </w:p>
     <w:p>
@@ -6618,9 +6681,12 @@
 </file>
 
 <file path=customXml/item2.xml><?xml version="1.0" encoding="utf-8"?>
-<p:properties xmlns:p="http://schemas.microsoft.com/office/2006/metadata/properties" xmlns:xsi="http://www.w3.org/2001/XMLSchema-instance" xmlns:pc="http://schemas.microsoft.com/office/infopath/2007/PartnerControls">
-  <documentManagement/>
-</p:properties>
+<?mso-contentType ?>
+<FormTemplates xmlns="http://schemas.microsoft.com/sharepoint/v3/contenttype/forms">
+  <Display>DocumentLibraryForm</Display>
+  <Edit>DocumentLibraryForm</Edit>
+  <New>DocumentLibraryForm</New>
+</FormTemplates>
 </file>
 
 <file path=customXml/item3.xml><?xml version="1.0" encoding="utf-8"?>
@@ -6628,12 +6694,9 @@
 </file>
 
 <file path=customXml/item4.xml><?xml version="1.0" encoding="utf-8"?>
-<?mso-contentType ?>
-<FormTemplates xmlns="http://schemas.microsoft.com/sharepoint/v3/contenttype/forms">
-  <Display>DocumentLibraryForm</Display>
-  <Edit>DocumentLibraryForm</Edit>
-  <New>DocumentLibraryForm</New>
-</FormTemplates>
+<p:properties xmlns:p="http://schemas.microsoft.com/office/2006/metadata/properties" xmlns:xsi="http://www.w3.org/2001/XMLSchema-instance" xmlns:pc="http://schemas.microsoft.com/office/infopath/2007/PartnerControls">
+  <documentManagement/>
+</p:properties>
 </file>
 
 <file path=customXml/itemProps1.xml><?xml version="1.0" encoding="utf-8"?>
@@ -6656,10 +6719,9 @@
 </file>
 
 <file path=customXml/itemProps2.xml><?xml version="1.0" encoding="utf-8"?>
-<ds:datastoreItem xmlns:ds="http://schemas.openxmlformats.org/officeDocument/2006/customXml" ds:itemID="{4683FDA3-B0D4-46E0-AFC6-EDC4359CD05A}">
+<ds:datastoreItem xmlns:ds="http://schemas.openxmlformats.org/officeDocument/2006/customXml" ds:itemID="{8A0FDBBF-7B20-4961-8DC8-19394652E411}">
   <ds:schemaRefs>
-    <ds:schemaRef ds:uri="http://schemas.microsoft.com/office/2006/metadata/properties"/>
-    <ds:schemaRef ds:uri="http://schemas.microsoft.com/office/infopath/2007/PartnerControls"/>
+    <ds:schemaRef ds:uri="http://schemas.microsoft.com/sharepoint/v3/contenttype/forms"/>
   </ds:schemaRefs>
 </ds:datastoreItem>
 </file>
@@ -6673,9 +6735,10 @@
 </file>
 
 <file path=customXml/itemProps4.xml><?xml version="1.0" encoding="utf-8"?>
-<ds:datastoreItem xmlns:ds="http://schemas.openxmlformats.org/officeDocument/2006/customXml" ds:itemID="{8A0FDBBF-7B20-4961-8DC8-19394652E411}">
+<ds:datastoreItem xmlns:ds="http://schemas.openxmlformats.org/officeDocument/2006/customXml" ds:itemID="{4683FDA3-B0D4-46E0-AFC6-EDC4359CD05A}">
   <ds:schemaRefs>
-    <ds:schemaRef ds:uri="http://schemas.microsoft.com/sharepoint/v3/contenttype/forms"/>
+    <ds:schemaRef ds:uri="http://schemas.microsoft.com/office/2006/metadata/properties"/>
+    <ds:schemaRef ds:uri="http://schemas.microsoft.com/office/infopath/2007/PartnerControls"/>
   </ds:schemaRefs>
 </ds:datastoreItem>
 </file>
</xml_diff>

<commit_message>
vault backup: 2023-12-06 12:47:01
</commit_message>
<xml_diff>
--- a/Resumes & Documents/Resume(2)_JeremyManiago_Fall2023.docx
+++ b/Resumes & Documents/Resume(2)_JeremyManiago_Fall2023.docx
@@ -975,17 +975,15 @@
         </w:rPr>
         <w:t xml:space="preserve">3D modeling, Flow Simulation, Finite Element Analysis), </w:t>
       </w:r>
-      <w:proofErr w:type="spellStart"/>
-      <w:r>
-        <w:rPr>
-          <w:rFonts w:ascii="Arial" w:hAnsi="Arial" w:cs="Arial"/>
-          <w:color w:val="000000"/>
-          <w:sz w:val="20"/>
-          <w:szCs w:val="20"/>
-        </w:rPr>
-        <w:t>OnShape</w:t>
-      </w:r>
-      <w:proofErr w:type="spellEnd"/>
+      <w:r>
+        <w:rPr>
+          <w:rFonts w:ascii="Arial" w:hAnsi="Arial" w:cs="Arial"/>
+          <w:color w:val="000000"/>
+          <w:sz w:val="20"/>
+          <w:szCs w:val="20"/>
+        </w:rPr>
+        <w:t>ANSYS Fluent</w:t>
+      </w:r>
       <w:r>
         <w:rPr>
           <w:rFonts w:ascii="Arial" w:hAnsi="Arial" w:cs="Arial"/>
@@ -994,15 +992,6 @@
           <w:szCs w:val="20"/>
         </w:rPr>
         <w:t xml:space="preserve">, </w:t>
-      </w:r>
-      <w:r>
-        <w:rPr>
-          <w:rFonts w:ascii="Arial" w:hAnsi="Arial" w:cs="Arial"/>
-          <w:color w:val="000000"/>
-          <w:sz w:val="20"/>
-          <w:szCs w:val="20"/>
-        </w:rPr>
-        <w:t xml:space="preserve">AutoCAD, </w:t>
       </w:r>
       <w:r>
         <w:rPr>
@@ -6496,6 +6485,25 @@
 </file>
 
 <file path=customXml/item1.xml><?xml version="1.0" encoding="utf-8"?>
+<p:properties xmlns:p="http://schemas.microsoft.com/office/2006/metadata/properties" xmlns:xsi="http://www.w3.org/2001/XMLSchema-instance" xmlns:pc="http://schemas.microsoft.com/office/infopath/2007/PartnerControls">
+  <documentManagement/>
+</p:properties>
+</file>
+
+<file path=customXml/item2.xml><?xml version="1.0" encoding="utf-8"?>
+<b:Sources xmlns:b="http://schemas.openxmlformats.org/officeDocument/2006/bibliography" xmlns="http://schemas.openxmlformats.org/officeDocument/2006/bibliography" SelectedStyle="\APASixthEditionOfficeOnline.xsl" StyleName="APA" Version="6"/>
+</file>
+
+<file path=customXml/item3.xml><?xml version="1.0" encoding="utf-8"?>
+<?mso-contentType ?>
+<FormTemplates xmlns="http://schemas.microsoft.com/sharepoint/v3/contenttype/forms">
+  <Display>DocumentLibraryForm</Display>
+  <Edit>DocumentLibraryForm</Edit>
+  <New>DocumentLibraryForm</New>
+</FormTemplates>
+</file>
+
+<file path=customXml/item4.xml><?xml version="1.0" encoding="utf-8"?>
 <ct:contentTypeSchema xmlns:ct="http://schemas.microsoft.com/office/2006/metadata/contentType" xmlns:ma="http://schemas.microsoft.com/office/2006/metadata/properties/metaAttributes" ct:_="" ma:_="" ma:contentTypeName="Document" ma:contentTypeID="0x010100EFBE6572CC1F704BACA930A05847CBEE" ma:contentTypeVersion="7" ma:contentTypeDescription="Create a new document." ma:contentTypeScope="" ma:versionID="af765f61370aaf1dade7fba15ab5033d">
   <xsd:schema xmlns:xsd="http://www.w3.org/2001/XMLSchema" xmlns:xs="http://www.w3.org/2001/XMLSchema" xmlns:p="http://schemas.microsoft.com/office/2006/metadata/properties" xmlns:ns3="91bb7543-5a79-4c28-9c8f-3e3ce0a73ca7" xmlns:ns4="daf18a47-7779-4220-b6bf-8a27b9e00709" targetNamespace="http://schemas.microsoft.com/office/2006/metadata/properties" ma:root="true" ma:fieldsID="abea4db8484141d44bd49b2104cd20aa" ns3:_="" ns4:_="">
     <xsd:import namespace="91bb7543-5a79-4c28-9c8f-3e3ce0a73ca7"/>
@@ -6680,26 +6688,32 @@
 </ct:contentTypeSchema>
 </file>
 
-<file path=customXml/item2.xml><?xml version="1.0" encoding="utf-8"?>
-<?mso-contentType ?>
-<FormTemplates xmlns="http://schemas.microsoft.com/sharepoint/v3/contenttype/forms">
-  <Display>DocumentLibraryForm</Display>
-  <Edit>DocumentLibraryForm</Edit>
-  <New>DocumentLibraryForm</New>
-</FormTemplates>
+<file path=customXml/itemProps1.xml><?xml version="1.0" encoding="utf-8"?>
+<ds:datastoreItem xmlns:ds="http://schemas.openxmlformats.org/officeDocument/2006/customXml" ds:itemID="{4683FDA3-B0D4-46E0-AFC6-EDC4359CD05A}">
+  <ds:schemaRefs>
+    <ds:schemaRef ds:uri="http://schemas.microsoft.com/office/2006/metadata/properties"/>
+    <ds:schemaRef ds:uri="http://schemas.microsoft.com/office/infopath/2007/PartnerControls"/>
+  </ds:schemaRefs>
+</ds:datastoreItem>
 </file>
 
-<file path=customXml/item3.xml><?xml version="1.0" encoding="utf-8"?>
-<b:Sources xmlns:b="http://schemas.openxmlformats.org/officeDocument/2006/bibliography" xmlns="http://schemas.openxmlformats.org/officeDocument/2006/bibliography" SelectedStyle="\APASixthEditionOfficeOnline.xsl" StyleName="APA" Version="6"/>
+<file path=customXml/itemProps2.xml><?xml version="1.0" encoding="utf-8"?>
+<ds:datastoreItem xmlns:ds="http://schemas.openxmlformats.org/officeDocument/2006/customXml" ds:itemID="{6B4C798F-2236-4369-94C9-52A7572D84D5}">
+  <ds:schemaRefs>
+    <ds:schemaRef ds:uri="http://schemas.openxmlformats.org/officeDocument/2006/bibliography"/>
+  </ds:schemaRefs>
+</ds:datastoreItem>
 </file>
 
-<file path=customXml/item4.xml><?xml version="1.0" encoding="utf-8"?>
-<p:properties xmlns:p="http://schemas.microsoft.com/office/2006/metadata/properties" xmlns:xsi="http://www.w3.org/2001/XMLSchema-instance" xmlns:pc="http://schemas.microsoft.com/office/infopath/2007/PartnerControls">
-  <documentManagement/>
-</p:properties>
+<file path=customXml/itemProps3.xml><?xml version="1.0" encoding="utf-8"?>
+<ds:datastoreItem xmlns:ds="http://schemas.openxmlformats.org/officeDocument/2006/customXml" ds:itemID="{8A0FDBBF-7B20-4961-8DC8-19394652E411}">
+  <ds:schemaRefs>
+    <ds:schemaRef ds:uri="http://schemas.microsoft.com/sharepoint/v3/contenttype/forms"/>
+  </ds:schemaRefs>
+</ds:datastoreItem>
 </file>
 
-<file path=customXml/itemProps1.xml><?xml version="1.0" encoding="utf-8"?>
+<file path=customXml/itemProps4.xml><?xml version="1.0" encoding="utf-8"?>
 <ds:datastoreItem xmlns:ds="http://schemas.openxmlformats.org/officeDocument/2006/customXml" ds:itemID="{F7508C3B-0B63-404F-8AE5-D7F6278FA436}">
   <ds:schemaRefs>
     <ds:schemaRef ds:uri="http://schemas.microsoft.com/office/2006/metadata/contentType"/>
@@ -6716,29 +6730,4 @@
     <ds:schemaRef ds:uri="http://schemas.microsoft.com/internal/obd"/>
   </ds:schemaRefs>
 </ds:datastoreItem>
-</file>
-
-<file path=customXml/itemProps2.xml><?xml version="1.0" encoding="utf-8"?>
-<ds:datastoreItem xmlns:ds="http://schemas.openxmlformats.org/officeDocument/2006/customXml" ds:itemID="{8A0FDBBF-7B20-4961-8DC8-19394652E411}">
-  <ds:schemaRefs>
-    <ds:schemaRef ds:uri="http://schemas.microsoft.com/sharepoint/v3/contenttype/forms"/>
-  </ds:schemaRefs>
-</ds:datastoreItem>
-</file>
-
-<file path=customXml/itemProps3.xml><?xml version="1.0" encoding="utf-8"?>
-<ds:datastoreItem xmlns:ds="http://schemas.openxmlformats.org/officeDocument/2006/customXml" ds:itemID="{6B4C798F-2236-4369-94C9-52A7572D84D5}">
-  <ds:schemaRefs>
-    <ds:schemaRef ds:uri="http://schemas.openxmlformats.org/officeDocument/2006/bibliography"/>
-  </ds:schemaRefs>
-</ds:datastoreItem>
-</file>
-
-<file path=customXml/itemProps4.xml><?xml version="1.0" encoding="utf-8"?>
-<ds:datastoreItem xmlns:ds="http://schemas.openxmlformats.org/officeDocument/2006/customXml" ds:itemID="{4683FDA3-B0D4-46E0-AFC6-EDC4359CD05A}">
-  <ds:schemaRefs>
-    <ds:schemaRef ds:uri="http://schemas.microsoft.com/office/2006/metadata/properties"/>
-    <ds:schemaRef ds:uri="http://schemas.microsoft.com/office/infopath/2007/PartnerControls"/>
-  </ds:schemaRefs>
-</ds:datastoreItem>
 </file>
</xml_diff>

<commit_message>
vault backup: 2024-02-01 22:53:43
</commit_message>
<xml_diff>
--- a/Resumes & Documents/Resume(2)_JeremyManiago_Fall2023.docx
+++ b/Resumes & Documents/Resume(2)_JeremyManiago_Fall2023.docx
@@ -461,16 +461,16 @@
           <w:sz w:val="20"/>
           <w:szCs w:val="20"/>
         </w:rPr>
-        <w:t xml:space="preserve"> Cumulative GPA: 3.7</w:t>
-      </w:r>
-      <w:r>
-        <w:rPr>
-          <w:rFonts w:ascii="Arial" w:hAnsi="Arial" w:cs="Arial"/>
-          <w:color w:val="000000"/>
-          <w:sz w:val="20"/>
-          <w:szCs w:val="20"/>
-        </w:rPr>
-        <w:t>9</w:t>
+        <w:t xml:space="preserve"> Cumulative GPA: 3.</w:t>
+      </w:r>
+      <w:r>
+        <w:rPr>
+          <w:rFonts w:ascii="Arial" w:hAnsi="Arial" w:cs="Arial"/>
+          <w:color w:val="000000"/>
+          <w:sz w:val="20"/>
+          <w:szCs w:val="20"/>
+        </w:rPr>
+        <w:t>80</w:t>
       </w:r>
     </w:p>
     <w:p>
@@ -538,6 +538,15 @@
           <w:sz w:val="20"/>
           <w:szCs w:val="20"/>
         </w:rPr>
+        <w:t xml:space="preserve">Aerodynamic Design, Thermal Hydraulics </w:t>
+      </w:r>
+      <w:r>
+        <w:rPr>
+          <w:rFonts w:ascii="Arial" w:hAnsi="Arial" w:cs="Arial"/>
+          <w:color w:val="000000"/>
+          <w:sz w:val="20"/>
+          <w:szCs w:val="20"/>
+        </w:rPr>
         <w:t xml:space="preserve">Advanced </w:t>
       </w:r>
       <w:r>
@@ -709,15 +718,6 @@
           <w:sz w:val="20"/>
           <w:szCs w:val="20"/>
         </w:rPr>
-        <w:t xml:space="preserve">System Dynamics &amp; Control, </w:t>
-      </w:r>
-      <w:r>
-        <w:rPr>
-          <w:rFonts w:ascii="Arial" w:hAnsi="Arial" w:cs="Arial"/>
-          <w:color w:val="000000"/>
-          <w:sz w:val="20"/>
-          <w:szCs w:val="20"/>
-        </w:rPr>
         <w:t>Numerical Methods</w:t>
       </w:r>
       <w:r>
@@ -728,33 +728,6 @@
           <w:szCs w:val="20"/>
         </w:rPr>
         <w:t xml:space="preserve"> in Engineering</w:t>
-      </w:r>
-      <w:r>
-        <w:rPr>
-          <w:rFonts w:ascii="Arial" w:hAnsi="Arial" w:cs="Arial"/>
-          <w:color w:val="000000"/>
-          <w:sz w:val="20"/>
-          <w:szCs w:val="20"/>
-        </w:rPr>
-        <w:t>,</w:t>
-      </w:r>
-      <w:r>
-        <w:rPr>
-          <w:rFonts w:ascii="Arial" w:hAnsi="Arial" w:cs="Arial"/>
-          <w:color w:val="000000"/>
-          <w:sz w:val="20"/>
-          <w:szCs w:val="20"/>
-        </w:rPr>
-        <w:t xml:space="preserve"> </w:t>
-      </w:r>
-      <w:r>
-        <w:rPr>
-          <w:rFonts w:ascii="Arial" w:hAnsi="Arial" w:cs="Arial"/>
-          <w:color w:val="000000"/>
-          <w:sz w:val="20"/>
-          <w:szCs w:val="20"/>
-        </w:rPr>
-        <w:t>Differential Equations</w:t>
       </w:r>
     </w:p>
     <w:p>
@@ -973,7 +946,25 @@
           <w:sz w:val="20"/>
           <w:szCs w:val="20"/>
         </w:rPr>
-        <w:t xml:space="preserve">3D modeling, Flow Simulation, Finite Element Analysis), </w:t>
+        <w:t xml:space="preserve">3D modeling, </w:t>
+      </w:r>
+      <w:r>
+        <w:rPr>
+          <w:rFonts w:ascii="Arial" w:hAnsi="Arial" w:cs="Arial"/>
+          <w:color w:val="000000"/>
+          <w:sz w:val="20"/>
+          <w:szCs w:val="20"/>
+        </w:rPr>
+        <w:t>CFD, Finite Element Analysis</w:t>
+      </w:r>
+      <w:r>
+        <w:rPr>
+          <w:rFonts w:ascii="Arial" w:hAnsi="Arial" w:cs="Arial"/>
+          <w:color w:val="000000"/>
+          <w:sz w:val="20"/>
+          <w:szCs w:val="20"/>
+        </w:rPr>
+        <w:t xml:space="preserve">), </w:t>
       </w:r>
       <w:r>
         <w:rPr>
@@ -1029,6 +1020,26 @@
         </w:rPr>
         <w:t>Microsoft Office</w:t>
       </w:r>
+      <w:r>
+        <w:rPr>
+          <w:rFonts w:ascii="Arial" w:hAnsi="Arial" w:cs="Arial"/>
+          <w:color w:val="000000"/>
+          <w:sz w:val="20"/>
+          <w:szCs w:val="20"/>
+        </w:rPr>
+        <w:t xml:space="preserve">, </w:t>
+      </w:r>
+      <w:proofErr w:type="spellStart"/>
+      <w:r>
+        <w:rPr>
+          <w:rFonts w:ascii="Arial" w:hAnsi="Arial" w:cs="Arial"/>
+          <w:color w:val="000000"/>
+          <w:sz w:val="20"/>
+          <w:szCs w:val="20"/>
+        </w:rPr>
+        <w:t>OnShape</w:t>
+      </w:r>
+      <w:proofErr w:type="spellEnd"/>
     </w:p>
     <w:p>
       <w:pPr>
@@ -1184,34 +1195,7 @@
           <w:sz w:val="20"/>
           <w:szCs w:val="20"/>
         </w:rPr>
-        <w:t>3D printing,</w:t>
-      </w:r>
-      <w:r>
-        <w:rPr>
-          <w:rFonts w:ascii="Arial" w:hAnsi="Arial" w:cs="Arial"/>
-          <w:color w:val="000000"/>
-          <w:sz w:val="20"/>
-          <w:szCs w:val="20"/>
-        </w:rPr>
-        <w:t xml:space="preserve"> </w:t>
-      </w:r>
-      <w:r>
-        <w:rPr>
-          <w:rFonts w:ascii="Arial" w:hAnsi="Arial" w:cs="Arial"/>
-          <w:color w:val="000000"/>
-          <w:sz w:val="20"/>
-          <w:szCs w:val="20"/>
-        </w:rPr>
-        <w:t>a</w:t>
-      </w:r>
-      <w:r>
-        <w:rPr>
-          <w:rFonts w:ascii="Arial" w:hAnsi="Arial" w:cs="Arial"/>
-          <w:color w:val="000000"/>
-          <w:sz w:val="20"/>
-          <w:szCs w:val="20"/>
-        </w:rPr>
-        <w:t>ssembly of robots and structures</w:t>
+        <w:t>3D printing</w:t>
       </w:r>
       <w:r>
         <w:rPr>
@@ -1239,6 +1223,24 @@
           <w:szCs w:val="20"/>
         </w:rPr>
         <w:t>aterial testing, mechatronics sensors</w:t>
+      </w:r>
+      <w:r>
+        <w:rPr>
+          <w:rFonts w:ascii="Arial" w:hAnsi="Arial" w:cs="Arial"/>
+          <w:color w:val="000000"/>
+          <w:sz w:val="20"/>
+          <w:szCs w:val="20"/>
+        </w:rPr>
+        <w:t>,</w:t>
+      </w:r>
+      <w:r>
+        <w:rPr>
+          <w:rFonts w:ascii="Arial" w:hAnsi="Arial" w:cs="Arial"/>
+          <w:color w:val="000000"/>
+          <w:sz w:val="20"/>
+          <w:szCs w:val="20"/>
+        </w:rPr>
+        <w:t xml:space="preserve"> assembly of robots and structures</w:t>
       </w:r>
     </w:p>
     <w:p>
@@ -1537,16 +1539,88 @@
           <w:sz w:val="20"/>
           <w:szCs w:val="20"/>
         </w:rPr>
-        <w:t>Directed our AIAA Aircraft Design Division team by splitting aircraft design into subsections of aerodynamics, structures, and payloads design while assigning research tasks accordingly to improve design habits</w:t>
-      </w:r>
-      <w:r>
-        <w:rPr>
-          <w:rFonts w:ascii="Arial" w:hAnsi="Arial" w:cs="Arial"/>
-          <w:color w:val="000000"/>
-          <w:sz w:val="20"/>
-          <w:szCs w:val="20"/>
-        </w:rPr>
-        <w:t xml:space="preserve"> and encourage brainstorming ideas</w:t>
+        <w:t xml:space="preserve">Directed our AIAA Aircraft Design Division team by </w:t>
+      </w:r>
+      <w:r>
+        <w:rPr>
+          <w:rFonts w:ascii="Arial" w:hAnsi="Arial" w:cs="Arial"/>
+          <w:color w:val="000000"/>
+          <w:sz w:val="20"/>
+          <w:szCs w:val="20"/>
+        </w:rPr>
+        <w:t>dividing</w:t>
+      </w:r>
+      <w:r>
+        <w:rPr>
+          <w:rFonts w:ascii="Arial" w:hAnsi="Arial" w:cs="Arial"/>
+          <w:color w:val="000000"/>
+          <w:sz w:val="20"/>
+          <w:szCs w:val="20"/>
+        </w:rPr>
+        <w:t xml:space="preserve"> aircraft design into subsections of aerodynamics, structures, and payloads design</w:t>
+      </w:r>
+      <w:r>
+        <w:rPr>
+          <w:rFonts w:ascii="Arial" w:hAnsi="Arial" w:cs="Arial"/>
+          <w:color w:val="000000"/>
+          <w:sz w:val="20"/>
+          <w:szCs w:val="20"/>
+        </w:rPr>
+        <w:t xml:space="preserve">. Assigned </w:t>
+      </w:r>
+      <w:r>
+        <w:rPr>
+          <w:rFonts w:ascii="Arial" w:hAnsi="Arial" w:cs="Arial"/>
+          <w:color w:val="000000"/>
+          <w:sz w:val="20"/>
+          <w:szCs w:val="20"/>
+        </w:rPr>
+        <w:t xml:space="preserve">research </w:t>
+      </w:r>
+      <w:r>
+        <w:rPr>
+          <w:rFonts w:ascii="Arial" w:hAnsi="Arial" w:cs="Arial"/>
+          <w:color w:val="000000"/>
+          <w:sz w:val="20"/>
+          <w:szCs w:val="20"/>
+        </w:rPr>
+        <w:t xml:space="preserve">and design </w:t>
+      </w:r>
+      <w:r>
+        <w:rPr>
+          <w:rFonts w:ascii="Arial" w:hAnsi="Arial" w:cs="Arial"/>
+          <w:color w:val="000000"/>
+          <w:sz w:val="20"/>
+          <w:szCs w:val="20"/>
+        </w:rPr>
+        <w:t>tasks accordingly</w:t>
+      </w:r>
+      <w:r>
+        <w:rPr>
+          <w:rFonts w:ascii="Arial" w:hAnsi="Arial" w:cs="Arial"/>
+          <w:color w:val="000000"/>
+          <w:sz w:val="20"/>
+          <w:szCs w:val="20"/>
+        </w:rPr>
+        <w:t xml:space="preserve"> to encourage development of </w:t>
+      </w:r>
+      <w:r>
+        <w:rPr>
+          <w:rFonts w:ascii="Arial" w:hAnsi="Arial" w:cs="Arial"/>
+          <w:color w:val="000000"/>
+          <w:sz w:val="20"/>
+          <w:szCs w:val="20"/>
+        </w:rPr>
+        <w:t xml:space="preserve">healthy </w:t>
+      </w:r>
+      <w:r>
+        <w:rPr>
+          <w:rFonts w:ascii="Arial" w:hAnsi="Arial" w:cs="Arial"/>
+          <w:color w:val="000000"/>
+          <w:sz w:val="20"/>
+          <w:szCs w:val="20"/>
+        </w:rPr>
+        <w:t>design habits</w:t>
       </w:r>
       <w:r>
         <w:rPr>
@@ -1581,25 +1655,16 @@
           <w:sz w:val="20"/>
           <w:szCs w:val="20"/>
         </w:rPr>
-        <w:t>Trained new AIAA members by exposing</w:t>
-      </w:r>
-      <w:r>
-        <w:rPr>
-          <w:rFonts w:ascii="Arial" w:hAnsi="Arial" w:cs="Arial"/>
-          <w:color w:val="000000"/>
-          <w:sz w:val="20"/>
-          <w:szCs w:val="20"/>
-        </w:rPr>
-        <w:t xml:space="preserve"> them to</w:t>
-      </w:r>
-      <w:r>
-        <w:rPr>
-          <w:rFonts w:ascii="Arial" w:hAnsi="Arial" w:cs="Arial"/>
-          <w:color w:val="000000"/>
-          <w:sz w:val="20"/>
-          <w:szCs w:val="20"/>
-        </w:rPr>
-        <w:t xml:space="preserve"> 3D CAD modelling software such as SolidWorks &amp; </w:t>
+        <w:t xml:space="preserve">Trained new AIAA members </w:t>
+      </w:r>
+      <w:r>
+        <w:rPr>
+          <w:rFonts w:ascii="Arial" w:hAnsi="Arial" w:cs="Arial"/>
+          <w:color w:val="000000"/>
+          <w:sz w:val="20"/>
+          <w:szCs w:val="20"/>
+        </w:rPr>
+        <w:t xml:space="preserve">in 3D CAD modelling within </w:t>
       </w:r>
       <w:proofErr w:type="spellStart"/>
       <w:r>
@@ -1609,7 +1674,7 @@
           <w:sz w:val="20"/>
           <w:szCs w:val="20"/>
         </w:rPr>
-        <w:t>OnShape</w:t>
+        <w:t>Solidworks</w:t>
       </w:r>
       <w:proofErr w:type="spellEnd"/>
       <w:r>
@@ -1619,7 +1684,27 @@
           <w:sz w:val="20"/>
           <w:szCs w:val="20"/>
         </w:rPr>
-        <w:t xml:space="preserve"> and by holding workshops in CAD and CFD.</w:t>
+        <w:t xml:space="preserve"> and </w:t>
+      </w:r>
+      <w:proofErr w:type="spellStart"/>
+      <w:r>
+        <w:rPr>
+          <w:rFonts w:ascii="Arial" w:hAnsi="Arial" w:cs="Arial"/>
+          <w:color w:val="000000"/>
+          <w:sz w:val="20"/>
+          <w:szCs w:val="20"/>
+        </w:rPr>
+        <w:t>Onshape</w:t>
+      </w:r>
+      <w:proofErr w:type="spellEnd"/>
+      <w:r>
+        <w:rPr>
+          <w:rFonts w:ascii="Arial" w:hAnsi="Arial" w:cs="Arial"/>
+          <w:color w:val="000000"/>
+          <w:sz w:val="20"/>
+          <w:szCs w:val="20"/>
+        </w:rPr>
+        <w:t>. Introduced members to fundamental aircraft design concepts alongside Computation Fluid Dynamics and Finite Element Analysis through workshops.</w:t>
       </w:r>
     </w:p>
     <w:p>
@@ -2227,25 +2312,25 @@
           <w:sz w:val="20"/>
           <w:szCs w:val="20"/>
         </w:rPr>
-        <w:t>hat will</w:t>
-      </w:r>
-      <w:r>
-        <w:rPr>
-          <w:rFonts w:ascii="Arial" w:hAnsi="Arial" w:cs="Arial"/>
-          <w:color w:val="000000"/>
-          <w:sz w:val="20"/>
-          <w:szCs w:val="20"/>
-        </w:rPr>
-        <w:t xml:space="preserve"> </w:t>
-      </w:r>
-      <w:r>
-        <w:rPr>
-          <w:rFonts w:ascii="Arial" w:hAnsi="Arial" w:cs="Arial"/>
-          <w:color w:val="000000"/>
-          <w:sz w:val="20"/>
-          <w:szCs w:val="20"/>
-        </w:rPr>
-        <w:t xml:space="preserve">maintain generated water </w:t>
+        <w:t xml:space="preserve">hat </w:t>
+      </w:r>
+      <w:r>
+        <w:rPr>
+          <w:rFonts w:ascii="Arial" w:hAnsi="Arial" w:cs="Arial"/>
+          <w:color w:val="000000"/>
+          <w:sz w:val="20"/>
+          <w:szCs w:val="20"/>
+        </w:rPr>
+        <w:t>maintains</w:t>
+      </w:r>
+      <w:r>
+        <w:rPr>
+          <w:rFonts w:ascii="Arial" w:hAnsi="Arial" w:cs="Arial"/>
+          <w:color w:val="000000"/>
+          <w:sz w:val="20"/>
+          <w:szCs w:val="20"/>
+        </w:rPr>
+        <w:t xml:space="preserve"> generated water </w:t>
       </w:r>
       <w:r>
         <w:rPr>
@@ -2263,7 +2348,43 @@
           <w:sz w:val="20"/>
           <w:szCs w:val="20"/>
         </w:rPr>
-        <w:t xml:space="preserve">at a supercooled liquid state which will aid in research topics relating to additive manufacturing and shock-droplet interactions </w:t>
+        <w:t>at a supercooled liquid state which</w:t>
+      </w:r>
+      <w:r>
+        <w:rPr>
+          <w:rFonts w:ascii="Arial" w:hAnsi="Arial" w:cs="Arial"/>
+          <w:color w:val="000000"/>
+          <w:sz w:val="20"/>
+          <w:szCs w:val="20"/>
+        </w:rPr>
+        <w:t xml:space="preserve">, </w:t>
+      </w:r>
+      <w:r>
+        <w:rPr>
+          <w:rFonts w:ascii="Arial" w:hAnsi="Arial" w:cs="Arial"/>
+          <w:color w:val="000000"/>
+          <w:sz w:val="20"/>
+          <w:szCs w:val="20"/>
+        </w:rPr>
+        <w:t>aid</w:t>
+      </w:r>
+      <w:r>
+        <w:rPr>
+          <w:rFonts w:ascii="Arial" w:hAnsi="Arial" w:cs="Arial"/>
+          <w:color w:val="000000"/>
+          <w:sz w:val="20"/>
+          <w:szCs w:val="20"/>
+        </w:rPr>
+        <w:t>ing</w:t>
+      </w:r>
+      <w:r>
+        <w:rPr>
+          <w:rFonts w:ascii="Arial" w:hAnsi="Arial" w:cs="Arial"/>
+          <w:color w:val="000000"/>
+          <w:sz w:val="20"/>
+          <w:szCs w:val="20"/>
+        </w:rPr>
+        <w:t xml:space="preserve"> in research topics relating to additive manufacturing and shock-droplet interactions </w:t>
       </w:r>
       <w:r>
         <w:rPr>
@@ -2282,6 +2403,15 @@
           <w:szCs w:val="20"/>
         </w:rPr>
         <w:t xml:space="preserve"> airfoils</w:t>
+      </w:r>
+      <w:r>
+        <w:rPr>
+          <w:rFonts w:ascii="Arial" w:hAnsi="Arial" w:cs="Arial"/>
+          <w:color w:val="000000"/>
+          <w:sz w:val="20"/>
+          <w:szCs w:val="20"/>
+        </w:rPr>
+        <w:t>.</w:t>
       </w:r>
     </w:p>
     <w:p>
@@ -2451,6 +2581,15 @@
           <w:szCs w:val="20"/>
         </w:rPr>
         <w:t>cost-effective cooling chamber</w:t>
+      </w:r>
+      <w:r>
+        <w:rPr>
+          <w:rFonts w:ascii="Arial" w:hAnsi="Arial" w:cs="Arial"/>
+          <w:color w:val="000000"/>
+          <w:sz w:val="20"/>
+          <w:szCs w:val="20"/>
+        </w:rPr>
+        <w:t>.</w:t>
       </w:r>
     </w:p>
     <w:p>
@@ -6491,19 +6630,6 @@
 </file>
 
 <file path=customXml/item2.xml><?xml version="1.0" encoding="utf-8"?>
-<b:Sources xmlns:b="http://schemas.openxmlformats.org/officeDocument/2006/bibliography" xmlns="http://schemas.openxmlformats.org/officeDocument/2006/bibliography" SelectedStyle="\APASixthEditionOfficeOnline.xsl" StyleName="APA" Version="6"/>
-</file>
-
-<file path=customXml/item3.xml><?xml version="1.0" encoding="utf-8"?>
-<?mso-contentType ?>
-<FormTemplates xmlns="http://schemas.microsoft.com/sharepoint/v3/contenttype/forms">
-  <Display>DocumentLibraryForm</Display>
-  <Edit>DocumentLibraryForm</Edit>
-  <New>DocumentLibraryForm</New>
-</FormTemplates>
-</file>
-
-<file path=customXml/item4.xml><?xml version="1.0" encoding="utf-8"?>
 <ct:contentTypeSchema xmlns:ct="http://schemas.microsoft.com/office/2006/metadata/contentType" xmlns:ma="http://schemas.microsoft.com/office/2006/metadata/properties/metaAttributes" ct:_="" ma:_="" ma:contentTypeName="Document" ma:contentTypeID="0x010100EFBE6572CC1F704BACA930A05847CBEE" ma:contentTypeVersion="7" ma:contentTypeDescription="Create a new document." ma:contentTypeScope="" ma:versionID="af765f61370aaf1dade7fba15ab5033d">
   <xsd:schema xmlns:xsd="http://www.w3.org/2001/XMLSchema" xmlns:xs="http://www.w3.org/2001/XMLSchema" xmlns:p="http://schemas.microsoft.com/office/2006/metadata/properties" xmlns:ns3="91bb7543-5a79-4c28-9c8f-3e3ce0a73ca7" xmlns:ns4="daf18a47-7779-4220-b6bf-8a27b9e00709" targetNamespace="http://schemas.microsoft.com/office/2006/metadata/properties" ma:root="true" ma:fieldsID="abea4db8484141d44bd49b2104cd20aa" ns3:_="" ns4:_="">
     <xsd:import namespace="91bb7543-5a79-4c28-9c8f-3e3ce0a73ca7"/>
@@ -6688,6 +6814,19 @@
 </ct:contentTypeSchema>
 </file>
 
+<file path=customXml/item3.xml><?xml version="1.0" encoding="utf-8"?>
+<?mso-contentType ?>
+<FormTemplates xmlns="http://schemas.microsoft.com/sharepoint/v3/contenttype/forms">
+  <Display>DocumentLibraryForm</Display>
+  <Edit>DocumentLibraryForm</Edit>
+  <New>DocumentLibraryForm</New>
+</FormTemplates>
+</file>
+
+<file path=customXml/item4.xml><?xml version="1.0" encoding="utf-8"?>
+<b:Sources xmlns:b="http://schemas.openxmlformats.org/officeDocument/2006/bibliography" xmlns="http://schemas.openxmlformats.org/officeDocument/2006/bibliography" SelectedStyle="\APASixthEditionOfficeOnline.xsl" StyleName="APA" Version="6"/>
+</file>
+
 <file path=customXml/itemProps1.xml><?xml version="1.0" encoding="utf-8"?>
 <ds:datastoreItem xmlns:ds="http://schemas.openxmlformats.org/officeDocument/2006/customXml" ds:itemID="{4683FDA3-B0D4-46E0-AFC6-EDC4359CD05A}">
   <ds:schemaRefs>
@@ -6698,22 +6837,6 @@
 </file>
 
 <file path=customXml/itemProps2.xml><?xml version="1.0" encoding="utf-8"?>
-<ds:datastoreItem xmlns:ds="http://schemas.openxmlformats.org/officeDocument/2006/customXml" ds:itemID="{6B4C798F-2236-4369-94C9-52A7572D84D5}">
-  <ds:schemaRefs>
-    <ds:schemaRef ds:uri="http://schemas.openxmlformats.org/officeDocument/2006/bibliography"/>
-  </ds:schemaRefs>
-</ds:datastoreItem>
-</file>
-
-<file path=customXml/itemProps3.xml><?xml version="1.0" encoding="utf-8"?>
-<ds:datastoreItem xmlns:ds="http://schemas.openxmlformats.org/officeDocument/2006/customXml" ds:itemID="{8A0FDBBF-7B20-4961-8DC8-19394652E411}">
-  <ds:schemaRefs>
-    <ds:schemaRef ds:uri="http://schemas.microsoft.com/sharepoint/v3/contenttype/forms"/>
-  </ds:schemaRefs>
-</ds:datastoreItem>
-</file>
-
-<file path=customXml/itemProps4.xml><?xml version="1.0" encoding="utf-8"?>
 <ds:datastoreItem xmlns:ds="http://schemas.openxmlformats.org/officeDocument/2006/customXml" ds:itemID="{F7508C3B-0B63-404F-8AE5-D7F6278FA436}">
   <ds:schemaRefs>
     <ds:schemaRef ds:uri="http://schemas.microsoft.com/office/2006/metadata/contentType"/>
@@ -6730,4 +6853,20 @@
     <ds:schemaRef ds:uri="http://schemas.microsoft.com/internal/obd"/>
   </ds:schemaRefs>
 </ds:datastoreItem>
+</file>
+
+<file path=customXml/itemProps3.xml><?xml version="1.0" encoding="utf-8"?>
+<ds:datastoreItem xmlns:ds="http://schemas.openxmlformats.org/officeDocument/2006/customXml" ds:itemID="{8A0FDBBF-7B20-4961-8DC8-19394652E411}">
+  <ds:schemaRefs>
+    <ds:schemaRef ds:uri="http://schemas.microsoft.com/sharepoint/v3/contenttype/forms"/>
+  </ds:schemaRefs>
+</ds:datastoreItem>
+</file>
+
+<file path=customXml/itemProps4.xml><?xml version="1.0" encoding="utf-8"?>
+<ds:datastoreItem xmlns:ds="http://schemas.openxmlformats.org/officeDocument/2006/customXml" ds:itemID="{6B4C798F-2236-4369-94C9-52A7572D84D5}">
+  <ds:schemaRefs>
+    <ds:schemaRef ds:uri="http://schemas.openxmlformats.org/officeDocument/2006/bibliography"/>
+  </ds:schemaRefs>
+</ds:datastoreItem>
 </file>
</xml_diff>

<commit_message>
vault backup: 2024-02-02 00:06:31
</commit_message>
<xml_diff>
--- a/Resumes & Documents/Resume(2)_JeremyManiago_Fall2023.docx
+++ b/Resumes & Documents/Resume(2)_JeremyManiago_Fall2023.docx
@@ -1027,19 +1027,8 @@
           <w:sz w:val="20"/>
           <w:szCs w:val="20"/>
         </w:rPr>
-        <w:t xml:space="preserve">, </w:t>
-      </w:r>
-      <w:proofErr w:type="spellStart"/>
-      <w:r>
-        <w:rPr>
-          <w:rFonts w:ascii="Arial" w:hAnsi="Arial" w:cs="Arial"/>
-          <w:color w:val="000000"/>
-          <w:sz w:val="20"/>
-          <w:szCs w:val="20"/>
-        </w:rPr>
-        <w:t>OnShape</w:t>
-      </w:r>
-      <w:proofErr w:type="spellEnd"/>
+        <w:t>, OnShape</w:t>
+      </w:r>
     </w:p>
     <w:p>
       <w:pPr>
@@ -1664,47 +1653,7 @@
           <w:sz w:val="20"/>
           <w:szCs w:val="20"/>
         </w:rPr>
-        <w:t xml:space="preserve">in 3D CAD modelling within </w:t>
-      </w:r>
-      <w:proofErr w:type="spellStart"/>
-      <w:r>
-        <w:rPr>
-          <w:rFonts w:ascii="Arial" w:hAnsi="Arial" w:cs="Arial"/>
-          <w:color w:val="000000"/>
-          <w:sz w:val="20"/>
-          <w:szCs w:val="20"/>
-        </w:rPr>
-        <w:t>Solidworks</w:t>
-      </w:r>
-      <w:proofErr w:type="spellEnd"/>
-      <w:r>
-        <w:rPr>
-          <w:rFonts w:ascii="Arial" w:hAnsi="Arial" w:cs="Arial"/>
-          <w:color w:val="000000"/>
-          <w:sz w:val="20"/>
-          <w:szCs w:val="20"/>
-        </w:rPr>
-        <w:t xml:space="preserve"> and </w:t>
-      </w:r>
-      <w:proofErr w:type="spellStart"/>
-      <w:r>
-        <w:rPr>
-          <w:rFonts w:ascii="Arial" w:hAnsi="Arial" w:cs="Arial"/>
-          <w:color w:val="000000"/>
-          <w:sz w:val="20"/>
-          <w:szCs w:val="20"/>
-        </w:rPr>
-        <w:t>Onshape</w:t>
-      </w:r>
-      <w:proofErr w:type="spellEnd"/>
-      <w:r>
-        <w:rPr>
-          <w:rFonts w:ascii="Arial" w:hAnsi="Arial" w:cs="Arial"/>
-          <w:color w:val="000000"/>
-          <w:sz w:val="20"/>
-          <w:szCs w:val="20"/>
-        </w:rPr>
-        <w:t>. Introduced members to fundamental aircraft design concepts alongside Computation Fluid Dynamics and Finite Element Analysis through workshops.</w:t>
+        <w:t>in 3D CAD modelling within Solidworks and Onshape. Introduced members to fundamental aircraft design concepts alongside Computation Fluid Dynamics and Finite Element Analysis through workshops.</w:t>
       </w:r>
     </w:p>
     <w:p>
@@ -2684,7 +2633,27 @@
           <w:sz w:val="20"/>
           <w:szCs w:val="20"/>
         </w:rPr>
-        <w:t xml:space="preserve"> Co-designer</w:t>
+        <w:t xml:space="preserve"> Co-</w:t>
+      </w:r>
+      <w:r>
+        <w:rPr>
+          <w:rStyle w:val="apple-tab-span"/>
+          <w:rFonts w:ascii="Arial" w:hAnsi="Arial" w:cs="Arial"/>
+          <w:color w:val="000000"/>
+          <w:sz w:val="20"/>
+          <w:szCs w:val="20"/>
+        </w:rPr>
+        <w:t>D</w:t>
+      </w:r>
+      <w:r>
+        <w:rPr>
+          <w:rStyle w:val="apple-tab-span"/>
+          <w:rFonts w:ascii="Arial" w:hAnsi="Arial" w:cs="Arial"/>
+          <w:color w:val="000000"/>
+          <w:sz w:val="20"/>
+          <w:szCs w:val="20"/>
+        </w:rPr>
+        <w:t>esigner</w:t>
       </w:r>
       <w:r>
         <w:rPr>
@@ -3110,7 +3079,29 @@
           <w:sz w:val="20"/>
           <w:szCs w:val="20"/>
         </w:rPr>
-        <w:t>Baja SAE car, City College</w:t>
+        <w:t xml:space="preserve">Baja SAE </w:t>
+      </w:r>
+      <w:r>
+        <w:rPr>
+          <w:rFonts w:ascii="Arial" w:hAnsi="Arial" w:cs="Arial"/>
+          <w:b/>
+          <w:bCs/>
+          <w:color w:val="000000"/>
+          <w:sz w:val="20"/>
+          <w:szCs w:val="20"/>
+        </w:rPr>
+        <w:t>C</w:t>
+      </w:r>
+      <w:r>
+        <w:rPr>
+          <w:rFonts w:ascii="Arial" w:hAnsi="Arial" w:cs="Arial"/>
+          <w:b/>
+          <w:bCs/>
+          <w:color w:val="000000"/>
+          <w:sz w:val="20"/>
+          <w:szCs w:val="20"/>
+        </w:rPr>
+        <w:t>ar, City College</w:t>
       </w:r>
       <w:r>
         <w:rPr>
@@ -3120,7 +3111,47 @@
           <w:sz w:val="20"/>
           <w:szCs w:val="20"/>
         </w:rPr>
-        <w:t xml:space="preserve"> | Sophomore Co-designer/manufacturer</w:t>
+        <w:t xml:space="preserve"> | Sophomore Co-</w:t>
+      </w:r>
+      <w:r>
+        <w:rPr>
+          <w:rStyle w:val="apple-tab-span"/>
+          <w:rFonts w:ascii="Arial" w:hAnsi="Arial" w:cs="Arial"/>
+          <w:color w:val="000000"/>
+          <w:sz w:val="20"/>
+          <w:szCs w:val="20"/>
+        </w:rPr>
+        <w:t>D</w:t>
+      </w:r>
+      <w:r>
+        <w:rPr>
+          <w:rStyle w:val="apple-tab-span"/>
+          <w:rFonts w:ascii="Arial" w:hAnsi="Arial" w:cs="Arial"/>
+          <w:color w:val="000000"/>
+          <w:sz w:val="20"/>
+          <w:szCs w:val="20"/>
+        </w:rPr>
+        <w:t>esigner/</w:t>
+      </w:r>
+      <w:r>
+        <w:rPr>
+          <w:rStyle w:val="apple-tab-span"/>
+          <w:rFonts w:ascii="Arial" w:hAnsi="Arial" w:cs="Arial"/>
+          <w:color w:val="000000"/>
+          <w:sz w:val="20"/>
+          <w:szCs w:val="20"/>
+        </w:rPr>
+        <w:t>M</w:t>
+      </w:r>
+      <w:r>
+        <w:rPr>
+          <w:rStyle w:val="apple-tab-span"/>
+          <w:rFonts w:ascii="Arial" w:hAnsi="Arial" w:cs="Arial"/>
+          <w:color w:val="000000"/>
+          <w:sz w:val="20"/>
+          <w:szCs w:val="20"/>
+        </w:rPr>
+        <w:t>anufacturer</w:t>
       </w:r>
       <w:r>
         <w:rPr>

</xml_diff>

<commit_message>
vault backup: 2024-02-03 16:21:14
</commit_message>
<xml_diff>
--- a/Resumes & Documents/Resume(2)_JeremyManiago_Fall2023.docx
+++ b/Resumes & Documents/Resume(2)_JeremyManiago_Fall2023.docx
@@ -335,34 +335,16 @@
           <w:sz w:val="20"/>
           <w:szCs w:val="20"/>
         </w:rPr>
-        <w:t>,</w:t>
-      </w:r>
-      <w:r>
-        <w:rPr>
-          <w:rFonts w:ascii="Arial" w:hAnsi="Arial" w:cs="Arial"/>
-          <w:color w:val="000000"/>
-          <w:sz w:val="20"/>
-          <w:szCs w:val="20"/>
-        </w:rPr>
-        <w:t xml:space="preserve"> </w:t>
-      </w:r>
-      <w:r>
-        <w:rPr>
-          <w:rFonts w:ascii="Arial" w:hAnsi="Arial" w:cs="Arial"/>
-          <w:color w:val="000000"/>
-          <w:sz w:val="20"/>
-          <w:szCs w:val="20"/>
-        </w:rPr>
-        <w:t>Physics</w:t>
-      </w:r>
-      <w:r>
-        <w:rPr>
-          <w:rFonts w:ascii="Arial" w:hAnsi="Arial" w:cs="Arial"/>
-          <w:color w:val="000000"/>
-          <w:sz w:val="20"/>
-          <w:szCs w:val="20"/>
-        </w:rPr>
-        <w:t xml:space="preserve"> Minor </w:t>
+        <w:tab/>
+      </w:r>
+      <w:r>
+        <w:rPr>
+          <w:rFonts w:ascii="Arial" w:hAnsi="Arial" w:cs="Arial"/>
+          <w:color w:val="000000"/>
+          <w:sz w:val="20"/>
+          <w:szCs w:val="20"/>
+        </w:rPr>
+        <w:tab/>
       </w:r>
       <w:r>
         <w:rPr>
@@ -538,7 +520,25 @@
           <w:sz w:val="20"/>
           <w:szCs w:val="20"/>
         </w:rPr>
-        <w:t xml:space="preserve">Aerodynamic Design, Thermal Hydraulics </w:t>
+        <w:t>Aerodynamic Design, Thermal Hydraulics</w:t>
+      </w:r>
+      <w:r>
+        <w:rPr>
+          <w:rFonts w:ascii="Arial" w:hAnsi="Arial" w:cs="Arial"/>
+          <w:color w:val="000000"/>
+          <w:sz w:val="20"/>
+          <w:szCs w:val="20"/>
+        </w:rPr>
+        <w:t>,</w:t>
+      </w:r>
+      <w:r>
+        <w:rPr>
+          <w:rFonts w:ascii="Arial" w:hAnsi="Arial" w:cs="Arial"/>
+          <w:color w:val="000000"/>
+          <w:sz w:val="20"/>
+          <w:szCs w:val="20"/>
+        </w:rPr>
+        <w:t xml:space="preserve"> </w:t>
       </w:r>
       <w:r>
         <w:rPr>
@@ -946,16 +946,34 @@
           <w:sz w:val="20"/>
           <w:szCs w:val="20"/>
         </w:rPr>
-        <w:t xml:space="preserve">3D modeling, </w:t>
-      </w:r>
-      <w:r>
-        <w:rPr>
-          <w:rFonts w:ascii="Arial" w:hAnsi="Arial" w:cs="Arial"/>
-          <w:color w:val="000000"/>
-          <w:sz w:val="20"/>
-          <w:szCs w:val="20"/>
-        </w:rPr>
-        <w:t>CFD, Finite Element Analysis</w:t>
+        <w:t>CAD</w:t>
+      </w:r>
+      <w:r>
+        <w:rPr>
+          <w:rFonts w:ascii="Arial" w:hAnsi="Arial" w:cs="Arial"/>
+          <w:color w:val="000000"/>
+          <w:sz w:val="20"/>
+          <w:szCs w:val="20"/>
+        </w:rPr>
+        <w:t xml:space="preserve">, </w:t>
+      </w:r>
+      <w:r>
+        <w:rPr>
+          <w:rFonts w:ascii="Arial" w:hAnsi="Arial" w:cs="Arial"/>
+          <w:color w:val="000000"/>
+          <w:sz w:val="20"/>
+          <w:szCs w:val="20"/>
+        </w:rPr>
+        <w:t>CFD,</w:t>
+      </w:r>
+      <w:r>
+        <w:rPr>
+          <w:rFonts w:ascii="Arial" w:hAnsi="Arial" w:cs="Arial"/>
+          <w:color w:val="000000"/>
+          <w:sz w:val="20"/>
+          <w:szCs w:val="20"/>
+        </w:rPr>
+        <w:t xml:space="preserve"> FEA</w:t>
       </w:r>
       <w:r>
         <w:rPr>
@@ -1528,97 +1546,77 @@
           <w:sz w:val="20"/>
           <w:szCs w:val="20"/>
         </w:rPr>
-        <w:t xml:space="preserve">Directed our AIAA Aircraft Design Division team by </w:t>
-      </w:r>
-      <w:r>
-        <w:rPr>
-          <w:rFonts w:ascii="Arial" w:hAnsi="Arial" w:cs="Arial"/>
-          <w:color w:val="000000"/>
-          <w:sz w:val="20"/>
-          <w:szCs w:val="20"/>
-        </w:rPr>
-        <w:t>dividing</w:t>
-      </w:r>
-      <w:r>
-        <w:rPr>
-          <w:rFonts w:ascii="Arial" w:hAnsi="Arial" w:cs="Arial"/>
-          <w:color w:val="000000"/>
-          <w:sz w:val="20"/>
-          <w:szCs w:val="20"/>
-        </w:rPr>
-        <w:t xml:space="preserve"> aircraft design into subsections of aerodynamics, structures, and payloads design</w:t>
-      </w:r>
-      <w:r>
-        <w:rPr>
-          <w:rFonts w:ascii="Arial" w:hAnsi="Arial" w:cs="Arial"/>
-          <w:color w:val="000000"/>
-          <w:sz w:val="20"/>
-          <w:szCs w:val="20"/>
-        </w:rPr>
-        <w:t xml:space="preserve">. Assigned </w:t>
-      </w:r>
-      <w:r>
-        <w:rPr>
-          <w:rFonts w:ascii="Arial" w:hAnsi="Arial" w:cs="Arial"/>
-          <w:color w:val="000000"/>
-          <w:sz w:val="20"/>
-          <w:szCs w:val="20"/>
-        </w:rPr>
-        <w:t xml:space="preserve">research </w:t>
-      </w:r>
-      <w:r>
-        <w:rPr>
-          <w:rFonts w:ascii="Arial" w:hAnsi="Arial" w:cs="Arial"/>
-          <w:color w:val="000000"/>
-          <w:sz w:val="20"/>
-          <w:szCs w:val="20"/>
-        </w:rPr>
-        <w:t xml:space="preserve">and design </w:t>
-      </w:r>
-      <w:r>
-        <w:rPr>
-          <w:rFonts w:ascii="Arial" w:hAnsi="Arial" w:cs="Arial"/>
-          <w:color w:val="000000"/>
-          <w:sz w:val="20"/>
-          <w:szCs w:val="20"/>
-        </w:rPr>
-        <w:t>tasks accordingly</w:t>
-      </w:r>
-      <w:r>
-        <w:rPr>
-          <w:rFonts w:ascii="Arial" w:hAnsi="Arial" w:cs="Arial"/>
-          <w:color w:val="000000"/>
-          <w:sz w:val="20"/>
-          <w:szCs w:val="20"/>
-        </w:rPr>
-        <w:t xml:space="preserve"> to encourage development of </w:t>
-      </w:r>
-      <w:r>
-        <w:rPr>
-          <w:rFonts w:ascii="Arial" w:hAnsi="Arial" w:cs="Arial"/>
-          <w:color w:val="000000"/>
-          <w:sz w:val="20"/>
-          <w:szCs w:val="20"/>
-        </w:rPr>
-        <w:t xml:space="preserve">healthy </w:t>
-      </w:r>
-      <w:r>
-        <w:rPr>
-          <w:rFonts w:ascii="Arial" w:hAnsi="Arial" w:cs="Arial"/>
-          <w:color w:val="000000"/>
-          <w:sz w:val="20"/>
-          <w:szCs w:val="20"/>
-        </w:rPr>
-        <w:t>design habits</w:t>
-      </w:r>
-      <w:r>
-        <w:rPr>
-          <w:rFonts w:ascii="Arial" w:hAnsi="Arial" w:cs="Arial"/>
-          <w:color w:val="000000"/>
-          <w:sz w:val="20"/>
-          <w:szCs w:val="20"/>
-        </w:rPr>
-        <w:t>.</w:t>
+        <w:t xml:space="preserve">Directed our AIAA </w:t>
+      </w:r>
+      <w:r>
+        <w:rPr>
+          <w:rFonts w:ascii="Arial" w:hAnsi="Arial" w:cs="Arial"/>
+          <w:color w:val="000000"/>
+          <w:sz w:val="20"/>
+          <w:szCs w:val="20"/>
+        </w:rPr>
+        <w:t>Design Build Fly (DBF) RC plane design through the Aircraft Design Division, which includes the aerodynamics, structures, and payloads sections. Tasks were assigned accordingly based on section concentration.</w:t>
+      </w:r>
+    </w:p>
+    <w:p>
+      <w:pPr>
+        <w:pStyle w:val="NormalWeb"/>
+        <w:numPr>
+          <w:ilvl w:val="0"/>
+          <w:numId w:val="10"/>
+        </w:numPr>
+        <w:spacing w:before="0" w:beforeAutospacing="0" w:after="0" w:afterAutospacing="0" w:line="276" w:lineRule="auto"/>
+        <w:textAlignment w:val="baseline"/>
+        <w:rPr>
+          <w:rFonts w:ascii="Arial" w:hAnsi="Arial" w:cs="Arial"/>
+          <w:color w:val="000000"/>
+          <w:sz w:val="20"/>
+          <w:szCs w:val="20"/>
+        </w:rPr>
+      </w:pPr>
+      <w:r>
+        <w:rPr>
+          <w:rFonts w:ascii="Arial" w:hAnsi="Arial" w:cs="Arial"/>
+          <w:color w:val="000000"/>
+          <w:sz w:val="20"/>
+          <w:szCs w:val="20"/>
+        </w:rPr>
+        <w:t xml:space="preserve">Ensured </w:t>
+      </w:r>
+      <w:r>
+        <w:rPr>
+          <w:rFonts w:ascii="Arial" w:hAnsi="Arial" w:cs="Arial"/>
+          <w:color w:val="000000"/>
+          <w:sz w:val="20"/>
+          <w:szCs w:val="20"/>
+        </w:rPr>
+        <w:t>efficient aircraft design through system and sub-system requirements based on DBF rules and constraints.</w:t>
+      </w:r>
+    </w:p>
+    <w:p>
+      <w:pPr>
+        <w:pStyle w:val="NormalWeb"/>
+        <w:numPr>
+          <w:ilvl w:val="0"/>
+          <w:numId w:val="10"/>
+        </w:numPr>
+        <w:spacing w:before="0" w:beforeAutospacing="0" w:after="0" w:afterAutospacing="0" w:line="276" w:lineRule="auto"/>
+        <w:textAlignment w:val="baseline"/>
+        <w:rPr>
+          <w:rFonts w:ascii="Arial" w:hAnsi="Arial" w:cs="Arial"/>
+          <w:color w:val="000000"/>
+          <w:sz w:val="20"/>
+          <w:szCs w:val="20"/>
+        </w:rPr>
+      </w:pPr>
+      <w:r>
+        <w:rPr>
+          <w:rFonts w:ascii="Arial" w:hAnsi="Arial" w:cs="Arial"/>
+          <w:color w:val="000000"/>
+          <w:sz w:val="20"/>
+          <w:szCs w:val="20"/>
+        </w:rPr>
+        <w:t>Iteratively improved designs based on constraints such as project timelines, manufacturability, and assembly integration.</w:t>
       </w:r>
     </w:p>
     <w:p>
@@ -1653,7 +1651,61 @@
           <w:sz w:val="20"/>
           <w:szCs w:val="20"/>
         </w:rPr>
-        <w:t>in 3D CAD modelling within Solidworks and Onshape. Introduced members to fundamental aircraft design concepts alongside Computation Fluid Dynamics and Finite Element Analysis through workshops.</w:t>
+        <w:t>in 3D CAD within Solidworks and Onshape. Introduced members to fundamental aircraft design concepts alongside Computation</w:t>
+      </w:r>
+      <w:r>
+        <w:rPr>
+          <w:rFonts w:ascii="Arial" w:hAnsi="Arial" w:cs="Arial"/>
+          <w:color w:val="000000"/>
+          <w:sz w:val="20"/>
+          <w:szCs w:val="20"/>
+        </w:rPr>
+        <w:t>al</w:t>
+      </w:r>
+      <w:r>
+        <w:rPr>
+          <w:rFonts w:ascii="Arial" w:hAnsi="Arial" w:cs="Arial"/>
+          <w:color w:val="000000"/>
+          <w:sz w:val="20"/>
+          <w:szCs w:val="20"/>
+        </w:rPr>
+        <w:t xml:space="preserve"> Fluid Dynamics</w:t>
+      </w:r>
+      <w:r>
+        <w:rPr>
+          <w:rFonts w:ascii="Arial" w:hAnsi="Arial" w:cs="Arial"/>
+          <w:color w:val="000000"/>
+          <w:sz w:val="20"/>
+          <w:szCs w:val="20"/>
+        </w:rPr>
+        <w:t xml:space="preserve"> (CFD)</w:t>
+      </w:r>
+      <w:r>
+        <w:rPr>
+          <w:rFonts w:ascii="Arial" w:hAnsi="Arial" w:cs="Arial"/>
+          <w:color w:val="000000"/>
+          <w:sz w:val="20"/>
+          <w:szCs w:val="20"/>
+        </w:rPr>
+        <w:t xml:space="preserve"> and Finite Element Analysis</w:t>
+      </w:r>
+      <w:r>
+        <w:rPr>
+          <w:rFonts w:ascii="Arial" w:hAnsi="Arial" w:cs="Arial"/>
+          <w:color w:val="000000"/>
+          <w:sz w:val="20"/>
+          <w:szCs w:val="20"/>
+        </w:rPr>
+        <w:t xml:space="preserve"> (FEA)</w:t>
+      </w:r>
+      <w:r>
+        <w:rPr>
+          <w:rFonts w:ascii="Arial" w:hAnsi="Arial" w:cs="Arial"/>
+          <w:color w:val="000000"/>
+          <w:sz w:val="20"/>
+          <w:szCs w:val="20"/>
+        </w:rPr>
+        <w:t xml:space="preserve"> through workshops.</w:t>
       </w:r>
     </w:p>
     <w:p>
@@ -2828,7 +2880,43 @@
           <w:sz w:val="20"/>
           <w:szCs w:val="20"/>
         </w:rPr>
-        <w:t xml:space="preserve">Designed landing gears for a Design Build Fly (DBF) </w:t>
+        <w:t xml:space="preserve">Designed landing gears for </w:t>
+      </w:r>
+      <w:r>
+        <w:rPr>
+          <w:rFonts w:ascii="Arial" w:hAnsi="Arial" w:cs="Arial"/>
+          <w:color w:val="000000"/>
+          <w:sz w:val="20"/>
+          <w:szCs w:val="20"/>
+        </w:rPr>
+        <w:t xml:space="preserve">the 2023 </w:t>
+      </w:r>
+      <w:r>
+        <w:rPr>
+          <w:rFonts w:ascii="Arial" w:hAnsi="Arial" w:cs="Arial"/>
+          <w:color w:val="000000"/>
+          <w:sz w:val="20"/>
+          <w:szCs w:val="20"/>
+        </w:rPr>
+        <w:t>DBF</w:t>
+      </w:r>
+      <w:r>
+        <w:rPr>
+          <w:rFonts w:ascii="Arial" w:hAnsi="Arial" w:cs="Arial"/>
+          <w:color w:val="000000"/>
+          <w:sz w:val="20"/>
+          <w:szCs w:val="20"/>
+        </w:rPr>
+        <w:t xml:space="preserve"> competition</w:t>
+      </w:r>
+      <w:r>
+        <w:rPr>
+          <w:rFonts w:ascii="Arial" w:hAnsi="Arial" w:cs="Arial"/>
+          <w:color w:val="000000"/>
+          <w:sz w:val="20"/>
+          <w:szCs w:val="20"/>
+        </w:rPr>
+        <w:t xml:space="preserve"> </w:t>
       </w:r>
       <w:r>
         <w:rPr>
@@ -2892,25 +2980,97 @@
           <w:sz w:val="20"/>
           <w:szCs w:val="20"/>
         </w:rPr>
-        <w:t xml:space="preserve">Used simulations such as computational fluid dynamics (CFD) to evaluate drag </w:t>
-      </w:r>
-      <w:r>
-        <w:rPr>
-          <w:rFonts w:ascii="Arial" w:hAnsi="Arial" w:cs="Arial"/>
-          <w:color w:val="000000"/>
-          <w:sz w:val="20"/>
-          <w:szCs w:val="20"/>
-        </w:rPr>
-        <w:t xml:space="preserve">on wheel fairing </w:t>
-      </w:r>
-      <w:r>
-        <w:rPr>
-          <w:rFonts w:ascii="Arial" w:hAnsi="Arial" w:cs="Arial"/>
-          <w:color w:val="000000"/>
-          <w:sz w:val="20"/>
-          <w:szCs w:val="20"/>
-        </w:rPr>
-        <w:t xml:space="preserve">and finite element analysis (FEA) to assess structural integrity of landing gear, </w:t>
+        <w:t xml:space="preserve">Used simulations such as </w:t>
+      </w:r>
+      <w:r>
+        <w:rPr>
+          <w:rFonts w:ascii="Arial" w:hAnsi="Arial" w:cs="Arial"/>
+          <w:color w:val="000000"/>
+          <w:sz w:val="20"/>
+          <w:szCs w:val="20"/>
+        </w:rPr>
+        <w:t>CFD to</w:t>
+      </w:r>
+      <w:r>
+        <w:rPr>
+          <w:rFonts w:ascii="Arial" w:hAnsi="Arial" w:cs="Arial"/>
+          <w:color w:val="000000"/>
+          <w:sz w:val="20"/>
+          <w:szCs w:val="20"/>
+        </w:rPr>
+        <w:t xml:space="preserve"> evaluate drag </w:t>
+      </w:r>
+      <w:r>
+        <w:rPr>
+          <w:rFonts w:ascii="Arial" w:hAnsi="Arial" w:cs="Arial"/>
+          <w:color w:val="000000"/>
+          <w:sz w:val="20"/>
+          <w:szCs w:val="20"/>
+        </w:rPr>
+        <w:t>on wheel fairing</w:t>
+      </w:r>
+      <w:r>
+        <w:rPr>
+          <w:rFonts w:ascii="Arial" w:hAnsi="Arial" w:cs="Arial"/>
+          <w:color w:val="000000"/>
+          <w:sz w:val="20"/>
+          <w:szCs w:val="20"/>
+        </w:rPr>
+        <w:t>s</w:t>
+      </w:r>
+      <w:r>
+        <w:rPr>
+          <w:rFonts w:ascii="Arial" w:hAnsi="Arial" w:cs="Arial"/>
+          <w:color w:val="000000"/>
+          <w:sz w:val="20"/>
+          <w:szCs w:val="20"/>
+        </w:rPr>
+        <w:t xml:space="preserve"> </w:t>
+      </w:r>
+      <w:r>
+        <w:rPr>
+          <w:rFonts w:ascii="Arial" w:hAnsi="Arial" w:cs="Arial"/>
+          <w:color w:val="000000"/>
+          <w:sz w:val="20"/>
+          <w:szCs w:val="20"/>
+        </w:rPr>
+        <w:t xml:space="preserve">and </w:t>
+      </w:r>
+      <w:r>
+        <w:rPr>
+          <w:rFonts w:ascii="Arial" w:hAnsi="Arial" w:cs="Arial"/>
+          <w:color w:val="000000"/>
+          <w:sz w:val="20"/>
+          <w:szCs w:val="20"/>
+        </w:rPr>
+        <w:t xml:space="preserve">FEA </w:t>
+      </w:r>
+      <w:r>
+        <w:rPr>
+          <w:rFonts w:ascii="Arial" w:hAnsi="Arial" w:cs="Arial"/>
+          <w:color w:val="000000"/>
+          <w:sz w:val="20"/>
+          <w:szCs w:val="20"/>
+        </w:rPr>
+        <w:t>to assess structural integrity of landing gear</w:t>
+      </w:r>
+      <w:r>
+        <w:rPr>
+          <w:rFonts w:ascii="Arial" w:hAnsi="Arial" w:cs="Arial"/>
+          <w:color w:val="000000"/>
+          <w:sz w:val="20"/>
+          <w:szCs w:val="20"/>
+        </w:rPr>
+        <w:t xml:space="preserve"> upon landing</w:t>
+      </w:r>
+      <w:r>
+        <w:rPr>
+          <w:rFonts w:ascii="Arial" w:hAnsi="Arial" w:cs="Arial"/>
+          <w:color w:val="000000"/>
+          <w:sz w:val="20"/>
+          <w:szCs w:val="20"/>
+        </w:rPr>
+        <w:t xml:space="preserve">, </w:t>
       </w:r>
       <w:r>
         <w:rPr>
@@ -3401,16 +3561,25 @@
           <w:sz w:val="20"/>
           <w:szCs w:val="20"/>
         </w:rPr>
-        <w:t>Participated in the manufacturing process of additional vehicle components, working collaboratively with a team to ensure timely and accurate production</w:t>
-      </w:r>
-      <w:r>
-        <w:rPr>
-          <w:rFonts w:ascii="Arial" w:hAnsi="Arial" w:cs="Arial"/>
-          <w:color w:val="000000"/>
-          <w:sz w:val="20"/>
-          <w:szCs w:val="20"/>
-        </w:rPr>
-        <w:t>.</w:t>
+        <w:t>Participated in the manufacturing process of additional vehicle components</w:t>
+      </w:r>
+      <w:r>
+        <w:rPr>
+          <w:rFonts w:ascii="Arial" w:hAnsi="Arial" w:cs="Arial"/>
+          <w:color w:val="000000"/>
+          <w:sz w:val="20"/>
+          <w:szCs w:val="20"/>
+        </w:rPr>
+        <w:t xml:space="preserve"> by </w:t>
+      </w:r>
+      <w:r>
+        <w:rPr>
+          <w:rFonts w:ascii="Arial" w:hAnsi="Arial" w:cs="Arial"/>
+          <w:color w:val="000000"/>
+          <w:sz w:val="20"/>
+          <w:szCs w:val="20"/>
+        </w:rPr>
+        <w:t>working collaboratively with a team</w:t>
       </w:r>
     </w:p>
     <w:p>
@@ -3774,7 +3943,52 @@
           <w:sz w:val="20"/>
           <w:szCs w:val="20"/>
         </w:rPr>
-        <w:t>Evaluated cost of materials by using McMaster-Carr for stock material as reference. Final Assembly included a bill of materials (BOM) and required materials to manufacture the scooter</w:t>
+        <w:t>Evaluated cost of materials using McMaster-Carr</w:t>
+      </w:r>
+      <w:r>
+        <w:rPr>
+          <w:rFonts w:ascii="Arial" w:hAnsi="Arial" w:cs="Arial"/>
+          <w:color w:val="000000"/>
+          <w:sz w:val="20"/>
+          <w:szCs w:val="20"/>
+        </w:rPr>
+        <w:t xml:space="preserve">. Produced a </w:t>
+      </w:r>
+      <w:r>
+        <w:rPr>
+          <w:rFonts w:ascii="Arial" w:hAnsi="Arial" w:cs="Arial"/>
+          <w:color w:val="000000"/>
+          <w:sz w:val="20"/>
+          <w:szCs w:val="20"/>
+        </w:rPr>
+        <w:t xml:space="preserve">bill of materials (BOM) </w:t>
+      </w:r>
+      <w:r>
+        <w:rPr>
+          <w:rFonts w:ascii="Arial" w:hAnsi="Arial" w:cs="Arial"/>
+          <w:color w:val="000000"/>
+          <w:sz w:val="20"/>
+          <w:szCs w:val="20"/>
+        </w:rPr>
+        <w:t xml:space="preserve">that includes </w:t>
+      </w:r>
+      <w:r>
+        <w:rPr>
+          <w:rFonts w:ascii="Arial" w:hAnsi="Arial" w:cs="Arial"/>
+          <w:color w:val="000000"/>
+          <w:sz w:val="20"/>
+          <w:szCs w:val="20"/>
+        </w:rPr>
+        <w:t>manufactur</w:t>
+      </w:r>
+      <w:r>
+        <w:rPr>
+          <w:rFonts w:ascii="Arial" w:hAnsi="Arial" w:cs="Arial"/>
+          <w:color w:val="000000"/>
+          <w:sz w:val="20"/>
+          <w:szCs w:val="20"/>
+        </w:rPr>
+        <w:t>ing costs</w:t>
       </w:r>
       <w:r>
         <w:rPr>
@@ -6655,9 +6869,12 @@
 </file>
 
 <file path=customXml/item1.xml><?xml version="1.0" encoding="utf-8"?>
-<p:properties xmlns:p="http://schemas.microsoft.com/office/2006/metadata/properties" xmlns:xsi="http://www.w3.org/2001/XMLSchema-instance" xmlns:pc="http://schemas.microsoft.com/office/infopath/2007/PartnerControls">
-  <documentManagement/>
-</p:properties>
+<?mso-contentType ?>
+<FormTemplates xmlns="http://schemas.microsoft.com/sharepoint/v3/contenttype/forms">
+  <Display>DocumentLibraryForm</Display>
+  <Edit>DocumentLibraryForm</Edit>
+  <New>DocumentLibraryForm</New>
+</FormTemplates>
 </file>
 
 <file path=customXml/item2.xml><?xml version="1.0" encoding="utf-8"?>
@@ -6846,12 +7063,9 @@
 </file>
 
 <file path=customXml/item3.xml><?xml version="1.0" encoding="utf-8"?>
-<?mso-contentType ?>
-<FormTemplates xmlns="http://schemas.microsoft.com/sharepoint/v3/contenttype/forms">
-  <Display>DocumentLibraryForm</Display>
-  <Edit>DocumentLibraryForm</Edit>
-  <New>DocumentLibraryForm</New>
-</FormTemplates>
+<p:properties xmlns:p="http://schemas.microsoft.com/office/2006/metadata/properties" xmlns:xsi="http://www.w3.org/2001/XMLSchema-instance" xmlns:pc="http://schemas.microsoft.com/office/infopath/2007/PartnerControls">
+  <documentManagement/>
+</p:properties>
 </file>
 
 <file path=customXml/item4.xml><?xml version="1.0" encoding="utf-8"?>
@@ -6859,10 +7073,9 @@
 </file>
 
 <file path=customXml/itemProps1.xml><?xml version="1.0" encoding="utf-8"?>
-<ds:datastoreItem xmlns:ds="http://schemas.openxmlformats.org/officeDocument/2006/customXml" ds:itemID="{4683FDA3-B0D4-46E0-AFC6-EDC4359CD05A}">
+<ds:datastoreItem xmlns:ds="http://schemas.openxmlformats.org/officeDocument/2006/customXml" ds:itemID="{8A0FDBBF-7B20-4961-8DC8-19394652E411}">
   <ds:schemaRefs>
-    <ds:schemaRef ds:uri="http://schemas.microsoft.com/office/2006/metadata/properties"/>
-    <ds:schemaRef ds:uri="http://schemas.microsoft.com/office/infopath/2007/PartnerControls"/>
+    <ds:schemaRef ds:uri="http://schemas.microsoft.com/sharepoint/v3/contenttype/forms"/>
   </ds:schemaRefs>
 </ds:datastoreItem>
 </file>
@@ -6887,9 +7100,10 @@
 </file>
 
 <file path=customXml/itemProps3.xml><?xml version="1.0" encoding="utf-8"?>
-<ds:datastoreItem xmlns:ds="http://schemas.openxmlformats.org/officeDocument/2006/customXml" ds:itemID="{8A0FDBBF-7B20-4961-8DC8-19394652E411}">
+<ds:datastoreItem xmlns:ds="http://schemas.openxmlformats.org/officeDocument/2006/customXml" ds:itemID="{4683FDA3-B0D4-46E0-AFC6-EDC4359CD05A}">
   <ds:schemaRefs>
-    <ds:schemaRef ds:uri="http://schemas.microsoft.com/sharepoint/v3/contenttype/forms"/>
+    <ds:schemaRef ds:uri="http://schemas.microsoft.com/office/2006/metadata/properties"/>
+    <ds:schemaRef ds:uri="http://schemas.microsoft.com/office/infopath/2007/PartnerControls"/>
   </ds:schemaRefs>
 </ds:datastoreItem>
 </file>

</xml_diff>